<commit_message>
Revised draft with updated fig./tab. outputs
</commit_message>
<xml_diff>
--- a/paper_slides/output/cjd_paper.docx
+++ b/paper_slides/output/cjd_paper.docx
@@ -57,22 +57,13 @@
         <w:ind w:left="2170" w:right="2927"/>
       </w:pPr>
       <w:r>
-        <w:t xml:space="preserve">                     </w:t>
-      </w:r>
-      <w:r>
-        <w:t xml:space="preserve">Sameer Nair-Desai, BS </w:t>
+        <w:t xml:space="preserve">                     Sameer Nair-Desai, BS </w:t>
       </w:r>
       <w:r>
         <w:rPr>
           <w:vertAlign w:val="superscript"/>
         </w:rPr>
-        <w:t>4</w:t>
-      </w:r>
-      <w:r>
-        <w:rPr>
-          <w:vertAlign w:val="superscript"/>
-        </w:rPr>
-        <w:t>,5</w:t>
+        <w:t>4,5</w:t>
       </w:r>
     </w:p>
     <w:p>
@@ -94,10 +85,7 @@
       </w:r>
       <w:r>
         <w:tab/>
-        <w:t xml:space="preserve">         John </w:t>
-      </w:r>
-      <w:r>
-        <w:t xml:space="preserve">A. </w:t>
+        <w:t xml:space="preserve">         John A. </w:t>
       </w:r>
       <w:proofErr w:type="spellStart"/>
       <w:r>
@@ -111,13 +99,7 @@
         <w:rPr>
           <w:vertAlign w:val="superscript"/>
         </w:rPr>
-        <w:t>2,</w:t>
-      </w:r>
-      <w:r>
-        <w:rPr>
-          <w:vertAlign w:val="superscript"/>
-        </w:rPr>
-        <w:t>6,7</w:t>
+        <w:t>2,6,7</w:t>
       </w:r>
     </w:p>
     <w:p>
@@ -126,10 +108,7 @@
         <w:ind w:left="2777" w:firstLine="103"/>
       </w:pPr>
       <w:r>
-        <w:t xml:space="preserve">         </w:t>
-      </w:r>
-      <w:r>
-        <w:t xml:space="preserve">John C. </w:t>
+        <w:t xml:space="preserve">         John C. </w:t>
       </w:r>
       <w:proofErr w:type="spellStart"/>
       <w:r>
@@ -583,10 +562,7 @@
         <w:t xml:space="preserve"> (using the </w:t>
       </w:r>
       <w:r>
-        <w:t>National Cancer Institute</w:t>
-      </w:r>
-      <w:r>
-        <w:t xml:space="preserve">’s </w:t>
+        <w:t xml:space="preserve">National Cancer Institute’s </w:t>
       </w:r>
       <w:proofErr w:type="spellStart"/>
       <w:r>
@@ -636,47 +612,29 @@
         <w:t>to pull crude and age-adjusted annual percentage changes</w:t>
       </w:r>
       <w:r>
+        <w:t xml:space="preserve"> across a range of demographic groups</w:t>
+      </w:r>
+      <w:r>
+        <w:t xml:space="preserve"> (see </w:t>
+      </w:r>
+      <w:r>
+        <w:rPr>
+          <w:b/>
+          <w:bCs/>
+        </w:rPr>
+        <w:t>Table 1</w:t>
+      </w:r>
+      <w:r>
+        <w:t>)</w:t>
+      </w:r>
+      <w:r>
+        <w:t>.</w:t>
+      </w:r>
+      <w:r>
         <w:t xml:space="preserve"> </w:t>
       </w:r>
       <w:r>
-        <w:t>across a range of demographic</w:t>
-      </w:r>
-      <w:r>
-        <w:t xml:space="preserve"> groups</w:t>
-      </w:r>
-      <w:r>
-        <w:t xml:space="preserve"> (see </w:t>
-      </w:r>
-      <w:r>
-        <w:rPr>
-          <w:b/>
-          <w:bCs/>
-        </w:rPr>
-        <w:t>Table 1</w:t>
-      </w:r>
-      <w:r>
-        <w:t>)</w:t>
-      </w:r>
-      <w:r>
-        <w:t>.</w:t>
-      </w:r>
-      <w:r>
-        <w:t xml:space="preserve"> </w:t>
-      </w:r>
-      <w:r>
-        <w:t>A</w:t>
-      </w:r>
-      <w:r>
-        <w:t xml:space="preserve">dditional </w:t>
-      </w:r>
-      <w:r>
-        <w:t>details</w:t>
-      </w:r>
-      <w:r>
-        <w:t xml:space="preserve"> on data collection </w:t>
-      </w:r>
-      <w:r>
-        <w:t>and</w:t>
+        <w:t>Additional details on data collection and</w:t>
       </w:r>
       <w:r>
         <w:t xml:space="preserve"> methodolog</w:t>
@@ -733,74 +691,507 @@
     </w:p>
     <w:p>
       <w:pPr>
-        <w:spacing w:after="0" w:line="259" w:lineRule="auto"/>
+        <w:ind w:left="-5"/>
+        <w:jc w:val="center"/>
+      </w:pPr>
+      <w:r>
+        <w:rPr>
+          <w:b/>
+        </w:rPr>
+        <w:t>Figure a</w:t>
+      </w:r>
+      <w:r>
+        <w:t xml:space="preserve">: </w:t>
+      </w:r>
+      <w:r>
+        <w:t xml:space="preserve">Crude </w:t>
+      </w:r>
+      <w:r>
+        <w:t>Number of Deaths, Male, Female</w:t>
+      </w:r>
+    </w:p>
+    <w:p>
+      <w:pPr>
+        <w:ind w:left="-5"/>
+        <w:jc w:val="center"/>
+      </w:pPr>
+      <w:r>
+        <w:rPr>
+          <w:b/>
+          <w:noProof/>
+        </w:rPr>
+        <w:drawing>
+          <wp:anchor distT="0" distB="0" distL="114300" distR="114300" simplePos="0" relativeHeight="251662336" behindDoc="0" locked="0" layoutInCell="1" allowOverlap="1" wp14:anchorId="78EB9F79" wp14:editId="33185567">
+            <wp:simplePos x="0" y="0"/>
+            <wp:positionH relativeFrom="column">
+              <wp:posOffset>812420</wp:posOffset>
+            </wp:positionH>
+            <wp:positionV relativeFrom="paragraph">
+              <wp:posOffset>64135</wp:posOffset>
+            </wp:positionV>
+            <wp:extent cx="4231640" cy="4231640"/>
+            <wp:effectExtent l="12700" t="12700" r="10160" b="10160"/>
+            <wp:wrapSquare wrapText="bothSides"/>
+            <wp:docPr id="3" name="Picture 3"/>
+            <wp:cNvGraphicFramePr>
+              <a:graphicFrameLocks xmlns:a="http://schemas.openxmlformats.org/drawingml/2006/main" noChangeAspect="1"/>
+            </wp:cNvGraphicFramePr>
+            <a:graphic xmlns:a="http://schemas.openxmlformats.org/drawingml/2006/main">
+              <a:graphicData uri="http://schemas.openxmlformats.org/drawingml/2006/picture">
+                <pic:pic xmlns:pic="http://schemas.openxmlformats.org/drawingml/2006/picture">
+                  <pic:nvPicPr>
+                    <pic:cNvPr id="3" name="Picture 3"/>
+                    <pic:cNvPicPr/>
+                  </pic:nvPicPr>
+                  <pic:blipFill>
+                    <a:blip r:embed="rId5">
+                      <a:extLst>
+                        <a:ext uri="{28A0092B-C50C-407E-A947-70E740481C1C}">
+                          <a14:useLocalDpi xmlns:a14="http://schemas.microsoft.com/office/drawing/2010/main" val="0"/>
+                        </a:ext>
+                      </a:extLst>
+                    </a:blip>
+                    <a:stretch>
+                      <a:fillRect/>
+                    </a:stretch>
+                  </pic:blipFill>
+                  <pic:spPr>
+                    <a:xfrm>
+                      <a:off x="0" y="0"/>
+                      <a:ext cx="4231640" cy="4231640"/>
+                    </a:xfrm>
+                    <a:prstGeom prst="rect">
+                      <a:avLst/>
+                    </a:prstGeom>
+                    <a:ln>
+                      <a:solidFill>
+                        <a:schemeClr val="tx1"/>
+                      </a:solidFill>
+                    </a:ln>
+                  </pic:spPr>
+                </pic:pic>
+              </a:graphicData>
+            </a:graphic>
+            <wp14:sizeRelH relativeFrom="page">
+              <wp14:pctWidth>0</wp14:pctWidth>
+            </wp14:sizeRelH>
+            <wp14:sizeRelV relativeFrom="page">
+              <wp14:pctHeight>0</wp14:pctHeight>
+            </wp14:sizeRelV>
+          </wp:anchor>
+        </w:drawing>
+      </w:r>
+    </w:p>
+    <w:p>
+      <w:pPr>
+        <w:ind w:left="-5"/>
+        <w:jc w:val="center"/>
+      </w:pPr>
+    </w:p>
+    <w:p>
+      <w:pPr>
+        <w:ind w:left="-5"/>
+        <w:jc w:val="center"/>
+      </w:pPr>
+    </w:p>
+    <w:p>
+      <w:pPr>
+        <w:ind w:left="-5"/>
+        <w:jc w:val="center"/>
+        <w:rPr>
+          <w:b/>
+        </w:rPr>
+      </w:pPr>
+    </w:p>
+    <w:p>
+      <w:pPr>
+        <w:ind w:left="-5"/>
+        <w:jc w:val="center"/>
+        <w:rPr>
+          <w:b/>
+        </w:rPr>
+      </w:pPr>
+    </w:p>
+    <w:p>
+      <w:pPr>
+        <w:ind w:left="-5"/>
+        <w:jc w:val="center"/>
+        <w:rPr>
+          <w:b/>
+        </w:rPr>
+      </w:pPr>
+    </w:p>
+    <w:p>
+      <w:pPr>
+        <w:ind w:left="-5"/>
+        <w:jc w:val="center"/>
+        <w:rPr>
+          <w:b/>
+        </w:rPr>
+      </w:pPr>
+    </w:p>
+    <w:p>
+      <w:pPr>
+        <w:ind w:left="-5"/>
+        <w:jc w:val="center"/>
+        <w:rPr>
+          <w:b/>
+        </w:rPr>
+      </w:pPr>
+    </w:p>
+    <w:p>
+      <w:pPr>
+        <w:ind w:left="-5"/>
+        <w:jc w:val="center"/>
+        <w:rPr>
+          <w:b/>
+        </w:rPr>
+      </w:pPr>
+    </w:p>
+    <w:p>
+      <w:pPr>
+        <w:ind w:left="-5"/>
+        <w:jc w:val="center"/>
+        <w:rPr>
+          <w:b/>
+        </w:rPr>
+      </w:pPr>
+    </w:p>
+    <w:p>
+      <w:pPr>
+        <w:ind w:left="-5"/>
+        <w:jc w:val="center"/>
+        <w:rPr>
+          <w:b/>
+        </w:rPr>
+      </w:pPr>
+    </w:p>
+    <w:p>
+      <w:pPr>
+        <w:ind w:left="-5"/>
+        <w:jc w:val="center"/>
+        <w:rPr>
+          <w:b/>
+        </w:rPr>
+      </w:pPr>
+    </w:p>
+    <w:p>
+      <w:pPr>
+        <w:ind w:left="-5"/>
+        <w:jc w:val="center"/>
+        <w:rPr>
+          <w:b/>
+        </w:rPr>
+      </w:pPr>
+    </w:p>
+    <w:p>
+      <w:pPr>
+        <w:ind w:left="-5"/>
+        <w:jc w:val="center"/>
+        <w:rPr>
+          <w:b/>
+        </w:rPr>
+      </w:pPr>
+    </w:p>
+    <w:p>
+      <w:pPr>
+        <w:ind w:left="-5"/>
+        <w:jc w:val="center"/>
+        <w:rPr>
+          <w:b/>
+        </w:rPr>
+      </w:pPr>
+    </w:p>
+    <w:p>
+      <w:pPr>
+        <w:ind w:left="-5"/>
+        <w:jc w:val="center"/>
+        <w:rPr>
+          <w:b/>
+        </w:rPr>
+      </w:pPr>
+    </w:p>
+    <w:p>
+      <w:pPr>
+        <w:ind w:left="-5"/>
+        <w:rPr>
+          <w:b/>
+        </w:rPr>
+      </w:pPr>
+    </w:p>
+    <w:p>
+      <w:pPr>
+        <w:ind w:left="-5"/>
+        <w:rPr>
+          <w:b/>
+        </w:rPr>
+      </w:pPr>
+    </w:p>
+    <w:p>
+      <w:pPr>
+        <w:ind w:left="-5"/>
+        <w:rPr>
+          <w:b/>
+        </w:rPr>
+      </w:pPr>
+    </w:p>
+    <w:p>
+      <w:pPr>
+        <w:ind w:left="-5"/>
+        <w:rPr>
+          <w:b/>
+        </w:rPr>
+      </w:pPr>
+    </w:p>
+    <w:p>
+      <w:pPr>
+        <w:ind w:left="-5"/>
+        <w:rPr>
+          <w:b/>
+        </w:rPr>
+      </w:pPr>
+    </w:p>
+    <w:p>
+      <w:pPr>
+        <w:ind w:left="-5"/>
+        <w:jc w:val="center"/>
+      </w:pPr>
+      <w:r>
+        <w:rPr>
+          <w:b/>
+        </w:rPr>
+        <w:lastRenderedPageBreak/>
+        <w:t>Figure b</w:t>
+      </w:r>
+      <w:r>
+        <w:t>: Age-Adjusted Mortality: Male, Female</w:t>
+      </w:r>
+    </w:p>
+    <w:p>
+      <w:pPr>
+        <w:ind w:left="-5"/>
+      </w:pPr>
+      <w:r>
+        <w:rPr>
+          <w:noProof/>
+        </w:rPr>
+        <w:drawing>
+          <wp:anchor distT="0" distB="0" distL="114300" distR="114300" simplePos="0" relativeHeight="251660288" behindDoc="0" locked="0" layoutInCell="1" allowOverlap="1" wp14:anchorId="03C1A7F4" wp14:editId="718B8F16">
+            <wp:simplePos x="0" y="0"/>
+            <wp:positionH relativeFrom="column">
+              <wp:posOffset>1073006</wp:posOffset>
+            </wp:positionH>
+            <wp:positionV relativeFrom="paragraph">
+              <wp:posOffset>128905</wp:posOffset>
+            </wp:positionV>
+            <wp:extent cx="3724910" cy="3724910"/>
+            <wp:effectExtent l="12700" t="12700" r="8890" b="8890"/>
+            <wp:wrapSquare wrapText="bothSides"/>
+            <wp:docPr id="2" name="Picture 2"/>
+            <wp:cNvGraphicFramePr>
+              <a:graphicFrameLocks xmlns:a="http://schemas.openxmlformats.org/drawingml/2006/main" noChangeAspect="1"/>
+            </wp:cNvGraphicFramePr>
+            <a:graphic xmlns:a="http://schemas.openxmlformats.org/drawingml/2006/main">
+              <a:graphicData uri="http://schemas.openxmlformats.org/drawingml/2006/picture">
+                <pic:pic xmlns:pic="http://schemas.openxmlformats.org/drawingml/2006/picture">
+                  <pic:nvPicPr>
+                    <pic:cNvPr id="1" name="Picture 1"/>
+                    <pic:cNvPicPr/>
+                  </pic:nvPicPr>
+                  <pic:blipFill>
+                    <a:blip r:embed="rId6">
+                      <a:extLst>
+                        <a:ext uri="{28A0092B-C50C-407E-A947-70E740481C1C}">
+                          <a14:useLocalDpi xmlns:a14="http://schemas.microsoft.com/office/drawing/2010/main" val="0"/>
+                        </a:ext>
+                      </a:extLst>
+                    </a:blip>
+                    <a:stretch>
+                      <a:fillRect/>
+                    </a:stretch>
+                  </pic:blipFill>
+                  <pic:spPr>
+                    <a:xfrm>
+                      <a:off x="0" y="0"/>
+                      <a:ext cx="3724910" cy="3724910"/>
+                    </a:xfrm>
+                    <a:prstGeom prst="rect">
+                      <a:avLst/>
+                    </a:prstGeom>
+                    <a:ln>
+                      <a:solidFill>
+                        <a:schemeClr val="tx1"/>
+                      </a:solidFill>
+                    </a:ln>
+                  </pic:spPr>
+                </pic:pic>
+              </a:graphicData>
+            </a:graphic>
+            <wp14:sizeRelH relativeFrom="page">
+              <wp14:pctWidth>0</wp14:pctWidth>
+            </wp14:sizeRelH>
+            <wp14:sizeRelV relativeFrom="page">
+              <wp14:pctHeight>0</wp14:pctHeight>
+            </wp14:sizeRelV>
+          </wp:anchor>
+        </w:drawing>
+      </w:r>
+    </w:p>
+    <w:p>
+      <w:pPr>
+        <w:ind w:left="-5"/>
+      </w:pPr>
+    </w:p>
+    <w:p>
+      <w:pPr>
+        <w:ind w:left="-5"/>
+      </w:pPr>
+    </w:p>
+    <w:p>
+      <w:pPr>
+        <w:ind w:left="-5"/>
+      </w:pPr>
+    </w:p>
+    <w:p>
+      <w:pPr>
+        <w:ind w:left="-5"/>
+        <w:rPr>
+          <w:b/>
+        </w:rPr>
+      </w:pPr>
+    </w:p>
+    <w:p>
+      <w:pPr>
+        <w:ind w:left="-5"/>
+        <w:rPr>
+          <w:b/>
+        </w:rPr>
+      </w:pPr>
+    </w:p>
+    <w:p>
+      <w:pPr>
+        <w:ind w:left="-5"/>
+        <w:rPr>
+          <w:b/>
+        </w:rPr>
+      </w:pPr>
+    </w:p>
+    <w:p>
+      <w:pPr>
+        <w:ind w:left="-5"/>
+        <w:rPr>
+          <w:b/>
+        </w:rPr>
+      </w:pPr>
+    </w:p>
+    <w:p>
+      <w:pPr>
+        <w:ind w:left="-5"/>
+        <w:rPr>
+          <w:b/>
+        </w:rPr>
+      </w:pPr>
+    </w:p>
+    <w:p>
+      <w:pPr>
+        <w:ind w:left="-5"/>
+        <w:rPr>
+          <w:b/>
+        </w:rPr>
+      </w:pPr>
+    </w:p>
+    <w:p>
+      <w:pPr>
+        <w:ind w:left="-5"/>
+        <w:rPr>
+          <w:b/>
+        </w:rPr>
+      </w:pPr>
+    </w:p>
+    <w:p>
+      <w:pPr>
+        <w:ind w:left="-5"/>
+        <w:rPr>
+          <w:b/>
+        </w:rPr>
+      </w:pPr>
+    </w:p>
+    <w:p>
+      <w:pPr>
+        <w:ind w:left="-5"/>
+        <w:rPr>
+          <w:b/>
+        </w:rPr>
+      </w:pPr>
+    </w:p>
+    <w:p>
+      <w:pPr>
+        <w:ind w:left="-5"/>
+        <w:rPr>
+          <w:b/>
+        </w:rPr>
+      </w:pPr>
+    </w:p>
+    <w:p>
+      <w:pPr>
+        <w:ind w:left="-5"/>
+        <w:rPr>
+          <w:b/>
+        </w:rPr>
+      </w:pPr>
+    </w:p>
+    <w:p>
+      <w:pPr>
+        <w:ind w:left="-5"/>
+        <w:rPr>
+          <w:b/>
+        </w:rPr>
+      </w:pPr>
+    </w:p>
+    <w:p>
+      <w:pPr>
+        <w:ind w:left="-5"/>
+        <w:rPr>
+          <w:b/>
+        </w:rPr>
+      </w:pPr>
+    </w:p>
+    <w:p>
+      <w:pPr>
+        <w:ind w:left="-5"/>
+        <w:rPr>
+          <w:b/>
+        </w:rPr>
+      </w:pPr>
+    </w:p>
+    <w:p>
+      <w:pPr>
+        <w:ind w:left="-5"/>
+        <w:rPr>
+          <w:b/>
+        </w:rPr>
+      </w:pPr>
+    </w:p>
+    <w:p>
+      <w:pPr>
+        <w:ind w:left="-5"/>
+        <w:rPr>
+          <w:b/>
+        </w:rPr>
+      </w:pPr>
+    </w:p>
+    <w:p>
+      <w:pPr>
+        <w:ind w:left="-5"/>
+        <w:rPr>
+          <w:b/>
+        </w:rPr>
+      </w:pPr>
+    </w:p>
+    <w:p>
+      <w:pPr>
         <w:ind w:left="0" w:firstLine="0"/>
-      </w:pPr>
-      <w:r>
-        <w:t xml:space="preserve"> </w:t>
-      </w:r>
-    </w:p>
-    <w:p>
-      <w:pPr>
-        <w:ind w:left="-5"/>
-      </w:pPr>
-      <w:r>
-        <w:rPr>
-          <w:b/>
-        </w:rPr>
-        <w:t>Figure a</w:t>
-      </w:r>
-      <w:r>
-        <w:t xml:space="preserve">: Number of Deaths, Male, Female </w:t>
-      </w:r>
-    </w:p>
-    <w:p>
-      <w:pPr>
-        <w:ind w:left="-5"/>
-      </w:pPr>
-    </w:p>
-    <w:p>
-      <w:pPr>
-        <w:ind w:left="-5"/>
-      </w:pPr>
-    </w:p>
-    <w:p>
-      <w:pPr>
-        <w:ind w:left="-5"/>
-      </w:pPr>
-    </w:p>
-    <w:p>
-      <w:pPr>
-        <w:ind w:left="-5"/>
-      </w:pPr>
-      <w:r>
-        <w:rPr>
-          <w:b/>
-        </w:rPr>
-        <w:t>Figure b</w:t>
-      </w:r>
-      <w:r>
-        <w:t>: Age-Adjusted Mortality: Male, Female</w:t>
-      </w:r>
-    </w:p>
-    <w:p>
-      <w:pPr>
-        <w:ind w:left="-5"/>
-      </w:pPr>
-    </w:p>
-    <w:p>
-      <w:pPr>
-        <w:ind w:left="-5"/>
-      </w:pPr>
-    </w:p>
-    <w:p>
-      <w:pPr>
-        <w:ind w:left="-5"/>
-      </w:pPr>
-    </w:p>
-    <w:p>
-      <w:pPr>
-        <w:ind w:left="-5"/>
+        <w:jc w:val="center"/>
       </w:pPr>
       <w:r>
         <w:rPr>
@@ -816,25 +1207,213 @@
       <w:pPr>
         <w:ind w:left="-5"/>
       </w:pPr>
-    </w:p>
-    <w:p>
-      <w:pPr>
-        <w:ind w:left="-5"/>
-      </w:pPr>
-    </w:p>
-    <w:p>
-      <w:pPr>
-        <w:ind w:left="-5"/>
-      </w:pPr>
-    </w:p>
-    <w:p>
-      <w:pPr>
-        <w:ind w:left="-5"/>
-      </w:pPr>
-      <w:r>
-        <w:rPr>
-          <w:b/>
-        </w:rPr>
+      <w:r>
+        <w:rPr>
+          <w:b/>
+          <w:noProof/>
+        </w:rPr>
+        <w:drawing>
+          <wp:anchor distT="0" distB="0" distL="114300" distR="114300" simplePos="0" relativeHeight="251664384" behindDoc="0" locked="0" layoutInCell="1" allowOverlap="1" wp14:anchorId="051FEF7F" wp14:editId="0D53AA5F">
+            <wp:simplePos x="0" y="0"/>
+            <wp:positionH relativeFrom="column">
+              <wp:posOffset>1072260</wp:posOffset>
+            </wp:positionH>
+            <wp:positionV relativeFrom="paragraph">
+              <wp:posOffset>127000</wp:posOffset>
+            </wp:positionV>
+            <wp:extent cx="3724910" cy="3417570"/>
+            <wp:effectExtent l="12700" t="12700" r="8890" b="11430"/>
+            <wp:wrapSquare wrapText="bothSides"/>
+            <wp:docPr id="4" name="Picture 4"/>
+            <wp:cNvGraphicFramePr>
+              <a:graphicFrameLocks xmlns:a="http://schemas.openxmlformats.org/drawingml/2006/main" noChangeAspect="1"/>
+            </wp:cNvGraphicFramePr>
+            <a:graphic xmlns:a="http://schemas.openxmlformats.org/drawingml/2006/main">
+              <a:graphicData uri="http://schemas.openxmlformats.org/drawingml/2006/picture">
+                <pic:pic xmlns:pic="http://schemas.openxmlformats.org/drawingml/2006/picture">
+                  <pic:nvPicPr>
+                    <pic:cNvPr id="4" name="Picture 4"/>
+                    <pic:cNvPicPr/>
+                  </pic:nvPicPr>
+                  <pic:blipFill>
+                    <a:blip r:embed="rId7">
+                      <a:extLst>
+                        <a:ext uri="{28A0092B-C50C-407E-A947-70E740481C1C}">
+                          <a14:useLocalDpi xmlns:a14="http://schemas.microsoft.com/office/drawing/2010/main" val="0"/>
+                        </a:ext>
+                      </a:extLst>
+                    </a:blip>
+                    <a:stretch>
+                      <a:fillRect/>
+                    </a:stretch>
+                  </pic:blipFill>
+                  <pic:spPr>
+                    <a:xfrm>
+                      <a:off x="0" y="0"/>
+                      <a:ext cx="3724910" cy="3417570"/>
+                    </a:xfrm>
+                    <a:prstGeom prst="rect">
+                      <a:avLst/>
+                    </a:prstGeom>
+                    <a:ln>
+                      <a:solidFill>
+                        <a:schemeClr val="tx1"/>
+                      </a:solidFill>
+                    </a:ln>
+                  </pic:spPr>
+                </pic:pic>
+              </a:graphicData>
+            </a:graphic>
+            <wp14:sizeRelH relativeFrom="page">
+              <wp14:pctWidth>0</wp14:pctWidth>
+            </wp14:sizeRelH>
+            <wp14:sizeRelV relativeFrom="page">
+              <wp14:pctHeight>0</wp14:pctHeight>
+            </wp14:sizeRelV>
+          </wp:anchor>
+        </w:drawing>
+      </w:r>
+    </w:p>
+    <w:p>
+      <w:pPr>
+        <w:ind w:left="-5"/>
+      </w:pPr>
+    </w:p>
+    <w:p>
+      <w:pPr>
+        <w:ind w:left="-5"/>
+      </w:pPr>
+    </w:p>
+    <w:p>
+      <w:pPr>
+        <w:ind w:left="-5"/>
+        <w:rPr>
+          <w:b/>
+        </w:rPr>
+      </w:pPr>
+    </w:p>
+    <w:p>
+      <w:pPr>
+        <w:ind w:left="-5"/>
+        <w:rPr>
+          <w:b/>
+        </w:rPr>
+      </w:pPr>
+    </w:p>
+    <w:p>
+      <w:pPr>
+        <w:ind w:left="-5"/>
+        <w:rPr>
+          <w:b/>
+        </w:rPr>
+      </w:pPr>
+    </w:p>
+    <w:p>
+      <w:pPr>
+        <w:ind w:left="-5"/>
+        <w:rPr>
+          <w:b/>
+        </w:rPr>
+      </w:pPr>
+    </w:p>
+    <w:p>
+      <w:pPr>
+        <w:ind w:left="-5"/>
+        <w:rPr>
+          <w:b/>
+        </w:rPr>
+      </w:pPr>
+    </w:p>
+    <w:p>
+      <w:pPr>
+        <w:ind w:left="-5"/>
+        <w:rPr>
+          <w:b/>
+        </w:rPr>
+      </w:pPr>
+    </w:p>
+    <w:p>
+      <w:pPr>
+        <w:ind w:left="-5"/>
+        <w:rPr>
+          <w:b/>
+        </w:rPr>
+      </w:pPr>
+    </w:p>
+    <w:p>
+      <w:pPr>
+        <w:ind w:left="-5"/>
+        <w:rPr>
+          <w:b/>
+        </w:rPr>
+      </w:pPr>
+    </w:p>
+    <w:p>
+      <w:pPr>
+        <w:ind w:left="-5"/>
+        <w:rPr>
+          <w:b/>
+        </w:rPr>
+      </w:pPr>
+    </w:p>
+    <w:p>
+      <w:pPr>
+        <w:ind w:left="-5"/>
+        <w:rPr>
+          <w:b/>
+        </w:rPr>
+      </w:pPr>
+    </w:p>
+    <w:p>
+      <w:pPr>
+        <w:ind w:left="-5"/>
+        <w:rPr>
+          <w:b/>
+        </w:rPr>
+      </w:pPr>
+    </w:p>
+    <w:p>
+      <w:pPr>
+        <w:ind w:left="-5"/>
+        <w:rPr>
+          <w:b/>
+        </w:rPr>
+      </w:pPr>
+    </w:p>
+    <w:p>
+      <w:pPr>
+        <w:ind w:left="-5"/>
+        <w:rPr>
+          <w:b/>
+        </w:rPr>
+      </w:pPr>
+    </w:p>
+    <w:p>
+      <w:pPr>
+        <w:ind w:left="-5"/>
+        <w:rPr>
+          <w:b/>
+        </w:rPr>
+      </w:pPr>
+    </w:p>
+    <w:p>
+      <w:pPr>
+        <w:ind w:left="-5"/>
+        <w:rPr>
+          <w:b/>
+        </w:rPr>
+      </w:pPr>
+    </w:p>
+    <w:p>
+      <w:pPr>
+        <w:ind w:left="-5"/>
+        <w:jc w:val="center"/>
+      </w:pPr>
+      <w:r>
+        <w:rPr>
+          <w:b/>
+        </w:rPr>
+        <w:lastRenderedPageBreak/>
         <w:t>Figure d</w:t>
       </w:r>
       <w:r>
@@ -845,80 +1424,209 @@
       <w:pPr>
         <w:ind w:left="-5"/>
       </w:pPr>
-    </w:p>
-    <w:p>
-      <w:pPr>
-        <w:ind w:left="-5"/>
-      </w:pPr>
-    </w:p>
-    <w:p>
-      <w:pPr>
-        <w:ind w:left="-5"/>
-      </w:pPr>
-    </w:p>
-    <w:p>
-      <w:pPr>
-        <w:ind w:left="-5"/>
-      </w:pPr>
-    </w:p>
-    <w:p>
-      <w:pPr>
-        <w:ind w:left="-5"/>
-      </w:pPr>
-    </w:p>
-    <w:p>
-      <w:pPr>
-        <w:ind w:left="-5"/>
-      </w:pPr>
-    </w:p>
-    <w:p>
-      <w:pPr>
-        <w:ind w:left="-5"/>
-      </w:pPr>
-    </w:p>
-    <w:p>
-      <w:pPr>
-        <w:ind w:left="-5"/>
-      </w:pPr>
-    </w:p>
-    <w:p>
-      <w:pPr>
-        <w:ind w:left="-5"/>
-      </w:pPr>
-    </w:p>
-    <w:p>
-      <w:pPr>
-        <w:ind w:left="-5"/>
-      </w:pPr>
-    </w:p>
-    <w:p>
-      <w:pPr>
-        <w:ind w:left="-5"/>
-      </w:pPr>
-    </w:p>
-    <w:p>
-      <w:pPr>
-        <w:ind w:left="-5"/>
-      </w:pPr>
-    </w:p>
-    <w:p>
-      <w:pPr>
-        <w:ind w:left="-5"/>
-      </w:pPr>
-    </w:p>
-    <w:p>
-      <w:pPr>
-        <w:ind w:left="-5"/>
-      </w:pPr>
-    </w:p>
-    <w:p>
-      <w:pPr>
-        <w:ind w:left="-5"/>
-      </w:pPr>
-    </w:p>
-    <w:p>
-      <w:pPr>
-        <w:ind w:left="-5"/>
+      <w:r>
+        <w:rPr>
+          <w:noProof/>
+        </w:rPr>
+        <w:drawing>
+          <wp:anchor distT="0" distB="0" distL="114300" distR="114300" simplePos="0" relativeHeight="251666432" behindDoc="0" locked="0" layoutInCell="1" allowOverlap="1" wp14:anchorId="1B7C2D5C" wp14:editId="41982152">
+            <wp:simplePos x="0" y="0"/>
+            <wp:positionH relativeFrom="column">
+              <wp:posOffset>786292</wp:posOffset>
+            </wp:positionH>
+            <wp:positionV relativeFrom="paragraph">
+              <wp:posOffset>81915</wp:posOffset>
+            </wp:positionV>
+            <wp:extent cx="4118610" cy="4118610"/>
+            <wp:effectExtent l="12700" t="12700" r="8890" b="8890"/>
+            <wp:wrapSquare wrapText="bothSides"/>
+            <wp:docPr id="5" name="Picture 5"/>
+            <wp:cNvGraphicFramePr>
+              <a:graphicFrameLocks xmlns:a="http://schemas.openxmlformats.org/drawingml/2006/main" noChangeAspect="1"/>
+            </wp:cNvGraphicFramePr>
+            <a:graphic xmlns:a="http://schemas.openxmlformats.org/drawingml/2006/main">
+              <a:graphicData uri="http://schemas.openxmlformats.org/drawingml/2006/picture">
+                <pic:pic xmlns:pic="http://schemas.openxmlformats.org/drawingml/2006/picture">
+                  <pic:nvPicPr>
+                    <pic:cNvPr id="5" name="Picture 5"/>
+                    <pic:cNvPicPr/>
+                  </pic:nvPicPr>
+                  <pic:blipFill>
+                    <a:blip r:embed="rId8">
+                      <a:extLst>
+                        <a:ext uri="{28A0092B-C50C-407E-A947-70E740481C1C}">
+                          <a14:useLocalDpi xmlns:a14="http://schemas.microsoft.com/office/drawing/2010/main" val="0"/>
+                        </a:ext>
+                      </a:extLst>
+                    </a:blip>
+                    <a:stretch>
+                      <a:fillRect/>
+                    </a:stretch>
+                  </pic:blipFill>
+                  <pic:spPr>
+                    <a:xfrm>
+                      <a:off x="0" y="0"/>
+                      <a:ext cx="4118610" cy="4118610"/>
+                    </a:xfrm>
+                    <a:prstGeom prst="rect">
+                      <a:avLst/>
+                    </a:prstGeom>
+                    <a:ln>
+                      <a:solidFill>
+                        <a:schemeClr val="tx1"/>
+                      </a:solidFill>
+                    </a:ln>
+                  </pic:spPr>
+                </pic:pic>
+              </a:graphicData>
+            </a:graphic>
+            <wp14:sizeRelH relativeFrom="page">
+              <wp14:pctWidth>0</wp14:pctWidth>
+            </wp14:sizeRelH>
+            <wp14:sizeRelV relativeFrom="page">
+              <wp14:pctHeight>0</wp14:pctHeight>
+            </wp14:sizeRelV>
+          </wp:anchor>
+        </w:drawing>
+      </w:r>
+    </w:p>
+    <w:p>
+      <w:pPr>
+        <w:ind w:left="-5"/>
+      </w:pPr>
+    </w:p>
+    <w:p>
+      <w:pPr>
+        <w:ind w:left="-5"/>
+      </w:pPr>
+    </w:p>
+    <w:p>
+      <w:pPr>
+        <w:ind w:left="-5"/>
+      </w:pPr>
+    </w:p>
+    <w:p>
+      <w:pPr>
+        <w:ind w:left="-5"/>
+      </w:pPr>
+    </w:p>
+    <w:p>
+      <w:pPr>
+        <w:ind w:left="-5"/>
+      </w:pPr>
+    </w:p>
+    <w:p>
+      <w:pPr>
+        <w:ind w:left="-5"/>
+      </w:pPr>
+    </w:p>
+    <w:p>
+      <w:pPr>
+        <w:ind w:left="-5"/>
+      </w:pPr>
+    </w:p>
+    <w:p>
+      <w:pPr>
+        <w:ind w:left="-5"/>
+      </w:pPr>
+    </w:p>
+    <w:p>
+      <w:pPr>
+        <w:ind w:left="-5"/>
+      </w:pPr>
+    </w:p>
+    <w:p>
+      <w:pPr>
+        <w:ind w:left="-5"/>
+      </w:pPr>
+    </w:p>
+    <w:p>
+      <w:pPr>
+        <w:ind w:left="-5"/>
+      </w:pPr>
+    </w:p>
+    <w:p>
+      <w:pPr>
+        <w:ind w:left="-5"/>
+      </w:pPr>
+    </w:p>
+    <w:p>
+      <w:pPr>
+        <w:ind w:left="-5"/>
+      </w:pPr>
+    </w:p>
+    <w:p>
+      <w:pPr>
+        <w:ind w:left="-5"/>
+      </w:pPr>
+    </w:p>
+    <w:p>
+      <w:pPr>
+        <w:ind w:left="-5"/>
+      </w:pPr>
+    </w:p>
+    <w:p>
+      <w:pPr>
+        <w:ind w:left="-5"/>
+        <w:rPr>
+          <w:b/>
+        </w:rPr>
+      </w:pPr>
+    </w:p>
+    <w:p>
+      <w:pPr>
+        <w:ind w:left="-5"/>
+        <w:rPr>
+          <w:b/>
+        </w:rPr>
+      </w:pPr>
+    </w:p>
+    <w:p>
+      <w:pPr>
+        <w:ind w:left="-5"/>
+        <w:rPr>
+          <w:b/>
+        </w:rPr>
+      </w:pPr>
+    </w:p>
+    <w:p>
+      <w:pPr>
+        <w:ind w:left="-5"/>
+        <w:rPr>
+          <w:b/>
+        </w:rPr>
+      </w:pPr>
+    </w:p>
+    <w:p>
+      <w:pPr>
+        <w:ind w:left="-5"/>
+        <w:rPr>
+          <w:b/>
+        </w:rPr>
+      </w:pPr>
+    </w:p>
+    <w:p>
+      <w:pPr>
+        <w:ind w:left="-5"/>
+        <w:rPr>
+          <w:b/>
+        </w:rPr>
+      </w:pPr>
+    </w:p>
+    <w:p>
+      <w:pPr>
+        <w:ind w:left="0" w:firstLine="0"/>
+        <w:rPr>
+          <w:b/>
+        </w:rPr>
+      </w:pPr>
+    </w:p>
+    <w:p>
+      <w:pPr>
+        <w:ind w:left="-5"/>
+        <w:rPr>
+          <w:b/>
+        </w:rPr>
       </w:pPr>
     </w:p>
     <w:p>
@@ -1366,14 +2074,7 @@
                 <w:sz w:val="16"/>
                 <w:szCs w:val="16"/>
               </w:rPr>
-              <w:t>0.305</w:t>
-            </w:r>
-            <w:r>
-              <w:rPr>
-                <w:sz w:val="16"/>
-                <w:szCs w:val="16"/>
-              </w:rPr>
-              <w:t>0</w:t>
+              <w:t>0.3050</w:t>
             </w:r>
           </w:p>
         </w:tc>
@@ -1558,14 +2259,7 @@
                 <w:sz w:val="16"/>
                 <w:szCs w:val="16"/>
               </w:rPr>
-              <w:t>0.605</w:t>
-            </w:r>
-            <w:r>
-              <w:rPr>
-                <w:sz w:val="16"/>
-                <w:szCs w:val="16"/>
-              </w:rPr>
-              <w:t>0</w:t>
+              <w:t>0.6050</w:t>
             </w:r>
           </w:p>
         </w:tc>
@@ -1726,14 +2420,7 @@
                 <w:sz w:val="16"/>
                 <w:szCs w:val="16"/>
               </w:rPr>
-              <w:t>0.508</w:t>
-            </w:r>
-            <w:r>
-              <w:rPr>
-                <w:sz w:val="16"/>
-                <w:szCs w:val="16"/>
-              </w:rPr>
-              <w:t>6</w:t>
+              <w:t>0.5086</w:t>
             </w:r>
           </w:p>
         </w:tc>
@@ -1987,14 +2674,7 @@
                 <w:sz w:val="16"/>
                 <w:szCs w:val="16"/>
               </w:rPr>
-              <w:t>0.125</w:t>
-            </w:r>
-            <w:r>
-              <w:rPr>
-                <w:sz w:val="16"/>
-                <w:szCs w:val="16"/>
-              </w:rPr>
-              <w:t>0</w:t>
+              <w:t>0.1250</w:t>
             </w:r>
           </w:p>
         </w:tc>
@@ -2042,14 +2722,7 @@
                 <w:sz w:val="16"/>
                 <w:szCs w:val="16"/>
               </w:rPr>
-              <w:t>0.113</w:t>
-            </w:r>
-            <w:r>
-              <w:rPr>
-                <w:sz w:val="16"/>
-                <w:szCs w:val="16"/>
-              </w:rPr>
-              <w:t>6</w:t>
+              <w:t>0.1136</w:t>
             </w:r>
           </w:p>
         </w:tc>
@@ -2073,14 +2746,7 @@
                 <w:sz w:val="16"/>
                 <w:szCs w:val="16"/>
               </w:rPr>
-              <w:t>0.113</w:t>
-            </w:r>
-            <w:r>
-              <w:rPr>
-                <w:sz w:val="16"/>
-                <w:szCs w:val="16"/>
-              </w:rPr>
-              <w:t>6</w:t>
+              <w:t>0.1136</w:t>
             </w:r>
           </w:p>
         </w:tc>
@@ -2175,14 +2841,7 @@
                 <w:sz w:val="16"/>
                 <w:szCs w:val="16"/>
               </w:rPr>
-              <w:t>0.128</w:t>
-            </w:r>
-            <w:r>
-              <w:rPr>
-                <w:sz w:val="16"/>
-                <w:szCs w:val="16"/>
-              </w:rPr>
-              <w:t>6</w:t>
+              <w:t>0.1286</w:t>
             </w:r>
           </w:p>
         </w:tc>
@@ -2206,14 +2865,7 @@
                 <w:sz w:val="16"/>
                 <w:szCs w:val="16"/>
               </w:rPr>
-              <w:t>0.127</w:t>
-            </w:r>
-            <w:r>
-              <w:rPr>
-                <w:sz w:val="16"/>
-                <w:szCs w:val="16"/>
-              </w:rPr>
-              <w:t>9</w:t>
+              <w:t>0.1279</w:t>
             </w:r>
           </w:p>
         </w:tc>
@@ -2235,14 +2887,7 @@
                 <w:sz w:val="16"/>
                 <w:szCs w:val="16"/>
               </w:rPr>
-              <w:t>0.097</w:t>
-            </w:r>
-            <w:r>
-              <w:rPr>
-                <w:sz w:val="16"/>
-                <w:szCs w:val="16"/>
-              </w:rPr>
-              <w:t>9</w:t>
+              <w:t>0.0979</w:t>
             </w:r>
           </w:p>
         </w:tc>
@@ -2266,14 +2911,7 @@
                 <w:sz w:val="16"/>
                 <w:szCs w:val="16"/>
               </w:rPr>
-              <w:t>0.098</w:t>
-            </w:r>
-            <w:r>
-              <w:rPr>
-                <w:sz w:val="16"/>
-                <w:szCs w:val="16"/>
-              </w:rPr>
-              <w:t>6</w:t>
+              <w:t>0.0986</w:t>
             </w:r>
           </w:p>
         </w:tc>
@@ -2447,21 +3085,7 @@
                 <w:sz w:val="16"/>
                 <w:szCs w:val="16"/>
               </w:rPr>
-              <w:t>20</w:t>
-            </w:r>
-            <w:r>
-              <w:rPr>
-                <w:sz w:val="16"/>
-                <w:szCs w:val="16"/>
-              </w:rPr>
-              <w:t>13</w:t>
-            </w:r>
-            <w:r>
-              <w:rPr>
-                <w:sz w:val="16"/>
-                <w:szCs w:val="16"/>
-              </w:rPr>
-              <w:t xml:space="preserve"> - 2020</w:t>
+              <w:t>2013 - 2020</w:t>
             </w:r>
             <w:bookmarkEnd w:id="6"/>
           </w:p>
@@ -2554,14 +3178,7 @@
                 <w:sz w:val="16"/>
                 <w:szCs w:val="16"/>
               </w:rPr>
-              <w:t>0.065</w:t>
-            </w:r>
-            <w:r>
-              <w:rPr>
-                <w:sz w:val="16"/>
-                <w:szCs w:val="16"/>
-              </w:rPr>
-              <w:t>0</w:t>
+              <w:t>0.0650</w:t>
             </w:r>
           </w:p>
         </w:tc>
@@ -2585,14 +3202,7 @@
                 <w:sz w:val="16"/>
                 <w:szCs w:val="16"/>
               </w:rPr>
-              <w:t>0.065</w:t>
-            </w:r>
-            <w:r>
-              <w:rPr>
-                <w:sz w:val="16"/>
-                <w:szCs w:val="16"/>
-              </w:rPr>
-              <w:t>0</w:t>
+              <w:t>0.0650</w:t>
             </w:r>
           </w:p>
         </w:tc>
@@ -2637,21 +3247,7 @@
                 <w:sz w:val="16"/>
                 <w:szCs w:val="16"/>
               </w:rPr>
-              <w:t>20</w:t>
-            </w:r>
-            <w:r>
-              <w:rPr>
-                <w:sz w:val="16"/>
-                <w:szCs w:val="16"/>
-              </w:rPr>
-              <w:t>13</w:t>
-            </w:r>
-            <w:r>
-              <w:rPr>
-                <w:sz w:val="16"/>
-                <w:szCs w:val="16"/>
-              </w:rPr>
-              <w:t xml:space="preserve"> - 2020</w:t>
+              <w:t>2013 - 2020</w:t>
             </w:r>
           </w:p>
         </w:tc>
@@ -2698,14 +3294,7 @@
                 <w:sz w:val="16"/>
                 <w:szCs w:val="16"/>
               </w:rPr>
-              <w:t>0.186</w:t>
-            </w:r>
-            <w:r>
-              <w:rPr>
-                <w:sz w:val="16"/>
-                <w:szCs w:val="16"/>
-              </w:rPr>
-              <w:t>3</w:t>
+              <w:t>0.1863</w:t>
             </w:r>
           </w:p>
         </w:tc>
@@ -2729,14 +3318,7 @@
                 <w:sz w:val="16"/>
                 <w:szCs w:val="16"/>
               </w:rPr>
-              <w:t>0.186</w:t>
-            </w:r>
-            <w:r>
-              <w:rPr>
-                <w:sz w:val="16"/>
-                <w:szCs w:val="16"/>
-              </w:rPr>
-              <w:t>3</w:t>
+              <w:t>0.1863</w:t>
             </w:r>
           </w:p>
         </w:tc>
@@ -2760,14 +3342,7 @@
                 <w:sz w:val="16"/>
                 <w:szCs w:val="16"/>
               </w:rPr>
-              <w:t>0.121</w:t>
-            </w:r>
-            <w:r>
-              <w:rPr>
-                <w:sz w:val="16"/>
-                <w:szCs w:val="16"/>
-              </w:rPr>
-              <w:t>3</w:t>
+              <w:t>0.1213</w:t>
             </w:r>
           </w:p>
         </w:tc>
@@ -2791,14 +3366,7 @@
                 <w:sz w:val="16"/>
                 <w:szCs w:val="16"/>
               </w:rPr>
-              <w:t>0.12</w:t>
-            </w:r>
-            <w:r>
-              <w:rPr>
-                <w:sz w:val="16"/>
-                <w:szCs w:val="16"/>
-              </w:rPr>
-              <w:t>00</w:t>
+              <w:t>0.1200</w:t>
             </w:r>
           </w:p>
         </w:tc>
@@ -3004,14 +3572,7 @@
                 <w:sz w:val="16"/>
                 <w:szCs w:val="16"/>
               </w:rPr>
-              <w:t>0.108</w:t>
-            </w:r>
-            <w:r>
-              <w:rPr>
-                <w:sz w:val="16"/>
-                <w:szCs w:val="16"/>
-              </w:rPr>
-              <w:t>6</w:t>
+              <w:t>0.1086</w:t>
             </w:r>
           </w:p>
         </w:tc>
@@ -3035,14 +3596,7 @@
                 <w:sz w:val="16"/>
                 <w:szCs w:val="16"/>
               </w:rPr>
-              <w:t>0.109</w:t>
-            </w:r>
-            <w:r>
-              <w:rPr>
-                <w:sz w:val="16"/>
-                <w:szCs w:val="16"/>
-              </w:rPr>
-              <w:t>3</w:t>
+              <w:t>0.1093</w:t>
             </w:r>
           </w:p>
         </w:tc>
@@ -3066,14 +3620,7 @@
                 <w:sz w:val="16"/>
                 <w:szCs w:val="16"/>
               </w:rPr>
-              <w:t>0.094</w:t>
-            </w:r>
-            <w:r>
-              <w:rPr>
-                <w:sz w:val="16"/>
-                <w:szCs w:val="16"/>
-              </w:rPr>
-              <w:t>3</w:t>
+              <w:t>0.0943</w:t>
             </w:r>
           </w:p>
         </w:tc>
@@ -3097,14 +3644,7 @@
                 <w:sz w:val="16"/>
                 <w:szCs w:val="16"/>
               </w:rPr>
-              <w:t>0.093</w:t>
-            </w:r>
-            <w:r>
-              <w:rPr>
-                <w:sz w:val="16"/>
-                <w:szCs w:val="16"/>
-              </w:rPr>
-              <w:t>6</w:t>
+              <w:t>0.0936</w:t>
             </w:r>
           </w:p>
         </w:tc>
@@ -3359,14 +3899,7 @@
                 <w:sz w:val="16"/>
                 <w:szCs w:val="16"/>
               </w:rPr>
-              <w:t>0.143</w:t>
-            </w:r>
-            <w:r>
-              <w:rPr>
-                <w:sz w:val="16"/>
-                <w:szCs w:val="16"/>
-              </w:rPr>
-              <w:t>6</w:t>
+              <w:t>0.1436</w:t>
             </w:r>
           </w:p>
         </w:tc>
@@ -3390,14 +3923,7 @@
                 <w:sz w:val="16"/>
                 <w:szCs w:val="16"/>
               </w:rPr>
-              <w:t>0.142</w:t>
-            </w:r>
-            <w:r>
-              <w:rPr>
-                <w:sz w:val="16"/>
-                <w:szCs w:val="16"/>
-              </w:rPr>
-              <w:t>9</w:t>
+              <w:t>0.1429</w:t>
             </w:r>
           </w:p>
         </w:tc>
@@ -3421,14 +3947,7 @@
                 <w:sz w:val="16"/>
                 <w:szCs w:val="16"/>
               </w:rPr>
-              <w:t>0.114</w:t>
-            </w:r>
-            <w:r>
-              <w:rPr>
-                <w:sz w:val="16"/>
-                <w:szCs w:val="16"/>
-              </w:rPr>
-              <w:t>3</w:t>
+              <w:t>0.1143</w:t>
             </w:r>
           </w:p>
         </w:tc>
@@ -3452,14 +3971,7 @@
                 <w:sz w:val="16"/>
                 <w:szCs w:val="16"/>
               </w:rPr>
-              <w:t>0.111</w:t>
-            </w:r>
-            <w:r>
-              <w:rPr>
-                <w:sz w:val="16"/>
-                <w:szCs w:val="16"/>
-              </w:rPr>
-              <w:t>4</w:t>
+              <w:t>0.1114</w:t>
             </w:r>
           </w:p>
         </w:tc>
@@ -3714,14 +4226,7 @@
                 <w:sz w:val="16"/>
                 <w:szCs w:val="16"/>
               </w:rPr>
-              <w:t>0.108</w:t>
-            </w:r>
-            <w:r>
-              <w:rPr>
-                <w:sz w:val="16"/>
-                <w:szCs w:val="16"/>
-              </w:rPr>
-              <w:t>6</w:t>
+              <w:t>0.1086</w:t>
             </w:r>
           </w:p>
         </w:tc>
@@ -3745,14 +4250,7 @@
                 <w:sz w:val="16"/>
                 <w:szCs w:val="16"/>
               </w:rPr>
-              <w:t>0.109</w:t>
-            </w:r>
-            <w:r>
-              <w:rPr>
-                <w:sz w:val="16"/>
-                <w:szCs w:val="16"/>
-              </w:rPr>
-              <w:t>3</w:t>
+              <w:t>0.1093</w:t>
             </w:r>
           </w:p>
         </w:tc>
@@ -3776,14 +4274,7 @@
                 <w:sz w:val="16"/>
                 <w:szCs w:val="16"/>
               </w:rPr>
-              <w:t>0.097</w:t>
-            </w:r>
-            <w:r>
-              <w:rPr>
-                <w:sz w:val="16"/>
-                <w:szCs w:val="16"/>
-              </w:rPr>
-              <w:t>9</w:t>
+              <w:t>0.0979</w:t>
             </w:r>
           </w:p>
         </w:tc>
@@ -3807,14 +4298,7 @@
                 <w:sz w:val="16"/>
                 <w:szCs w:val="16"/>
               </w:rPr>
-              <w:t>0.097</w:t>
-            </w:r>
-            <w:r>
-              <w:rPr>
-                <w:sz w:val="16"/>
-                <w:szCs w:val="16"/>
-              </w:rPr>
-              <w:t>9</w:t>
+              <w:t>0.0979</w:t>
             </w:r>
           </w:p>
         </w:tc>
@@ -3905,14 +4389,7 @@
                 <w:sz w:val="16"/>
                 <w:szCs w:val="16"/>
               </w:rPr>
-              <w:t>0.136</w:t>
-            </w:r>
-            <w:r>
-              <w:rPr>
-                <w:sz w:val="16"/>
-                <w:szCs w:val="16"/>
-              </w:rPr>
-              <w:t>4</w:t>
+              <w:t>0.1364</w:t>
             </w:r>
           </w:p>
         </w:tc>
@@ -3960,14 +4437,7 @@
                 <w:sz w:val="16"/>
                 <w:szCs w:val="16"/>
               </w:rPr>
-              <w:t>0.115</w:t>
-            </w:r>
-            <w:r>
-              <w:rPr>
-                <w:sz w:val="16"/>
-                <w:szCs w:val="16"/>
-              </w:rPr>
-              <w:t>0</w:t>
+              <w:t>0.1150</w:t>
             </w:r>
           </w:p>
         </w:tc>
@@ -4116,7 +4586,6 @@
         <w:ind w:hanging="360"/>
       </w:pPr>
       <w:r>
-        <w:lastRenderedPageBreak/>
         <w:t xml:space="preserve">Holman RC, Belay ED, Christensen KY, et al. Human prion diseases in the United States. </w:t>
       </w:r>
       <w:proofErr w:type="spellStart"/>
@@ -4236,7 +4705,7 @@
       <w:r>
         <w:t xml:space="preserve">Underlying cause of death 1999−2018 on CDC WONDER online. Centers for Disease Control and Prevention. </w:t>
       </w:r>
-      <w:hyperlink r:id="rId5">
+      <w:hyperlink r:id="rId9">
         <w:r>
           <w:rPr>
             <w:color w:val="0563C1"/>
@@ -4245,7 +4714,7 @@
           <w:t>http://wonder.cdc.gov/ucd</w:t>
         </w:r>
       </w:hyperlink>
-      <w:hyperlink r:id="rId6">
+      <w:hyperlink r:id="rId10">
         <w:r>
           <w:rPr>
             <w:color w:val="0563C1"/>
@@ -4254,7 +4723,7 @@
           <w:t>-</w:t>
         </w:r>
       </w:hyperlink>
-      <w:hyperlink r:id="rId7">
+      <w:hyperlink r:id="rId11">
         <w:r>
           <w:rPr>
             <w:color w:val="0563C1"/>
@@ -4263,7 +4732,7 @@
           <w:t>icd10.html</w:t>
         </w:r>
       </w:hyperlink>
-      <w:hyperlink r:id="rId8">
+      <w:hyperlink r:id="rId12">
         <w:r>
           <w:t>.</w:t>
         </w:r>

</xml_diff>

<commit_message>
#14: Revised paper outputs w/ updates to Tab1
</commit_message>
<xml_diff>
--- a/paper_slides/output/cjd_paper.docx
+++ b/paper_slides/output/cjd_paper.docx
@@ -1,6 +1,6 @@
 
 <file path=word/document.xml><?xml version="1.0" encoding="utf-8"?>
-<w:document xmlns:wpc="http://schemas.microsoft.com/office/word/2010/wordprocessingCanvas" xmlns:cx="http://schemas.microsoft.com/office/drawing/2014/chartex" xmlns:cx1="http://schemas.microsoft.com/office/drawing/2015/9/8/chartex" xmlns:cx2="http://schemas.microsoft.com/office/drawing/2015/10/21/chartex" xmlns:cx3="http://schemas.microsoft.com/office/drawing/2016/5/9/chartex" xmlns:cx4="http://schemas.microsoft.com/office/drawing/2016/5/10/chartex" xmlns:cx5="http://schemas.microsoft.com/office/drawing/2016/5/11/chartex" xmlns:cx6="http://schemas.microsoft.com/office/drawing/2016/5/12/chartex" xmlns:cx7="http://schemas.microsoft.com/office/drawing/2016/5/13/chartex" xmlns:cx8="http://schemas.microsoft.com/office/drawing/2016/5/14/chartex" xmlns:mc="http://schemas.openxmlformats.org/markup-compatibility/2006" xmlns:aink="http://schemas.microsoft.com/office/drawing/2016/ink" xmlns:am3d="http://schemas.microsoft.com/office/drawing/2017/model3d" xmlns:o="urn:schemas-microsoft-com:office:office" xmlns:oel="http://schemas.microsoft.com/office/2019/extlst" xmlns:r="http://schemas.openxmlformats.org/officeDocument/2006/relationships" xmlns:m="http://schemas.openxmlformats.org/officeDocument/2006/math" xmlns:v="urn:schemas-microsoft-com:vml" xmlns:wp14="http://schemas.microsoft.com/office/word/2010/wordprocessingDrawing" xmlns:wp="http://schemas.openxmlformats.org/drawingml/2006/wordprocessingDrawing" xmlns:w10="urn:schemas-microsoft-com:office:word" xmlns:w="http://schemas.openxmlformats.org/wordprocessingml/2006/main" xmlns:w14="http://schemas.microsoft.com/office/word/2010/wordml" xmlns:w15="http://schemas.microsoft.com/office/word/2012/wordml" xmlns:w16cex="http://schemas.microsoft.com/office/word/2018/wordml/cex" xmlns:w16cid="http://schemas.microsoft.com/office/word/2016/wordml/cid" xmlns:w16="http://schemas.microsoft.com/office/word/2018/wordml" xmlns:w16sdtdh="http://schemas.microsoft.com/office/word/2020/wordml/sdtdatahash" xmlns:w16se="http://schemas.microsoft.com/office/word/2015/wordml/symex" xmlns:wpg="http://schemas.microsoft.com/office/word/2010/wordprocessingGroup" xmlns:wpi="http://schemas.microsoft.com/office/word/2010/wordprocessingInk" xmlns:wne="http://schemas.microsoft.com/office/word/2006/wordml" xmlns:wps="http://schemas.microsoft.com/office/word/2010/wordprocessingShape" mc:Ignorable="w14 w15 w16se w16cid w16 w16cex w16sdtdh wp14">
+<w:document xmlns:wpc="http://schemas.microsoft.com/office/word/2010/wordprocessingCanvas" xmlns:cx="http://schemas.microsoft.com/office/drawing/2014/chartex" xmlns:cx1="http://schemas.microsoft.com/office/drawing/2015/9/8/chartex" xmlns:cx2="http://schemas.microsoft.com/office/drawing/2015/10/21/chartex" xmlns:cx3="http://schemas.microsoft.com/office/drawing/2016/5/9/chartex" xmlns:cx4="http://schemas.microsoft.com/office/drawing/2016/5/10/chartex" xmlns:cx5="http://schemas.microsoft.com/office/drawing/2016/5/11/chartex" xmlns:cx6="http://schemas.microsoft.com/office/drawing/2016/5/12/chartex" xmlns:cx7="http://schemas.microsoft.com/office/drawing/2016/5/13/chartex" xmlns:cx8="http://schemas.microsoft.com/office/drawing/2016/5/14/chartex" xmlns:mc="http://schemas.openxmlformats.org/markup-compatibility/2006" xmlns:aink="http://schemas.microsoft.com/office/drawing/2016/ink" xmlns:am3d="http://schemas.microsoft.com/office/drawing/2017/model3d" xmlns:o="urn:schemas-microsoft-com:office:office" xmlns:oel="http://schemas.microsoft.com/office/2019/extlst" xmlns:r="http://schemas.openxmlformats.org/officeDocument/2006/relationships" xmlns:m="http://schemas.openxmlformats.org/officeDocument/2006/math" xmlns:v="urn:schemas-microsoft-com:vml" xmlns:wp14="http://schemas.microsoft.com/office/word/2010/wordprocessingDrawing" xmlns:wp="http://schemas.openxmlformats.org/drawingml/2006/wordprocessingDrawing" xmlns:w10="urn:schemas-microsoft-com:office:word" xmlns:w="http://schemas.openxmlformats.org/wordprocessingml/2006/main" xmlns:w14="http://schemas.microsoft.com/office/word/2010/wordml" xmlns:w15="http://schemas.microsoft.com/office/word/2012/wordml" xmlns:w16cex="http://schemas.microsoft.com/office/word/2018/wordml/cex" xmlns:w16cid="http://schemas.microsoft.com/office/word/2016/wordml/cid" xmlns:w16="http://schemas.microsoft.com/office/word/2018/wordml" xmlns:w16du="http://schemas.microsoft.com/office/word/2023/wordml/word16du" xmlns:w16sdtdh="http://schemas.microsoft.com/office/word/2020/wordml/sdtdatahash" xmlns:w16se="http://schemas.microsoft.com/office/word/2015/wordml/symex" xmlns:wpg="http://schemas.microsoft.com/office/word/2010/wordprocessingGroup" xmlns:wpi="http://schemas.microsoft.com/office/word/2010/wordprocessingInk" xmlns:wne="http://schemas.microsoft.com/office/word/2006/wordml" xmlns:wps="http://schemas.microsoft.com/office/word/2010/wordprocessingShape" mc:Ignorable="w14 w15 w16se w16cid w16 w16cex w16sdtdh wp14">
   <w:body>
     <w:p>
       <w:pPr>
@@ -1664,17 +1664,17 @@
       <w:tblPr>
         <w:tblStyle w:val="TableGrid"/>
         <w:tblpPr w:leftFromText="180" w:rightFromText="180" w:vertAnchor="text" w:horzAnchor="margin" w:tblpX="-185" w:tblpY="194"/>
-        <w:tblW w:w="9489" w:type="dxa"/>
+        <w:tblW w:w="9625" w:type="dxa"/>
         <w:tblLook w:val="04A0" w:firstRow="1" w:lastRow="0" w:firstColumn="1" w:lastColumn="0" w:noHBand="0" w:noVBand="1"/>
       </w:tblPr>
       <w:tblGrid>
         <w:gridCol w:w="1924"/>
         <w:gridCol w:w="1078"/>
         <w:gridCol w:w="1007"/>
-        <w:gridCol w:w="1476"/>
-        <w:gridCol w:w="1253"/>
-        <w:gridCol w:w="1380"/>
-        <w:gridCol w:w="1371"/>
+        <w:gridCol w:w="1206"/>
+        <w:gridCol w:w="1260"/>
+        <w:gridCol w:w="1350"/>
+        <w:gridCol w:w="1800"/>
       </w:tblGrid>
       <w:tr>
         <w:tc>
@@ -1765,7 +1765,7 @@
         </w:tc>
         <w:tc>
           <w:tcPr>
-            <w:tcW w:w="1476" w:type="dxa"/>
+            <w:tcW w:w="1206" w:type="dxa"/>
           </w:tcPr>
           <w:p>
             <w:pPr>
@@ -1784,13 +1784,13 @@
                 <w:sz w:val="16"/>
                 <w:szCs w:val="16"/>
               </w:rPr>
-              <w:t>Mean Observed Crude APC</w:t>
-            </w:r>
-          </w:p>
-        </w:tc>
-        <w:tc>
-          <w:tcPr>
-            <w:tcW w:w="1253" w:type="dxa"/>
+              <w:t>Crude AAPC (95% CI)</w:t>
+            </w:r>
+          </w:p>
+        </w:tc>
+        <w:tc>
+          <w:tcPr>
+            <w:tcW w:w="1260" w:type="dxa"/>
           </w:tcPr>
           <w:p>
             <w:pPr>
@@ -1809,35 +1809,33 @@
                 <w:sz w:val="16"/>
                 <w:szCs w:val="16"/>
               </w:rPr>
-              <w:t xml:space="preserve">Mean Modeled </w:t>
-            </w:r>
-            <w:bookmarkStart w:id="1" w:name="OLE_LINK1"/>
-            <w:r>
+              <w:t>Crude p-value</w:t>
+            </w:r>
+          </w:p>
+        </w:tc>
+        <w:tc>
+          <w:tcPr>
+            <w:tcW w:w="1350" w:type="dxa"/>
+          </w:tcPr>
+          <w:p>
+            <w:pPr>
+              <w:ind w:left="0" w:firstLine="0"/>
               <w:rPr>
                 <w:b/>
                 <w:bCs/>
                 <w:sz w:val="16"/>
                 <w:szCs w:val="16"/>
               </w:rPr>
-              <w:t>Crude APC</w:t>
-            </w:r>
-            <w:bookmarkEnd w:id="1"/>
-          </w:p>
-        </w:tc>
-        <w:tc>
-          <w:tcPr>
-            <w:tcW w:w="1380" w:type="dxa"/>
-          </w:tcPr>
-          <w:p>
-            <w:pPr>
-              <w:ind w:left="0" w:firstLine="0"/>
+            </w:pPr>
+            <w:r>
               <w:rPr>
                 <w:b/>
                 <w:bCs/>
                 <w:sz w:val="16"/>
                 <w:szCs w:val="16"/>
               </w:rPr>
-            </w:pPr>
+              <w:t xml:space="preserve">Age Adjusted </w:t>
+            </w:r>
             <w:r>
               <w:rPr>
                 <w:b/>
@@ -1845,24 +1843,17 @@
                 <w:sz w:val="16"/>
                 <w:szCs w:val="16"/>
               </w:rPr>
-              <w:t>Mean Observed Age Adjusted APC</w:t>
-            </w:r>
-          </w:p>
-        </w:tc>
-        <w:tc>
-          <w:tcPr>
-            <w:tcW w:w="1371" w:type="dxa"/>
-          </w:tcPr>
-          <w:p>
-            <w:pPr>
-              <w:ind w:left="0" w:firstLine="0"/>
+              <w:t>A</w:t>
+            </w:r>
+            <w:r>
               <w:rPr>
                 <w:b/>
                 <w:bCs/>
                 <w:sz w:val="16"/>
                 <w:szCs w:val="16"/>
               </w:rPr>
-            </w:pPr>
+              <w:t>APC</w:t>
+            </w:r>
             <w:r>
               <w:rPr>
                 <w:b/>
@@ -1870,7 +1861,32 @@
                 <w:sz w:val="16"/>
                 <w:szCs w:val="16"/>
               </w:rPr>
-              <w:t>Mean Modeled Age Adjusted APC</w:t>
+              <w:t xml:space="preserve"> (95% CI)</w:t>
+            </w:r>
+          </w:p>
+        </w:tc>
+        <w:tc>
+          <w:tcPr>
+            <w:tcW w:w="1800" w:type="dxa"/>
+          </w:tcPr>
+          <w:p>
+            <w:pPr>
+              <w:ind w:left="0" w:firstLine="0"/>
+              <w:rPr>
+                <w:b/>
+                <w:bCs/>
+                <w:sz w:val="16"/>
+                <w:szCs w:val="16"/>
+              </w:rPr>
+            </w:pPr>
+            <w:r>
+              <w:rPr>
+                <w:b/>
+                <w:bCs/>
+                <w:sz w:val="16"/>
+                <w:szCs w:val="16"/>
+              </w:rPr>
+              <w:t>Age-Adjusted p-value</w:t>
             </w:r>
           </w:p>
         </w:tc>
@@ -1931,49 +1947,49 @@
         </w:tc>
         <w:tc>
           <w:tcPr>
-            <w:tcW w:w="1476" w:type="dxa"/>
-          </w:tcPr>
-          <w:p>
-            <w:pPr>
-              <w:ind w:left="0" w:firstLine="0"/>
-              <w:rPr>
-                <w:sz w:val="16"/>
-                <w:szCs w:val="16"/>
-              </w:rPr>
-            </w:pPr>
-          </w:p>
-        </w:tc>
-        <w:tc>
-          <w:tcPr>
-            <w:tcW w:w="1253" w:type="dxa"/>
-          </w:tcPr>
-          <w:p>
-            <w:pPr>
-              <w:ind w:left="0" w:firstLine="0"/>
-              <w:rPr>
-                <w:sz w:val="16"/>
-                <w:szCs w:val="16"/>
-              </w:rPr>
-            </w:pPr>
-          </w:p>
-        </w:tc>
-        <w:tc>
-          <w:tcPr>
-            <w:tcW w:w="1380" w:type="dxa"/>
-          </w:tcPr>
-          <w:p>
-            <w:pPr>
-              <w:ind w:left="0" w:firstLine="0"/>
-              <w:rPr>
-                <w:sz w:val="16"/>
-                <w:szCs w:val="16"/>
-              </w:rPr>
-            </w:pPr>
-          </w:p>
-        </w:tc>
-        <w:tc>
-          <w:tcPr>
-            <w:tcW w:w="1371" w:type="dxa"/>
+            <w:tcW w:w="1206" w:type="dxa"/>
+          </w:tcPr>
+          <w:p>
+            <w:pPr>
+              <w:ind w:left="0" w:firstLine="0"/>
+              <w:rPr>
+                <w:sz w:val="16"/>
+                <w:szCs w:val="16"/>
+              </w:rPr>
+            </w:pPr>
+          </w:p>
+        </w:tc>
+        <w:tc>
+          <w:tcPr>
+            <w:tcW w:w="1260" w:type="dxa"/>
+          </w:tcPr>
+          <w:p>
+            <w:pPr>
+              <w:ind w:left="0" w:firstLine="0"/>
+              <w:rPr>
+                <w:sz w:val="16"/>
+                <w:szCs w:val="16"/>
+              </w:rPr>
+            </w:pPr>
+          </w:p>
+        </w:tc>
+        <w:tc>
+          <w:tcPr>
+            <w:tcW w:w="1350" w:type="dxa"/>
+          </w:tcPr>
+          <w:p>
+            <w:pPr>
+              <w:ind w:left="0" w:firstLine="0"/>
+              <w:rPr>
+                <w:sz w:val="16"/>
+                <w:szCs w:val="16"/>
+              </w:rPr>
+            </w:pPr>
+          </w:p>
+        </w:tc>
+        <w:tc>
+          <w:tcPr>
+            <w:tcW w:w="1800" w:type="dxa"/>
           </w:tcPr>
           <w:p>
             <w:pPr>
@@ -2056,7 +2072,7 @@
         </w:tc>
         <w:tc>
           <w:tcPr>
-            <w:tcW w:w="1476" w:type="dxa"/>
+            <w:tcW w:w="1206" w:type="dxa"/>
           </w:tcPr>
           <w:p>
             <w:pPr>
@@ -2074,13 +2090,13 @@
                 <w:sz w:val="16"/>
                 <w:szCs w:val="16"/>
               </w:rPr>
-              <w:t>0.3050</w:t>
-            </w:r>
-          </w:p>
-        </w:tc>
-        <w:tc>
-          <w:tcPr>
-            <w:tcW w:w="1253" w:type="dxa"/>
+              <w:t>1.7 (0.6, 2.9)</w:t>
+            </w:r>
+          </w:p>
+        </w:tc>
+        <w:tc>
+          <w:tcPr>
+            <w:tcW w:w="1260" w:type="dxa"/>
           </w:tcPr>
           <w:p>
             <w:pPr>
@@ -2098,13 +2114,20 @@
                 <w:sz w:val="16"/>
                 <w:szCs w:val="16"/>
               </w:rPr>
-              <w:t>0.3021</w:t>
-            </w:r>
-          </w:p>
-        </w:tc>
-        <w:tc>
-          <w:tcPr>
-            <w:tcW w:w="1380" w:type="dxa"/>
+              <w:t>0.</w:t>
+            </w:r>
+            <w:r>
+              <w:rPr>
+                <w:sz w:val="16"/>
+                <w:szCs w:val="16"/>
+              </w:rPr>
+              <w:t>006</w:t>
+            </w:r>
+          </w:p>
+        </w:tc>
+        <w:tc>
+          <w:tcPr>
+            <w:tcW w:w="1350" w:type="dxa"/>
           </w:tcPr>
           <w:p>
             <w:pPr>
@@ -2126,7 +2149,7 @@
         </w:tc>
         <w:tc>
           <w:tcPr>
-            <w:tcW w:w="1371" w:type="dxa"/>
+            <w:tcW w:w="1800" w:type="dxa"/>
           </w:tcPr>
           <w:p>
             <w:pPr>
@@ -2217,7 +2240,7 @@
         </w:tc>
         <w:tc>
           <w:tcPr>
-            <w:tcW w:w="1476" w:type="dxa"/>
+            <w:tcW w:w="1206" w:type="dxa"/>
           </w:tcPr>
           <w:p>
             <w:pPr>
@@ -2235,13 +2258,41 @@
                 <w:sz w:val="16"/>
                 <w:szCs w:val="16"/>
               </w:rPr>
-              <w:t>0.6021</w:t>
-            </w:r>
-          </w:p>
-        </w:tc>
-        <w:tc>
-          <w:tcPr>
-            <w:tcW w:w="1253" w:type="dxa"/>
+              <w:t>1.</w:t>
+            </w:r>
+            <w:r>
+              <w:rPr>
+                <w:sz w:val="16"/>
+                <w:szCs w:val="16"/>
+              </w:rPr>
+              <w:t>5</w:t>
+            </w:r>
+            <w:r>
+              <w:rPr>
+                <w:sz w:val="16"/>
+                <w:szCs w:val="16"/>
+              </w:rPr>
+              <w:t xml:space="preserve"> (0.6, 2.</w:t>
+            </w:r>
+            <w:r>
+              <w:rPr>
+                <w:sz w:val="16"/>
+                <w:szCs w:val="16"/>
+              </w:rPr>
+              <w:t>4</w:t>
+            </w:r>
+            <w:r>
+              <w:rPr>
+                <w:sz w:val="16"/>
+                <w:szCs w:val="16"/>
+              </w:rPr>
+              <w:t>)</w:t>
+            </w:r>
+          </w:p>
+        </w:tc>
+        <w:tc>
+          <w:tcPr>
+            <w:tcW w:w="1260" w:type="dxa"/>
           </w:tcPr>
           <w:p>
             <w:pPr>
@@ -2259,13 +2310,20 @@
                 <w:sz w:val="16"/>
                 <w:szCs w:val="16"/>
               </w:rPr>
-              <w:t>0.6050</w:t>
-            </w:r>
-          </w:p>
-        </w:tc>
-        <w:tc>
-          <w:tcPr>
-            <w:tcW w:w="1380" w:type="dxa"/>
+              <w:t>0.</w:t>
+            </w:r>
+            <w:r>
+              <w:rPr>
+                <w:sz w:val="16"/>
+                <w:szCs w:val="16"/>
+              </w:rPr>
+              <w:t>004</w:t>
+            </w:r>
+          </w:p>
+        </w:tc>
+        <w:tc>
+          <w:tcPr>
+            <w:tcW w:w="1350" w:type="dxa"/>
           </w:tcPr>
           <w:p>
             <w:pPr>
@@ -2287,7 +2345,7 @@
         </w:tc>
         <w:tc>
           <w:tcPr>
-            <w:tcW w:w="1371" w:type="dxa"/>
+            <w:tcW w:w="1800" w:type="dxa"/>
           </w:tcPr>
           <w:p>
             <w:pPr>
@@ -2378,7 +2436,7 @@
         </w:tc>
         <w:tc>
           <w:tcPr>
-            <w:tcW w:w="1476" w:type="dxa"/>
+            <w:tcW w:w="1206" w:type="dxa"/>
           </w:tcPr>
           <w:p>
             <w:pPr>
@@ -2396,13 +2454,62 @@
                 <w:sz w:val="16"/>
                 <w:szCs w:val="16"/>
               </w:rPr>
-              <w:t>0.5114</w:t>
-            </w:r>
-          </w:p>
-        </w:tc>
-        <w:tc>
-          <w:tcPr>
-            <w:tcW w:w="1253" w:type="dxa"/>
+              <w:t xml:space="preserve"> </w:t>
+            </w:r>
+            <w:r>
+              <w:rPr>
+                <w:sz w:val="16"/>
+                <w:szCs w:val="16"/>
+              </w:rPr>
+              <w:t>1.</w:t>
+            </w:r>
+            <w:r>
+              <w:rPr>
+                <w:sz w:val="16"/>
+                <w:szCs w:val="16"/>
+              </w:rPr>
+              <w:t>4</w:t>
+            </w:r>
+            <w:r>
+              <w:rPr>
+                <w:sz w:val="16"/>
+                <w:szCs w:val="16"/>
+              </w:rPr>
+              <w:t xml:space="preserve"> </w:t>
+            </w:r>
+            <w:r>
+              <w:rPr>
+                <w:sz w:val="16"/>
+                <w:szCs w:val="16"/>
+              </w:rPr>
+              <w:t>(-0.2</w:t>
+            </w:r>
+            <w:r>
+              <w:rPr>
+                <w:sz w:val="16"/>
+                <w:szCs w:val="16"/>
+              </w:rPr>
+              <w:t xml:space="preserve">, </w:t>
+            </w:r>
+            <w:r>
+              <w:rPr>
+                <w:sz w:val="16"/>
+                <w:szCs w:val="16"/>
+              </w:rPr>
+              <w:t>3.0</w:t>
+            </w:r>
+            <w:r>
+              <w:rPr>
+                <w:sz w:val="16"/>
+                <w:szCs w:val="16"/>
+              </w:rPr>
+              <w:t>)</w:t>
+            </w:r>
+          </w:p>
+        </w:tc>
+        <w:tc>
+          <w:tcPr>
+            <w:tcW w:w="1260" w:type="dxa"/>
           </w:tcPr>
           <w:p>
             <w:pPr>
@@ -2420,13 +2527,20 @@
                 <w:sz w:val="16"/>
                 <w:szCs w:val="16"/>
               </w:rPr>
-              <w:t>0.5086</w:t>
-            </w:r>
-          </w:p>
-        </w:tc>
-        <w:tc>
-          <w:tcPr>
-            <w:tcW w:w="1380" w:type="dxa"/>
+              <w:t>0.</w:t>
+            </w:r>
+            <w:r>
+              <w:rPr>
+                <w:sz w:val="16"/>
+                <w:szCs w:val="16"/>
+              </w:rPr>
+              <w:t>087</w:t>
+            </w:r>
+          </w:p>
+        </w:tc>
+        <w:tc>
+          <w:tcPr>
+            <w:tcW w:w="1350" w:type="dxa"/>
           </w:tcPr>
           <w:p>
             <w:pPr>
@@ -2448,7 +2562,7 @@
         </w:tc>
         <w:tc>
           <w:tcPr>
-            <w:tcW w:w="1371" w:type="dxa"/>
+            <w:tcW w:w="1800" w:type="dxa"/>
           </w:tcPr>
           <w:p>
             <w:pPr>
@@ -2526,7 +2640,7 @@
         </w:tc>
         <w:tc>
           <w:tcPr>
-            <w:tcW w:w="1476" w:type="dxa"/>
+            <w:tcW w:w="1206" w:type="dxa"/>
           </w:tcPr>
           <w:p>
             <w:pPr>
@@ -2541,7 +2655,7 @@
         </w:tc>
         <w:tc>
           <w:tcPr>
-            <w:tcW w:w="1253" w:type="dxa"/>
+            <w:tcW w:w="1260" w:type="dxa"/>
           </w:tcPr>
           <w:p>
             <w:pPr>
@@ -2556,7 +2670,7 @@
         </w:tc>
         <w:tc>
           <w:tcPr>
-            <w:tcW w:w="1380" w:type="dxa"/>
+            <w:tcW w:w="1350" w:type="dxa"/>
           </w:tcPr>
           <w:p>
             <w:pPr>
@@ -2571,7 +2685,7 @@
         </w:tc>
         <w:tc>
           <w:tcPr>
-            <w:tcW w:w="1371" w:type="dxa"/>
+            <w:tcW w:w="1800" w:type="dxa"/>
           </w:tcPr>
           <w:p>
             <w:pPr>
@@ -2598,7 +2712,7 @@
                 <w:szCs w:val="16"/>
               </w:rPr>
             </w:pPr>
-            <w:bookmarkStart w:id="2" w:name="_Hlk128675937"/>
+            <w:bookmarkStart w:id="1" w:name="_Hlk128675937"/>
             <w:r>
               <w:rPr>
                 <w:sz w:val="16"/>
@@ -2621,7 +2735,7 @@
                 <w:szCs w:val="16"/>
               </w:rPr>
             </w:pPr>
-            <w:bookmarkStart w:id="3" w:name="OLE_LINK2"/>
+            <w:bookmarkStart w:id="2" w:name="OLE_LINK2"/>
             <w:r>
               <w:rPr>
                 <w:sz w:val="16"/>
@@ -2629,7 +2743,7 @@
               </w:rPr>
               <w:t>2007 - 2020</w:t>
             </w:r>
-            <w:bookmarkEnd w:id="3"/>
+            <w:bookmarkEnd w:id="2"/>
           </w:p>
         </w:tc>
         <w:tc>
@@ -2656,7 +2770,7 @@
         </w:tc>
         <w:tc>
           <w:tcPr>
-            <w:tcW w:w="1476" w:type="dxa"/>
+            <w:tcW w:w="1206" w:type="dxa"/>
           </w:tcPr>
           <w:p>
             <w:pPr>
@@ -2674,13 +2788,13 @@
                 <w:sz w:val="16"/>
                 <w:szCs w:val="16"/>
               </w:rPr>
-              <w:t>0.1250</w:t>
-            </w:r>
-          </w:p>
-        </w:tc>
-        <w:tc>
-          <w:tcPr>
-            <w:tcW w:w="1253" w:type="dxa"/>
+              <w:t>3.0 (2.4, 3.7)</w:t>
+            </w:r>
+          </w:p>
+        </w:tc>
+        <w:tc>
+          <w:tcPr>
+            <w:tcW w:w="1260" w:type="dxa"/>
           </w:tcPr>
           <w:p>
             <w:pPr>
@@ -2698,13 +2812,20 @@
                 <w:sz w:val="16"/>
                 <w:szCs w:val="16"/>
               </w:rPr>
-              <w:t>0.1264</w:t>
-            </w:r>
-          </w:p>
-        </w:tc>
-        <w:tc>
-          <w:tcPr>
-            <w:tcW w:w="1380" w:type="dxa"/>
+              <w:t>0.</w:t>
+            </w:r>
+            <w:r>
+              <w:rPr>
+                <w:sz w:val="16"/>
+                <w:szCs w:val="16"/>
+              </w:rPr>
+              <w:t>000</w:t>
+            </w:r>
+          </w:p>
+        </w:tc>
+        <w:tc>
+          <w:tcPr>
+            <w:tcW w:w="1350" w:type="dxa"/>
           </w:tcPr>
           <w:p>
             <w:pPr>
@@ -2721,14 +2842,15 @@
               <w:rPr>
                 <w:sz w:val="16"/>
                 <w:szCs w:val="16"/>
-              </w:rPr>
-              <w:t>0.1136</w:t>
-            </w:r>
-          </w:p>
-        </w:tc>
-        <w:tc>
-          <w:tcPr>
-            <w:tcW w:w="1371" w:type="dxa"/>
+                <w:lang w:bidi="ar-SA"/>
+              </w:rPr>
+              <w:t>1.0 (0.2, 1.8)</w:t>
+            </w:r>
+          </w:p>
+        </w:tc>
+        <w:tc>
+          <w:tcPr>
+            <w:tcW w:w="1800" w:type="dxa"/>
           </w:tcPr>
           <w:p>
             <w:pPr>
@@ -2745,13 +2867,14 @@
               <w:rPr>
                 <w:sz w:val="16"/>
                 <w:szCs w:val="16"/>
-              </w:rPr>
-              <w:t>0.1136</w:t>
+                <w:lang w:bidi="ar-SA"/>
+              </w:rPr>
+              <w:t>0.023</w:t>
             </w:r>
           </w:p>
         </w:tc>
       </w:tr>
-      <w:bookmarkEnd w:id="2"/>
+      <w:bookmarkEnd w:id="1"/>
       <w:tr>
         <w:tc>
           <w:tcPr>
@@ -2823,7 +2946,7 @@
         </w:tc>
         <w:tc>
           <w:tcPr>
-            <w:tcW w:w="1476" w:type="dxa"/>
+            <w:tcW w:w="1206" w:type="dxa"/>
           </w:tcPr>
           <w:p>
             <w:pPr>
@@ -2840,14 +2963,15 @@
               <w:rPr>
                 <w:sz w:val="16"/>
                 <w:szCs w:val="16"/>
-              </w:rPr>
-              <w:t>0.1286</w:t>
-            </w:r>
-          </w:p>
-        </w:tc>
-        <w:tc>
-          <w:tcPr>
-            <w:tcW w:w="1253" w:type="dxa"/>
+                <w:lang w:bidi="ar-SA"/>
+              </w:rPr>
+              <w:t>3.6 (2.4, 4.7)</w:t>
+            </w:r>
+          </w:p>
+        </w:tc>
+        <w:tc>
+          <w:tcPr>
+            <w:tcW w:w="1260" w:type="dxa"/>
           </w:tcPr>
           <w:p>
             <w:pPr>
@@ -2864,14 +2988,15 @@
               <w:rPr>
                 <w:sz w:val="16"/>
                 <w:szCs w:val="16"/>
-              </w:rPr>
-              <w:t>0.1279</w:t>
-            </w:r>
-          </w:p>
-        </w:tc>
-        <w:tc>
-          <w:tcPr>
-            <w:tcW w:w="1380" w:type="dxa"/>
+                <w:lang w:bidi="ar-SA"/>
+              </w:rPr>
+              <w:t>0.000</w:t>
+            </w:r>
+          </w:p>
+        </w:tc>
+        <w:tc>
+          <w:tcPr>
+            <w:tcW w:w="1350" w:type="dxa"/>
           </w:tcPr>
           <w:p>
             <w:pPr>
@@ -2887,13 +3012,13 @@
                 <w:sz w:val="16"/>
                 <w:szCs w:val="16"/>
               </w:rPr>
-              <w:t>0.0979</w:t>
-            </w:r>
-          </w:p>
-        </w:tc>
-        <w:tc>
-          <w:tcPr>
-            <w:tcW w:w="1371" w:type="dxa"/>
+              <w:t>1.8 (1.3, 2.3)</w:t>
+            </w:r>
+          </w:p>
+        </w:tc>
+        <w:tc>
+          <w:tcPr>
+            <w:tcW w:w="1800" w:type="dxa"/>
           </w:tcPr>
           <w:p>
             <w:pPr>
@@ -2910,8 +3035,9 @@
               <w:rPr>
                 <w:sz w:val="16"/>
                 <w:szCs w:val="16"/>
-              </w:rPr>
-              <w:t>0.0986</w:t>
+                <w:lang w:bidi="ar-SA"/>
+              </w:rPr>
+              <w:t>0.000</w:t>
             </w:r>
           </w:p>
         </w:tc>
@@ -2931,7 +3057,7 @@
                 <w:szCs w:val="16"/>
               </w:rPr>
             </w:pPr>
-            <w:bookmarkStart w:id="4" w:name="OLE_LINK5"/>
+            <w:bookmarkStart w:id="3" w:name="OLE_LINK5"/>
             <w:r>
               <w:rPr>
                 <w:b/>
@@ -2941,7 +3067,7 @@
               </w:rPr>
               <w:t>Race/Ethnicity</w:t>
             </w:r>
-            <w:bookmarkEnd w:id="4"/>
+            <w:bookmarkEnd w:id="3"/>
           </w:p>
         </w:tc>
         <w:tc>
@@ -2976,7 +3102,7 @@
         </w:tc>
         <w:tc>
           <w:tcPr>
-            <w:tcW w:w="1476" w:type="dxa"/>
+            <w:tcW w:w="1206" w:type="dxa"/>
           </w:tcPr>
           <w:p>
             <w:pPr>
@@ -2991,7 +3117,7 @@
         </w:tc>
         <w:tc>
           <w:tcPr>
-            <w:tcW w:w="1253" w:type="dxa"/>
+            <w:tcW w:w="1260" w:type="dxa"/>
           </w:tcPr>
           <w:p>
             <w:pPr>
@@ -3006,7 +3132,7 @@
         </w:tc>
         <w:tc>
           <w:tcPr>
-            <w:tcW w:w="1380" w:type="dxa"/>
+            <w:tcW w:w="1350" w:type="dxa"/>
           </w:tcPr>
           <w:p>
             <w:pPr>
@@ -3021,7 +3147,7 @@
         </w:tc>
         <w:tc>
           <w:tcPr>
-            <w:tcW w:w="1371" w:type="dxa"/>
+            <w:tcW w:w="1800" w:type="dxa"/>
           </w:tcPr>
           <w:p>
             <w:pPr>
@@ -3055,7 +3181,7 @@
               </w:rPr>
               <w:t xml:space="preserve">     </w:t>
             </w:r>
-            <w:bookmarkStart w:id="5" w:name="OLE_LINK6"/>
+            <w:bookmarkStart w:id="4" w:name="OLE_LINK6"/>
             <w:r>
               <w:rPr>
                 <w:sz w:val="16"/>
@@ -3063,12 +3189,36 @@
               </w:rPr>
               <w:t>Non-Hispanic Black</w:t>
             </w:r>
+            <w:bookmarkEnd w:id="4"/>
+          </w:p>
+        </w:tc>
+        <w:tc>
+          <w:tcPr>
+            <w:tcW w:w="1078" w:type="dxa"/>
+          </w:tcPr>
+          <w:p>
+            <w:pPr>
+              <w:ind w:left="0" w:firstLine="0"/>
+              <w:jc w:val="center"/>
+              <w:rPr>
+                <w:sz w:val="16"/>
+                <w:szCs w:val="16"/>
+              </w:rPr>
+            </w:pPr>
+            <w:bookmarkStart w:id="5" w:name="OLE_LINK9"/>
+            <w:r>
+              <w:rPr>
+                <w:sz w:val="16"/>
+                <w:szCs w:val="16"/>
+              </w:rPr>
+              <w:t>2013 - 2020</w:t>
+            </w:r>
             <w:bookmarkEnd w:id="5"/>
           </w:p>
         </w:tc>
         <w:tc>
           <w:tcPr>
-            <w:tcW w:w="1078" w:type="dxa"/>
+            <w:tcW w:w="1007" w:type="dxa"/>
           </w:tcPr>
           <w:p>
             <w:pPr>
@@ -3079,42 +3229,65 @@
                 <w:szCs w:val="16"/>
               </w:rPr>
             </w:pPr>
-            <w:bookmarkStart w:id="6" w:name="OLE_LINK9"/>
-            <w:r>
-              <w:rPr>
-                <w:sz w:val="16"/>
-                <w:szCs w:val="16"/>
-              </w:rPr>
-              <w:t>2013 - 2020</w:t>
-            </w:r>
-            <w:bookmarkEnd w:id="6"/>
-          </w:p>
-        </w:tc>
-        <w:tc>
-          <w:tcPr>
-            <w:tcW w:w="1007" w:type="dxa"/>
-          </w:tcPr>
-          <w:p>
-            <w:pPr>
+            <w:r>
+              <w:rPr>
+                <w:sz w:val="16"/>
+                <w:szCs w:val="16"/>
+              </w:rPr>
+              <w:t>.</w:t>
+            </w:r>
+          </w:p>
+        </w:tc>
+        <w:tc>
+          <w:tcPr>
+            <w:tcW w:w="1206" w:type="dxa"/>
+          </w:tcPr>
+          <w:p>
+            <w:pPr>
+              <w:spacing w:after="0" w:line="240" w:lineRule="auto"/>
               <w:ind w:left="0" w:firstLine="0"/>
               <w:jc w:val="center"/>
               <w:rPr>
                 <w:sz w:val="16"/>
                 <w:szCs w:val="16"/>
-              </w:rPr>
-            </w:pPr>
-            <w:r>
-              <w:rPr>
-                <w:sz w:val="16"/>
-                <w:szCs w:val="16"/>
-              </w:rPr>
-              <w:t>.</w:t>
-            </w:r>
-          </w:p>
-        </w:tc>
-        <w:tc>
-          <w:tcPr>
-            <w:tcW w:w="1476" w:type="dxa"/>
+                <w:lang w:bidi="ar-SA"/>
+              </w:rPr>
+            </w:pPr>
+            <w:r>
+              <w:rPr>
+                <w:sz w:val="16"/>
+                <w:szCs w:val="16"/>
+                <w:lang w:bidi="ar-SA"/>
+              </w:rPr>
+              <w:t>-0.1 (-1.4, 1.2)</w:t>
+            </w:r>
+          </w:p>
+        </w:tc>
+        <w:tc>
+          <w:tcPr>
+            <w:tcW w:w="1260" w:type="dxa"/>
+          </w:tcPr>
+          <w:p>
+            <w:pPr>
+              <w:ind w:left="0" w:firstLine="0"/>
+              <w:jc w:val="center"/>
+              <w:rPr>
+                <w:sz w:val="16"/>
+                <w:szCs w:val="16"/>
+              </w:rPr>
+            </w:pPr>
+            <w:r>
+              <w:rPr>
+                <w:sz w:val="16"/>
+                <w:szCs w:val="16"/>
+              </w:rPr>
+              <w:t>0.898</w:t>
+            </w:r>
+          </w:p>
+        </w:tc>
+        <w:tc>
+          <w:tcPr>
+            <w:tcW w:w="1350" w:type="dxa"/>
           </w:tcPr>
           <w:p>
             <w:pPr>
@@ -3131,45 +3304,24 @@
               <w:rPr>
                 <w:sz w:val="16"/>
                 <w:szCs w:val="16"/>
-              </w:rPr>
-              <w:t>0.0612</w:t>
-            </w:r>
-          </w:p>
-        </w:tc>
-        <w:tc>
-          <w:tcPr>
-            <w:tcW w:w="1253" w:type="dxa"/>
-          </w:tcPr>
-          <w:p>
-            <w:pPr>
+                <w:lang w:bidi="ar-SA"/>
+              </w:rPr>
+              <w:t>-2.9 (-5.4, -0.3)</w:t>
+            </w:r>
+          </w:p>
+        </w:tc>
+        <w:tc>
+          <w:tcPr>
+            <w:tcW w:w="1800" w:type="dxa"/>
+          </w:tcPr>
+          <w:p>
+            <w:pPr>
+              <w:spacing w:after="0" w:line="240" w:lineRule="auto"/>
               <w:ind w:left="0" w:firstLine="0"/>
               <w:jc w:val="center"/>
               <w:rPr>
                 <w:sz w:val="16"/>
                 <w:szCs w:val="16"/>
-              </w:rPr>
-            </w:pPr>
-            <w:r>
-              <w:rPr>
-                <w:sz w:val="16"/>
-                <w:szCs w:val="16"/>
-              </w:rPr>
-              <w:t>0.0600</w:t>
-            </w:r>
-          </w:p>
-        </w:tc>
-        <w:tc>
-          <w:tcPr>
-            <w:tcW w:w="1380" w:type="dxa"/>
-          </w:tcPr>
-          <w:p>
-            <w:pPr>
-              <w:spacing w:after="0" w:line="240" w:lineRule="auto"/>
-              <w:ind w:left="0" w:firstLine="0"/>
-              <w:jc w:val="center"/>
-              <w:rPr>
-                <w:sz w:val="16"/>
-                <w:szCs w:val="16"/>
                 <w:lang w:bidi="ar-SA"/>
               </w:rPr>
             </w:pPr>
@@ -3178,31 +3330,7 @@
                 <w:sz w:val="16"/>
                 <w:szCs w:val="16"/>
               </w:rPr>
-              <w:t>0.0650</w:t>
-            </w:r>
-          </w:p>
-        </w:tc>
-        <w:tc>
-          <w:tcPr>
-            <w:tcW w:w="1371" w:type="dxa"/>
-          </w:tcPr>
-          <w:p>
-            <w:pPr>
-              <w:spacing w:after="0" w:line="240" w:lineRule="auto"/>
-              <w:ind w:left="0" w:firstLine="0"/>
-              <w:jc w:val="center"/>
-              <w:rPr>
-                <w:sz w:val="16"/>
-                <w:szCs w:val="16"/>
-                <w:lang w:bidi="ar-SA"/>
-              </w:rPr>
-            </w:pPr>
-            <w:r>
-              <w:rPr>
-                <w:sz w:val="16"/>
-                <w:szCs w:val="16"/>
-              </w:rPr>
-              <w:t>0.0650</w:t>
+              <w:t>0.035</w:t>
             </w:r>
           </w:p>
         </w:tc>
@@ -3276,7 +3404,7 @@
         </w:tc>
         <w:tc>
           <w:tcPr>
-            <w:tcW w:w="1476" w:type="dxa"/>
+            <w:tcW w:w="1206" w:type="dxa"/>
           </w:tcPr>
           <w:p>
             <w:pPr>
@@ -3293,14 +3421,15 @@
               <w:rPr>
                 <w:sz w:val="16"/>
                 <w:szCs w:val="16"/>
-              </w:rPr>
-              <w:t>0.1863</w:t>
-            </w:r>
-          </w:p>
-        </w:tc>
-        <w:tc>
-          <w:tcPr>
-            <w:tcW w:w="1253" w:type="dxa"/>
+                <w:lang w:bidi="ar-SA"/>
+              </w:rPr>
+              <w:t>3.2 (2.7, 3.8)</w:t>
+            </w:r>
+          </w:p>
+        </w:tc>
+        <w:tc>
+          <w:tcPr>
+            <w:tcW w:w="1260" w:type="dxa"/>
           </w:tcPr>
           <w:p>
             <w:pPr>
@@ -3317,14 +3446,15 @@
               <w:rPr>
                 <w:sz w:val="16"/>
                 <w:szCs w:val="16"/>
-              </w:rPr>
-              <w:t>0.1863</w:t>
-            </w:r>
-          </w:p>
-        </w:tc>
-        <w:tc>
-          <w:tcPr>
-            <w:tcW w:w="1380" w:type="dxa"/>
+                <w:lang w:bidi="ar-SA"/>
+              </w:rPr>
+              <w:t>0.000</w:t>
+            </w:r>
+          </w:p>
+        </w:tc>
+        <w:tc>
+          <w:tcPr>
+            <w:tcW w:w="1350" w:type="dxa"/>
           </w:tcPr>
           <w:p>
             <w:pPr>
@@ -3342,13 +3472,13 @@
                 <w:sz w:val="16"/>
                 <w:szCs w:val="16"/>
               </w:rPr>
-              <w:t>0.1213</w:t>
-            </w:r>
-          </w:p>
-        </w:tc>
-        <w:tc>
-          <w:tcPr>
-            <w:tcW w:w="1371" w:type="dxa"/>
+              <w:t>1.2 (0.7, 1.7)</w:t>
+            </w:r>
+          </w:p>
+        </w:tc>
+        <w:tc>
+          <w:tcPr>
+            <w:tcW w:w="1800" w:type="dxa"/>
           </w:tcPr>
           <w:p>
             <w:pPr>
@@ -3366,1102 +3496,7 @@
                 <w:sz w:val="16"/>
                 <w:szCs w:val="16"/>
               </w:rPr>
-              <w:t>0.1200</w:t>
-            </w:r>
-          </w:p>
-        </w:tc>
-      </w:tr>
-      <w:tr>
-        <w:tc>
-          <w:tcPr>
-            <w:tcW w:w="1924" w:type="dxa"/>
-          </w:tcPr>
-          <w:p>
-            <w:pPr>
-              <w:ind w:left="0" w:firstLine="0"/>
-              <w:rPr>
-                <w:sz w:val="16"/>
-                <w:szCs w:val="16"/>
-              </w:rPr>
-            </w:pPr>
-            <w:r>
-              <w:rPr>
-                <w:b/>
-                <w:bCs/>
-                <w:sz w:val="16"/>
-                <w:szCs w:val="16"/>
-              </w:rPr>
-              <w:t>Urban Status</w:t>
-            </w:r>
-          </w:p>
-        </w:tc>
-        <w:tc>
-          <w:tcPr>
-            <w:tcW w:w="1078" w:type="dxa"/>
-          </w:tcPr>
-          <w:p>
-            <w:pPr>
-              <w:ind w:left="0" w:firstLine="0"/>
-              <w:jc w:val="center"/>
-              <w:rPr>
-                <w:sz w:val="16"/>
-                <w:szCs w:val="16"/>
-              </w:rPr>
-            </w:pPr>
-          </w:p>
-        </w:tc>
-        <w:tc>
-          <w:tcPr>
-            <w:tcW w:w="1007" w:type="dxa"/>
-          </w:tcPr>
-          <w:p>
-            <w:pPr>
-              <w:ind w:left="0" w:firstLine="0"/>
-              <w:jc w:val="center"/>
-              <w:rPr>
-                <w:sz w:val="16"/>
-                <w:szCs w:val="16"/>
-              </w:rPr>
-            </w:pPr>
-          </w:p>
-        </w:tc>
-        <w:tc>
-          <w:tcPr>
-            <w:tcW w:w="1476" w:type="dxa"/>
-          </w:tcPr>
-          <w:p>
-            <w:pPr>
-              <w:ind w:left="0" w:firstLine="0"/>
-              <w:jc w:val="center"/>
-              <w:rPr>
-                <w:sz w:val="16"/>
-                <w:szCs w:val="16"/>
-              </w:rPr>
-            </w:pPr>
-          </w:p>
-        </w:tc>
-        <w:tc>
-          <w:tcPr>
-            <w:tcW w:w="1253" w:type="dxa"/>
-          </w:tcPr>
-          <w:p>
-            <w:pPr>
-              <w:ind w:left="0" w:firstLine="0"/>
-              <w:jc w:val="center"/>
-              <w:rPr>
-                <w:sz w:val="16"/>
-                <w:szCs w:val="16"/>
-              </w:rPr>
-            </w:pPr>
-          </w:p>
-        </w:tc>
-        <w:tc>
-          <w:tcPr>
-            <w:tcW w:w="1380" w:type="dxa"/>
-          </w:tcPr>
-          <w:p>
-            <w:pPr>
-              <w:ind w:left="0" w:firstLine="0"/>
-              <w:jc w:val="center"/>
-              <w:rPr>
-                <w:sz w:val="16"/>
-                <w:szCs w:val="16"/>
-              </w:rPr>
-            </w:pPr>
-          </w:p>
-        </w:tc>
-        <w:tc>
-          <w:tcPr>
-            <w:tcW w:w="1371" w:type="dxa"/>
-          </w:tcPr>
-          <w:p>
-            <w:pPr>
-              <w:ind w:left="0" w:firstLine="0"/>
-              <w:jc w:val="center"/>
-              <w:rPr>
-                <w:sz w:val="16"/>
-                <w:szCs w:val="16"/>
-              </w:rPr>
-            </w:pPr>
-          </w:p>
-        </w:tc>
-      </w:tr>
-      <w:tr>
-        <w:tc>
-          <w:tcPr>
-            <w:tcW w:w="1924" w:type="dxa"/>
-          </w:tcPr>
-          <w:p>
-            <w:pPr>
-              <w:ind w:left="0" w:firstLine="0"/>
-              <w:rPr>
-                <w:sz w:val="16"/>
-                <w:szCs w:val="16"/>
-              </w:rPr>
-            </w:pPr>
-            <w:r>
-              <w:rPr>
-                <w:sz w:val="16"/>
-                <w:szCs w:val="16"/>
-              </w:rPr>
-              <w:t xml:space="preserve">     Non-Core Area</w:t>
-            </w:r>
-          </w:p>
-        </w:tc>
-        <w:tc>
-          <w:tcPr>
-            <w:tcW w:w="1078" w:type="dxa"/>
-          </w:tcPr>
-          <w:p>
-            <w:pPr>
-              <w:ind w:left="0" w:firstLine="0"/>
-              <w:jc w:val="center"/>
-              <w:rPr>
-                <w:sz w:val="16"/>
-                <w:szCs w:val="16"/>
-              </w:rPr>
-            </w:pPr>
-            <w:r>
-              <w:rPr>
-                <w:sz w:val="16"/>
-                <w:szCs w:val="16"/>
-              </w:rPr>
-              <w:t>2007 - 2020</w:t>
-            </w:r>
-          </w:p>
-        </w:tc>
-        <w:tc>
-          <w:tcPr>
-            <w:tcW w:w="1007" w:type="dxa"/>
-          </w:tcPr>
-          <w:p>
-            <w:pPr>
-              <w:ind w:left="0" w:firstLine="0"/>
-              <w:jc w:val="center"/>
-              <w:rPr>
-                <w:sz w:val="16"/>
-                <w:szCs w:val="16"/>
-              </w:rPr>
-            </w:pPr>
-            <w:r>
-              <w:rPr>
-                <w:sz w:val="16"/>
-                <w:szCs w:val="16"/>
-              </w:rPr>
-              <w:t>1: 2009</w:t>
-            </w:r>
-          </w:p>
-        </w:tc>
-        <w:tc>
-          <w:tcPr>
-            <w:tcW w:w="1476" w:type="dxa"/>
-          </w:tcPr>
-          <w:p>
-            <w:pPr>
-              <w:spacing w:after="0" w:line="240" w:lineRule="auto"/>
-              <w:ind w:left="0" w:firstLine="0"/>
-              <w:jc w:val="center"/>
-              <w:rPr>
-                <w:sz w:val="16"/>
-                <w:szCs w:val="16"/>
-                <w:lang w:bidi="ar-SA"/>
-              </w:rPr>
-            </w:pPr>
-            <w:r>
-              <w:rPr>
-                <w:sz w:val="16"/>
-                <w:szCs w:val="16"/>
-              </w:rPr>
-              <w:t>0.1086</w:t>
-            </w:r>
-          </w:p>
-        </w:tc>
-        <w:tc>
-          <w:tcPr>
-            <w:tcW w:w="1253" w:type="dxa"/>
-          </w:tcPr>
-          <w:p>
-            <w:pPr>
-              <w:spacing w:after="0" w:line="240" w:lineRule="auto"/>
-              <w:ind w:left="0" w:firstLine="0"/>
-              <w:jc w:val="center"/>
-              <w:rPr>
-                <w:sz w:val="16"/>
-                <w:szCs w:val="16"/>
-                <w:lang w:bidi="ar-SA"/>
-              </w:rPr>
-            </w:pPr>
-            <w:r>
-              <w:rPr>
-                <w:sz w:val="16"/>
-                <w:szCs w:val="16"/>
-              </w:rPr>
-              <w:t>0.1093</w:t>
-            </w:r>
-          </w:p>
-        </w:tc>
-        <w:tc>
-          <w:tcPr>
-            <w:tcW w:w="1380" w:type="dxa"/>
-          </w:tcPr>
-          <w:p>
-            <w:pPr>
-              <w:spacing w:after="0" w:line="240" w:lineRule="auto"/>
-              <w:ind w:left="0" w:firstLine="0"/>
-              <w:jc w:val="center"/>
-              <w:rPr>
-                <w:sz w:val="16"/>
-                <w:szCs w:val="16"/>
-                <w:lang w:bidi="ar-SA"/>
-              </w:rPr>
-            </w:pPr>
-            <w:r>
-              <w:rPr>
-                <w:sz w:val="16"/>
-                <w:szCs w:val="16"/>
-              </w:rPr>
-              <w:t>0.0943</w:t>
-            </w:r>
-          </w:p>
-        </w:tc>
-        <w:tc>
-          <w:tcPr>
-            <w:tcW w:w="1371" w:type="dxa"/>
-          </w:tcPr>
-          <w:p>
-            <w:pPr>
-              <w:spacing w:after="0" w:line="240" w:lineRule="auto"/>
-              <w:ind w:left="0" w:firstLine="0"/>
-              <w:jc w:val="center"/>
-              <w:rPr>
-                <w:sz w:val="16"/>
-                <w:szCs w:val="16"/>
-                <w:lang w:bidi="ar-SA"/>
-              </w:rPr>
-            </w:pPr>
-            <w:r>
-              <w:rPr>
-                <w:sz w:val="16"/>
-                <w:szCs w:val="16"/>
-              </w:rPr>
-              <w:t>0.0936</w:t>
-            </w:r>
-          </w:p>
-        </w:tc>
-      </w:tr>
-      <w:tr>
-        <w:tc>
-          <w:tcPr>
-            <w:tcW w:w="1924" w:type="dxa"/>
-          </w:tcPr>
-          <w:p>
-            <w:pPr>
-              <w:ind w:left="0" w:firstLine="0"/>
-              <w:rPr>
-                <w:sz w:val="16"/>
-                <w:szCs w:val="16"/>
-              </w:rPr>
-            </w:pPr>
-            <w:bookmarkStart w:id="7" w:name="_Hlk128676149"/>
-            <w:r>
-              <w:rPr>
-                <w:sz w:val="16"/>
-                <w:szCs w:val="16"/>
-              </w:rPr>
-              <w:t xml:space="preserve">     Micropolitan Metro</w:t>
-            </w:r>
-          </w:p>
-        </w:tc>
-        <w:tc>
-          <w:tcPr>
-            <w:tcW w:w="1078" w:type="dxa"/>
-          </w:tcPr>
-          <w:p>
-            <w:pPr>
-              <w:ind w:left="0" w:firstLine="0"/>
-              <w:jc w:val="center"/>
-              <w:rPr>
-                <w:sz w:val="16"/>
-                <w:szCs w:val="16"/>
-              </w:rPr>
-            </w:pPr>
-            <w:r>
-              <w:rPr>
-                <w:sz w:val="16"/>
-                <w:szCs w:val="16"/>
-              </w:rPr>
-              <w:t>2007 - 2020</w:t>
-            </w:r>
-          </w:p>
-        </w:tc>
-        <w:tc>
-          <w:tcPr>
-            <w:tcW w:w="1007" w:type="dxa"/>
-          </w:tcPr>
-          <w:p>
-            <w:pPr>
-              <w:ind w:left="0" w:firstLine="0"/>
-              <w:jc w:val="center"/>
-              <w:rPr>
-                <w:sz w:val="16"/>
-                <w:szCs w:val="16"/>
-              </w:rPr>
-            </w:pPr>
-            <w:r>
-              <w:rPr>
-                <w:sz w:val="16"/>
-                <w:szCs w:val="16"/>
-              </w:rPr>
-              <w:t>.</w:t>
-            </w:r>
-          </w:p>
-        </w:tc>
-        <w:tc>
-          <w:tcPr>
-            <w:tcW w:w="1476" w:type="dxa"/>
-          </w:tcPr>
-          <w:p>
-            <w:pPr>
-              <w:spacing w:after="0" w:line="240" w:lineRule="auto"/>
-              <w:ind w:left="0" w:firstLine="0"/>
-              <w:jc w:val="center"/>
-              <w:rPr>
-                <w:sz w:val="16"/>
-                <w:szCs w:val="16"/>
-                <w:lang w:bidi="ar-SA"/>
-              </w:rPr>
-            </w:pPr>
-            <w:r>
-              <w:rPr>
-                <w:sz w:val="16"/>
-                <w:szCs w:val="16"/>
-              </w:rPr>
-              <w:t>0.1364</w:t>
-            </w:r>
-          </w:p>
-        </w:tc>
-        <w:tc>
-          <w:tcPr>
-            <w:tcW w:w="1253" w:type="dxa"/>
-          </w:tcPr>
-          <w:p>
-            <w:pPr>
-              <w:spacing w:after="0" w:line="240" w:lineRule="auto"/>
-              <w:ind w:left="0" w:firstLine="0"/>
-              <w:jc w:val="center"/>
-              <w:rPr>
-                <w:sz w:val="16"/>
-                <w:szCs w:val="16"/>
-                <w:lang w:bidi="ar-SA"/>
-              </w:rPr>
-            </w:pPr>
-            <w:r>
-              <w:rPr>
-                <w:sz w:val="16"/>
-                <w:szCs w:val="16"/>
-              </w:rPr>
-              <w:t>0.1357</w:t>
-            </w:r>
-          </w:p>
-        </w:tc>
-        <w:tc>
-          <w:tcPr>
-            <w:tcW w:w="1380" w:type="dxa"/>
-          </w:tcPr>
-          <w:p>
-            <w:pPr>
-              <w:spacing w:after="0" w:line="240" w:lineRule="auto"/>
-              <w:ind w:left="0" w:firstLine="0"/>
-              <w:jc w:val="center"/>
-              <w:rPr>
-                <w:sz w:val="16"/>
-                <w:szCs w:val="16"/>
-                <w:lang w:bidi="ar-SA"/>
-              </w:rPr>
-            </w:pPr>
-            <w:r>
-              <w:rPr>
-                <w:sz w:val="16"/>
-                <w:szCs w:val="16"/>
-              </w:rPr>
-              <w:t>0.1014</w:t>
-            </w:r>
-          </w:p>
-        </w:tc>
-        <w:tc>
-          <w:tcPr>
-            <w:tcW w:w="1371" w:type="dxa"/>
-          </w:tcPr>
-          <w:p>
-            <w:pPr>
-              <w:spacing w:after="0" w:line="240" w:lineRule="auto"/>
-              <w:ind w:left="0" w:firstLine="0"/>
-              <w:jc w:val="center"/>
-              <w:rPr>
-                <w:sz w:val="16"/>
-                <w:szCs w:val="16"/>
-                <w:lang w:bidi="ar-SA"/>
-              </w:rPr>
-            </w:pPr>
-            <w:r>
-              <w:rPr>
-                <w:sz w:val="16"/>
-                <w:szCs w:val="16"/>
-              </w:rPr>
-              <w:t>0.1014</w:t>
-            </w:r>
-          </w:p>
-        </w:tc>
-      </w:tr>
-      <w:tr>
-        <w:tc>
-          <w:tcPr>
-            <w:tcW w:w="1924" w:type="dxa"/>
-          </w:tcPr>
-          <w:p>
-            <w:pPr>
-              <w:ind w:left="0" w:firstLine="0"/>
-              <w:rPr>
-                <w:sz w:val="16"/>
-                <w:szCs w:val="16"/>
-              </w:rPr>
-            </w:pPr>
-            <w:r>
-              <w:rPr>
-                <w:sz w:val="16"/>
-                <w:szCs w:val="16"/>
-              </w:rPr>
-              <w:t xml:space="preserve">     Small Metro Area</w:t>
-            </w:r>
-          </w:p>
-        </w:tc>
-        <w:tc>
-          <w:tcPr>
-            <w:tcW w:w="1078" w:type="dxa"/>
-          </w:tcPr>
-          <w:p>
-            <w:pPr>
-              <w:ind w:left="0" w:firstLine="0"/>
-              <w:jc w:val="center"/>
-              <w:rPr>
-                <w:sz w:val="16"/>
-                <w:szCs w:val="16"/>
-              </w:rPr>
-            </w:pPr>
-            <w:r>
-              <w:rPr>
-                <w:sz w:val="16"/>
-                <w:szCs w:val="16"/>
-              </w:rPr>
-              <w:t>2007 - 2020</w:t>
-            </w:r>
-          </w:p>
-        </w:tc>
-        <w:tc>
-          <w:tcPr>
-            <w:tcW w:w="1007" w:type="dxa"/>
-          </w:tcPr>
-          <w:p>
-            <w:pPr>
-              <w:ind w:left="0" w:firstLine="0"/>
-              <w:jc w:val="center"/>
-              <w:rPr>
-                <w:sz w:val="16"/>
-                <w:szCs w:val="16"/>
-              </w:rPr>
-            </w:pPr>
-            <w:r>
-              <w:rPr>
-                <w:sz w:val="16"/>
-                <w:szCs w:val="16"/>
-              </w:rPr>
-              <w:t>.</w:t>
-            </w:r>
-          </w:p>
-        </w:tc>
-        <w:tc>
-          <w:tcPr>
-            <w:tcW w:w="1476" w:type="dxa"/>
-          </w:tcPr>
-          <w:p>
-            <w:pPr>
-              <w:spacing w:after="0" w:line="240" w:lineRule="auto"/>
-              <w:ind w:left="0" w:firstLine="0"/>
-              <w:jc w:val="center"/>
-              <w:rPr>
-                <w:sz w:val="16"/>
-                <w:szCs w:val="16"/>
-                <w:lang w:bidi="ar-SA"/>
-              </w:rPr>
-            </w:pPr>
-            <w:r>
-              <w:rPr>
-                <w:sz w:val="16"/>
-                <w:szCs w:val="16"/>
-              </w:rPr>
-              <w:t>0.1436</w:t>
-            </w:r>
-          </w:p>
-        </w:tc>
-        <w:tc>
-          <w:tcPr>
-            <w:tcW w:w="1253" w:type="dxa"/>
-          </w:tcPr>
-          <w:p>
-            <w:pPr>
-              <w:spacing w:after="0" w:line="240" w:lineRule="auto"/>
-              <w:ind w:left="0" w:firstLine="0"/>
-              <w:jc w:val="center"/>
-              <w:rPr>
-                <w:sz w:val="16"/>
-                <w:szCs w:val="16"/>
-                <w:lang w:bidi="ar-SA"/>
-              </w:rPr>
-            </w:pPr>
-            <w:r>
-              <w:rPr>
-                <w:sz w:val="16"/>
-                <w:szCs w:val="16"/>
-              </w:rPr>
-              <w:t>0.1429</w:t>
-            </w:r>
-          </w:p>
-        </w:tc>
-        <w:tc>
-          <w:tcPr>
-            <w:tcW w:w="1380" w:type="dxa"/>
-          </w:tcPr>
-          <w:p>
-            <w:pPr>
-              <w:spacing w:after="0" w:line="240" w:lineRule="auto"/>
-              <w:ind w:left="0" w:firstLine="0"/>
-              <w:jc w:val="center"/>
-              <w:rPr>
-                <w:sz w:val="16"/>
-                <w:szCs w:val="16"/>
-                <w:lang w:bidi="ar-SA"/>
-              </w:rPr>
-            </w:pPr>
-            <w:r>
-              <w:rPr>
-                <w:sz w:val="16"/>
-                <w:szCs w:val="16"/>
-              </w:rPr>
-              <w:t>0.1143</w:t>
-            </w:r>
-          </w:p>
-        </w:tc>
-        <w:tc>
-          <w:tcPr>
-            <w:tcW w:w="1371" w:type="dxa"/>
-          </w:tcPr>
-          <w:p>
-            <w:pPr>
-              <w:spacing w:after="0" w:line="240" w:lineRule="auto"/>
-              <w:ind w:left="0" w:firstLine="0"/>
-              <w:jc w:val="center"/>
-              <w:rPr>
-                <w:sz w:val="16"/>
-                <w:szCs w:val="16"/>
-                <w:lang w:bidi="ar-SA"/>
-              </w:rPr>
-            </w:pPr>
-            <w:r>
-              <w:rPr>
-                <w:sz w:val="16"/>
-                <w:szCs w:val="16"/>
-              </w:rPr>
-              <w:t>0.1114</w:t>
-            </w:r>
-          </w:p>
-        </w:tc>
-      </w:tr>
-      <w:bookmarkEnd w:id="7"/>
-      <w:tr>
-        <w:tc>
-          <w:tcPr>
-            <w:tcW w:w="1924" w:type="dxa"/>
-          </w:tcPr>
-          <w:p>
-            <w:pPr>
-              <w:ind w:left="0" w:firstLine="0"/>
-              <w:rPr>
-                <w:sz w:val="16"/>
-                <w:szCs w:val="16"/>
-              </w:rPr>
-            </w:pPr>
-            <w:r>
-              <w:rPr>
-                <w:sz w:val="16"/>
-                <w:szCs w:val="16"/>
-              </w:rPr>
-              <w:t xml:space="preserve">     Medium Metro Area</w:t>
-            </w:r>
-          </w:p>
-        </w:tc>
-        <w:tc>
-          <w:tcPr>
-            <w:tcW w:w="1078" w:type="dxa"/>
-          </w:tcPr>
-          <w:p>
-            <w:pPr>
-              <w:ind w:left="0" w:firstLine="0"/>
-              <w:jc w:val="center"/>
-              <w:rPr>
-                <w:sz w:val="16"/>
-                <w:szCs w:val="16"/>
-              </w:rPr>
-            </w:pPr>
-            <w:r>
-              <w:rPr>
-                <w:sz w:val="16"/>
-                <w:szCs w:val="16"/>
-              </w:rPr>
-              <w:t>2007 - 2020</w:t>
-            </w:r>
-          </w:p>
-        </w:tc>
-        <w:tc>
-          <w:tcPr>
-            <w:tcW w:w="1007" w:type="dxa"/>
-          </w:tcPr>
-          <w:p>
-            <w:pPr>
-              <w:ind w:left="0" w:firstLine="0"/>
-              <w:jc w:val="center"/>
-              <w:rPr>
-                <w:sz w:val="16"/>
-                <w:szCs w:val="16"/>
-              </w:rPr>
-            </w:pPr>
-            <w:r>
-              <w:rPr>
-                <w:sz w:val="16"/>
-                <w:szCs w:val="16"/>
-              </w:rPr>
-              <w:t>1: 2010</w:t>
-            </w:r>
-          </w:p>
-        </w:tc>
-        <w:tc>
-          <w:tcPr>
-            <w:tcW w:w="1476" w:type="dxa"/>
-          </w:tcPr>
-          <w:p>
-            <w:pPr>
-              <w:spacing w:after="0" w:line="240" w:lineRule="auto"/>
-              <w:ind w:left="0" w:firstLine="0"/>
-              <w:jc w:val="center"/>
-              <w:rPr>
-                <w:sz w:val="16"/>
-                <w:szCs w:val="16"/>
-                <w:lang w:bidi="ar-SA"/>
-              </w:rPr>
-            </w:pPr>
-            <w:r>
-              <w:rPr>
-                <w:sz w:val="16"/>
-                <w:szCs w:val="16"/>
-              </w:rPr>
-              <w:t>0.1257</w:t>
-            </w:r>
-          </w:p>
-        </w:tc>
-        <w:tc>
-          <w:tcPr>
-            <w:tcW w:w="1253" w:type="dxa"/>
-          </w:tcPr>
-          <w:p>
-            <w:pPr>
-              <w:spacing w:after="0" w:line="240" w:lineRule="auto"/>
-              <w:ind w:left="0" w:firstLine="0"/>
-              <w:jc w:val="center"/>
-              <w:rPr>
-                <w:sz w:val="16"/>
-                <w:szCs w:val="16"/>
-                <w:lang w:bidi="ar-SA"/>
-              </w:rPr>
-            </w:pPr>
-            <w:r>
-              <w:rPr>
-                <w:sz w:val="16"/>
-                <w:szCs w:val="16"/>
-              </w:rPr>
-              <w:t>0.1264</w:t>
-            </w:r>
-          </w:p>
-        </w:tc>
-        <w:tc>
-          <w:tcPr>
-            <w:tcW w:w="1380" w:type="dxa"/>
-          </w:tcPr>
-          <w:p>
-            <w:pPr>
-              <w:spacing w:after="0" w:line="240" w:lineRule="auto"/>
-              <w:ind w:left="0" w:firstLine="0"/>
-              <w:jc w:val="center"/>
-              <w:rPr>
-                <w:sz w:val="16"/>
-                <w:szCs w:val="16"/>
-                <w:lang w:bidi="ar-SA"/>
-              </w:rPr>
-            </w:pPr>
-            <w:r>
-              <w:rPr>
-                <w:sz w:val="16"/>
-                <w:szCs w:val="16"/>
-              </w:rPr>
-              <w:t>0.1007</w:t>
-            </w:r>
-          </w:p>
-        </w:tc>
-        <w:tc>
-          <w:tcPr>
-            <w:tcW w:w="1371" w:type="dxa"/>
-          </w:tcPr>
-          <w:p>
-            <w:pPr>
-              <w:spacing w:after="0" w:line="240" w:lineRule="auto"/>
-              <w:ind w:left="0" w:firstLine="0"/>
-              <w:jc w:val="center"/>
-              <w:rPr>
-                <w:sz w:val="16"/>
-                <w:szCs w:val="16"/>
-                <w:lang w:bidi="ar-SA"/>
-              </w:rPr>
-            </w:pPr>
-            <w:r>
-              <w:rPr>
-                <w:sz w:val="16"/>
-                <w:szCs w:val="16"/>
-              </w:rPr>
-              <w:t>0.1007</w:t>
-            </w:r>
-          </w:p>
-        </w:tc>
-      </w:tr>
-      <w:tr>
-        <w:tc>
-          <w:tcPr>
-            <w:tcW w:w="1924" w:type="dxa"/>
-          </w:tcPr>
-          <w:p>
-            <w:pPr>
-              <w:ind w:left="0" w:firstLine="0"/>
-              <w:rPr>
-                <w:sz w:val="16"/>
-                <w:szCs w:val="16"/>
-              </w:rPr>
-            </w:pPr>
-            <w:r>
-              <w:rPr>
-                <w:sz w:val="16"/>
-                <w:szCs w:val="16"/>
-              </w:rPr>
-              <w:t xml:space="preserve">     Large Central Metro</w:t>
-            </w:r>
-          </w:p>
-        </w:tc>
-        <w:tc>
-          <w:tcPr>
-            <w:tcW w:w="1078" w:type="dxa"/>
-          </w:tcPr>
-          <w:p>
-            <w:pPr>
-              <w:ind w:left="0" w:firstLine="0"/>
-              <w:jc w:val="center"/>
-              <w:rPr>
-                <w:sz w:val="16"/>
-                <w:szCs w:val="16"/>
-              </w:rPr>
-            </w:pPr>
-            <w:r>
-              <w:rPr>
-                <w:sz w:val="16"/>
-                <w:szCs w:val="16"/>
-              </w:rPr>
-              <w:t>2007 - 2020</w:t>
-            </w:r>
-          </w:p>
-        </w:tc>
-        <w:tc>
-          <w:tcPr>
-            <w:tcW w:w="1007" w:type="dxa"/>
-          </w:tcPr>
-          <w:p>
-            <w:pPr>
-              <w:ind w:left="0" w:firstLine="0"/>
-              <w:jc w:val="center"/>
-              <w:rPr>
-                <w:sz w:val="16"/>
-                <w:szCs w:val="16"/>
-              </w:rPr>
-            </w:pPr>
-            <w:r>
-              <w:rPr>
-                <w:sz w:val="16"/>
-                <w:szCs w:val="16"/>
-              </w:rPr>
-              <w:t>.</w:t>
-            </w:r>
-          </w:p>
-        </w:tc>
-        <w:tc>
-          <w:tcPr>
-            <w:tcW w:w="1476" w:type="dxa"/>
-          </w:tcPr>
-          <w:p>
-            <w:pPr>
-              <w:spacing w:after="0" w:line="240" w:lineRule="auto"/>
-              <w:ind w:left="0" w:firstLine="0"/>
-              <w:jc w:val="center"/>
-              <w:rPr>
-                <w:sz w:val="16"/>
-                <w:szCs w:val="16"/>
-                <w:lang w:bidi="ar-SA"/>
-              </w:rPr>
-            </w:pPr>
-            <w:r>
-              <w:rPr>
-                <w:sz w:val="16"/>
-                <w:szCs w:val="16"/>
-              </w:rPr>
-              <w:t>0.1086</w:t>
-            </w:r>
-          </w:p>
-        </w:tc>
-        <w:tc>
-          <w:tcPr>
-            <w:tcW w:w="1253" w:type="dxa"/>
-          </w:tcPr>
-          <w:p>
-            <w:pPr>
-              <w:spacing w:after="0" w:line="240" w:lineRule="auto"/>
-              <w:ind w:left="0" w:firstLine="0"/>
-              <w:jc w:val="center"/>
-              <w:rPr>
-                <w:sz w:val="16"/>
-                <w:szCs w:val="16"/>
-                <w:lang w:bidi="ar-SA"/>
-              </w:rPr>
-            </w:pPr>
-            <w:r>
-              <w:rPr>
-                <w:sz w:val="16"/>
-                <w:szCs w:val="16"/>
-              </w:rPr>
-              <w:t>0.1093</w:t>
-            </w:r>
-          </w:p>
-        </w:tc>
-        <w:tc>
-          <w:tcPr>
-            <w:tcW w:w="1380" w:type="dxa"/>
-          </w:tcPr>
-          <w:p>
-            <w:pPr>
-              <w:spacing w:after="0" w:line="240" w:lineRule="auto"/>
-              <w:ind w:left="0" w:firstLine="0"/>
-              <w:jc w:val="center"/>
-              <w:rPr>
-                <w:sz w:val="16"/>
-                <w:szCs w:val="16"/>
-                <w:lang w:bidi="ar-SA"/>
-              </w:rPr>
-            </w:pPr>
-            <w:r>
-              <w:rPr>
-                <w:sz w:val="16"/>
-                <w:szCs w:val="16"/>
-              </w:rPr>
-              <w:t>0.0979</w:t>
-            </w:r>
-          </w:p>
-        </w:tc>
-        <w:tc>
-          <w:tcPr>
-            <w:tcW w:w="1371" w:type="dxa"/>
-          </w:tcPr>
-          <w:p>
-            <w:pPr>
-              <w:spacing w:after="0" w:line="240" w:lineRule="auto"/>
-              <w:ind w:left="0" w:firstLine="0"/>
-              <w:jc w:val="center"/>
-              <w:rPr>
-                <w:sz w:val="16"/>
-                <w:szCs w:val="16"/>
-                <w:lang w:bidi="ar-SA"/>
-              </w:rPr>
-            </w:pPr>
-            <w:r>
-              <w:rPr>
-                <w:sz w:val="16"/>
-                <w:szCs w:val="16"/>
-              </w:rPr>
-              <w:t>0.0979</w:t>
-            </w:r>
-          </w:p>
-        </w:tc>
-      </w:tr>
-      <w:tr>
-        <w:tc>
-          <w:tcPr>
-            <w:tcW w:w="1924" w:type="dxa"/>
-          </w:tcPr>
-          <w:p>
-            <w:pPr>
-              <w:ind w:left="0" w:firstLine="0"/>
-              <w:rPr>
-                <w:sz w:val="16"/>
-                <w:szCs w:val="16"/>
-              </w:rPr>
-            </w:pPr>
-            <w:r>
-              <w:rPr>
-                <w:sz w:val="16"/>
-                <w:szCs w:val="16"/>
-              </w:rPr>
-              <w:t xml:space="preserve">     Large Fringe Metro</w:t>
-            </w:r>
-          </w:p>
-        </w:tc>
-        <w:tc>
-          <w:tcPr>
-            <w:tcW w:w="1078" w:type="dxa"/>
-          </w:tcPr>
-          <w:p>
-            <w:pPr>
-              <w:ind w:left="0" w:firstLine="0"/>
-              <w:jc w:val="center"/>
-              <w:rPr>
-                <w:sz w:val="16"/>
-                <w:szCs w:val="16"/>
-              </w:rPr>
-            </w:pPr>
-            <w:r>
-              <w:rPr>
-                <w:sz w:val="16"/>
-                <w:szCs w:val="16"/>
-              </w:rPr>
-              <w:t>2007 - 2020</w:t>
-            </w:r>
-          </w:p>
-        </w:tc>
-        <w:tc>
-          <w:tcPr>
-            <w:tcW w:w="1007" w:type="dxa"/>
-          </w:tcPr>
-          <w:p>
-            <w:pPr>
-              <w:ind w:left="0" w:firstLine="0"/>
-              <w:jc w:val="center"/>
-              <w:rPr>
-                <w:sz w:val="16"/>
-                <w:szCs w:val="16"/>
-              </w:rPr>
-            </w:pPr>
-            <w:r>
-              <w:rPr>
-                <w:sz w:val="16"/>
-                <w:szCs w:val="16"/>
-              </w:rPr>
-              <w:t>.</w:t>
-            </w:r>
-          </w:p>
-        </w:tc>
-        <w:tc>
-          <w:tcPr>
-            <w:tcW w:w="1476" w:type="dxa"/>
-          </w:tcPr>
-          <w:p>
-            <w:pPr>
-              <w:spacing w:after="0" w:line="240" w:lineRule="auto"/>
-              <w:ind w:left="0" w:firstLine="0"/>
-              <w:jc w:val="center"/>
-              <w:rPr>
-                <w:sz w:val="16"/>
-                <w:szCs w:val="16"/>
-                <w:lang w:bidi="ar-SA"/>
-              </w:rPr>
-            </w:pPr>
-            <w:r>
-              <w:rPr>
-                <w:sz w:val="16"/>
-                <w:szCs w:val="16"/>
-              </w:rPr>
-              <w:t>0.1364</w:t>
-            </w:r>
-          </w:p>
-        </w:tc>
-        <w:tc>
-          <w:tcPr>
-            <w:tcW w:w="1253" w:type="dxa"/>
-          </w:tcPr>
-          <w:p>
-            <w:pPr>
-              <w:spacing w:after="0" w:line="240" w:lineRule="auto"/>
-              <w:ind w:left="0" w:firstLine="0"/>
-              <w:jc w:val="center"/>
-              <w:rPr>
-                <w:sz w:val="16"/>
-                <w:szCs w:val="16"/>
-                <w:lang w:bidi="ar-SA"/>
-              </w:rPr>
-            </w:pPr>
-            <w:r>
-              <w:rPr>
-                <w:sz w:val="16"/>
-                <w:szCs w:val="16"/>
-              </w:rPr>
-              <w:t>0.1364</w:t>
-            </w:r>
-          </w:p>
-        </w:tc>
-        <w:tc>
-          <w:tcPr>
-            <w:tcW w:w="1380" w:type="dxa"/>
-          </w:tcPr>
-          <w:p>
-            <w:pPr>
-              <w:spacing w:after="0" w:line="240" w:lineRule="auto"/>
-              <w:ind w:left="0" w:firstLine="0"/>
-              <w:jc w:val="center"/>
-              <w:rPr>
-                <w:sz w:val="16"/>
-                <w:szCs w:val="16"/>
-                <w:lang w:bidi="ar-SA"/>
-              </w:rPr>
-            </w:pPr>
-            <w:r>
-              <w:rPr>
-                <w:sz w:val="16"/>
-                <w:szCs w:val="16"/>
-              </w:rPr>
-              <w:t>0.1150</w:t>
-            </w:r>
-          </w:p>
-        </w:tc>
-        <w:tc>
-          <w:tcPr>
-            <w:tcW w:w="1371" w:type="dxa"/>
-          </w:tcPr>
-          <w:p>
-            <w:pPr>
-              <w:spacing w:after="0" w:line="240" w:lineRule="auto"/>
-              <w:ind w:left="0" w:firstLine="0"/>
-              <w:jc w:val="center"/>
-              <w:rPr>
-                <w:sz w:val="16"/>
-                <w:szCs w:val="16"/>
-                <w:lang w:bidi="ar-SA"/>
-              </w:rPr>
-            </w:pPr>
-            <w:r>
-              <w:rPr>
-                <w:sz w:val="16"/>
-                <w:szCs w:val="16"/>
-              </w:rPr>
-              <w:t>0.1128</w:t>
+              <w:t>0.000</w:t>
             </w:r>
           </w:p>
         </w:tc>
@@ -4500,7 +3535,11 @@
       </w:r>
       <w:r>
         <w:tab/>
-        <w:t>Our findings demonstrate that the incidence of CJD has risen considerably in recent years in the US, disproportionately affecting older patients and female patients. These results align closely with recent data from Japan and may be largely attributed to demographic changes in recent years.</w:t>
+        <w:t xml:space="preserve">Our findings demonstrate that the incidence of CJD has risen considerably in recent years in the US, disproportionately affecting older patients and female patients. These results </w:t>
+      </w:r>
+      <w:r>
+        <w:lastRenderedPageBreak/>
+        <w:t>align closely with recent data from Japan and may be largely attributed to demographic changes in recent years.</w:t>
       </w:r>
       <w:r>
         <w:rPr>
@@ -4934,7 +3973,7 @@
 </file>
 
 <file path=word/numbering.xml><?xml version="1.0" encoding="utf-8"?>
-<w:numbering xmlns:wpc="http://schemas.microsoft.com/office/word/2010/wordprocessingCanvas" xmlns:cx="http://schemas.microsoft.com/office/drawing/2014/chartex" xmlns:cx1="http://schemas.microsoft.com/office/drawing/2015/9/8/chartex" xmlns:cx2="http://schemas.microsoft.com/office/drawing/2015/10/21/chartex" xmlns:cx3="http://schemas.microsoft.com/office/drawing/2016/5/9/chartex" xmlns:cx4="http://schemas.microsoft.com/office/drawing/2016/5/10/chartex" xmlns:cx5="http://schemas.microsoft.com/office/drawing/2016/5/11/chartex" xmlns:cx6="http://schemas.microsoft.com/office/drawing/2016/5/12/chartex" xmlns:cx7="http://schemas.microsoft.com/office/drawing/2016/5/13/chartex" xmlns:cx8="http://schemas.microsoft.com/office/drawing/2016/5/14/chartex" xmlns:mc="http://schemas.openxmlformats.org/markup-compatibility/2006" xmlns:aink="http://schemas.microsoft.com/office/drawing/2016/ink" xmlns:am3d="http://schemas.microsoft.com/office/drawing/2017/model3d" xmlns:o="urn:schemas-microsoft-com:office:office" xmlns:oel="http://schemas.microsoft.com/office/2019/extlst" xmlns:r="http://schemas.openxmlformats.org/officeDocument/2006/relationships" xmlns:m="http://schemas.openxmlformats.org/officeDocument/2006/math" xmlns:v="urn:schemas-microsoft-com:vml" xmlns:wp14="http://schemas.microsoft.com/office/word/2010/wordprocessingDrawing" xmlns:wp="http://schemas.openxmlformats.org/drawingml/2006/wordprocessingDrawing" xmlns:w10="urn:schemas-microsoft-com:office:word" xmlns:w="http://schemas.openxmlformats.org/wordprocessingml/2006/main" xmlns:w14="http://schemas.microsoft.com/office/word/2010/wordml" xmlns:w15="http://schemas.microsoft.com/office/word/2012/wordml" xmlns:w16cex="http://schemas.microsoft.com/office/word/2018/wordml/cex" xmlns:w16cid="http://schemas.microsoft.com/office/word/2016/wordml/cid" xmlns:w16="http://schemas.microsoft.com/office/word/2018/wordml" xmlns:w16sdtdh="http://schemas.microsoft.com/office/word/2020/wordml/sdtdatahash" xmlns:w16se="http://schemas.microsoft.com/office/word/2015/wordml/symex" xmlns:wpg="http://schemas.microsoft.com/office/word/2010/wordprocessingGroup" xmlns:wpi="http://schemas.microsoft.com/office/word/2010/wordprocessingInk" xmlns:wne="http://schemas.microsoft.com/office/word/2006/wordml" xmlns:wps="http://schemas.microsoft.com/office/word/2010/wordprocessingShape" mc:Ignorable="w14 w15 w16se w16cid w16 w16cex w16sdtdh wp14">
+<w:numbering xmlns:wpc="http://schemas.microsoft.com/office/word/2010/wordprocessingCanvas" xmlns:cx="http://schemas.microsoft.com/office/drawing/2014/chartex" xmlns:cx1="http://schemas.microsoft.com/office/drawing/2015/9/8/chartex" xmlns:cx2="http://schemas.microsoft.com/office/drawing/2015/10/21/chartex" xmlns:cx3="http://schemas.microsoft.com/office/drawing/2016/5/9/chartex" xmlns:cx4="http://schemas.microsoft.com/office/drawing/2016/5/10/chartex" xmlns:cx5="http://schemas.microsoft.com/office/drawing/2016/5/11/chartex" xmlns:cx6="http://schemas.microsoft.com/office/drawing/2016/5/12/chartex" xmlns:cx7="http://schemas.microsoft.com/office/drawing/2016/5/13/chartex" xmlns:cx8="http://schemas.microsoft.com/office/drawing/2016/5/14/chartex" xmlns:mc="http://schemas.openxmlformats.org/markup-compatibility/2006" xmlns:aink="http://schemas.microsoft.com/office/drawing/2016/ink" xmlns:am3d="http://schemas.microsoft.com/office/drawing/2017/model3d" xmlns:o="urn:schemas-microsoft-com:office:office" xmlns:oel="http://schemas.microsoft.com/office/2019/extlst" xmlns:r="http://schemas.openxmlformats.org/officeDocument/2006/relationships" xmlns:m="http://schemas.openxmlformats.org/officeDocument/2006/math" xmlns:v="urn:schemas-microsoft-com:vml" xmlns:wp14="http://schemas.microsoft.com/office/word/2010/wordprocessingDrawing" xmlns:wp="http://schemas.openxmlformats.org/drawingml/2006/wordprocessingDrawing" xmlns:w10="urn:schemas-microsoft-com:office:word" xmlns:w="http://schemas.openxmlformats.org/wordprocessingml/2006/main" xmlns:w14="http://schemas.microsoft.com/office/word/2010/wordml" xmlns:w15="http://schemas.microsoft.com/office/word/2012/wordml" xmlns:w16cex="http://schemas.microsoft.com/office/word/2018/wordml/cex" xmlns:w16cid="http://schemas.microsoft.com/office/word/2016/wordml/cid" xmlns:w16="http://schemas.microsoft.com/office/word/2018/wordml" xmlns:w16du="http://schemas.microsoft.com/office/word/2023/wordml/word16du" xmlns:w16sdtdh="http://schemas.microsoft.com/office/word/2020/wordml/sdtdatahash" xmlns:w16se="http://schemas.microsoft.com/office/word/2015/wordml/symex" xmlns:wpg="http://schemas.microsoft.com/office/word/2010/wordprocessingGroup" xmlns:wpi="http://schemas.microsoft.com/office/word/2010/wordprocessingInk" xmlns:wne="http://schemas.microsoft.com/office/word/2006/wordml" xmlns:wps="http://schemas.microsoft.com/office/word/2010/wordprocessingShape" mc:Ignorable="w14 w15 w16se w16cid w16 w16cex w16sdtdh wp14">
   <w:abstractNum w:abstractNumId="0" w15:restartNumberingAfterBreak="0">
     <w:nsid w:val="667C70CC"/>
     <w:multiLevelType w:val="hybridMultilevel"/>

</xml_diff>

<commit_message>
PR for #14: Revision to build of Table 1 (#15)
* #14: Revised Joinpoint model outputs

* #14: Revised paper outputs w/ updates to Tab1
</commit_message>
<xml_diff>
--- a/paper_slides/output/cjd_paper.docx
+++ b/paper_slides/output/cjd_paper.docx
@@ -1,6 +1,6 @@
 
 <file path=word/document.xml><?xml version="1.0" encoding="utf-8"?>
-<w:document xmlns:wpc="http://schemas.microsoft.com/office/word/2010/wordprocessingCanvas" xmlns:cx="http://schemas.microsoft.com/office/drawing/2014/chartex" xmlns:cx1="http://schemas.microsoft.com/office/drawing/2015/9/8/chartex" xmlns:cx2="http://schemas.microsoft.com/office/drawing/2015/10/21/chartex" xmlns:cx3="http://schemas.microsoft.com/office/drawing/2016/5/9/chartex" xmlns:cx4="http://schemas.microsoft.com/office/drawing/2016/5/10/chartex" xmlns:cx5="http://schemas.microsoft.com/office/drawing/2016/5/11/chartex" xmlns:cx6="http://schemas.microsoft.com/office/drawing/2016/5/12/chartex" xmlns:cx7="http://schemas.microsoft.com/office/drawing/2016/5/13/chartex" xmlns:cx8="http://schemas.microsoft.com/office/drawing/2016/5/14/chartex" xmlns:mc="http://schemas.openxmlformats.org/markup-compatibility/2006" xmlns:aink="http://schemas.microsoft.com/office/drawing/2016/ink" xmlns:am3d="http://schemas.microsoft.com/office/drawing/2017/model3d" xmlns:o="urn:schemas-microsoft-com:office:office" xmlns:oel="http://schemas.microsoft.com/office/2019/extlst" xmlns:r="http://schemas.openxmlformats.org/officeDocument/2006/relationships" xmlns:m="http://schemas.openxmlformats.org/officeDocument/2006/math" xmlns:v="urn:schemas-microsoft-com:vml" xmlns:wp14="http://schemas.microsoft.com/office/word/2010/wordprocessingDrawing" xmlns:wp="http://schemas.openxmlformats.org/drawingml/2006/wordprocessingDrawing" xmlns:w10="urn:schemas-microsoft-com:office:word" xmlns:w="http://schemas.openxmlformats.org/wordprocessingml/2006/main" xmlns:w14="http://schemas.microsoft.com/office/word/2010/wordml" xmlns:w15="http://schemas.microsoft.com/office/word/2012/wordml" xmlns:w16cex="http://schemas.microsoft.com/office/word/2018/wordml/cex" xmlns:w16cid="http://schemas.microsoft.com/office/word/2016/wordml/cid" xmlns:w16="http://schemas.microsoft.com/office/word/2018/wordml" xmlns:w16sdtdh="http://schemas.microsoft.com/office/word/2020/wordml/sdtdatahash" xmlns:w16se="http://schemas.microsoft.com/office/word/2015/wordml/symex" xmlns:wpg="http://schemas.microsoft.com/office/word/2010/wordprocessingGroup" xmlns:wpi="http://schemas.microsoft.com/office/word/2010/wordprocessingInk" xmlns:wne="http://schemas.microsoft.com/office/word/2006/wordml" xmlns:wps="http://schemas.microsoft.com/office/word/2010/wordprocessingShape" mc:Ignorable="w14 w15 w16se w16cid w16 w16cex w16sdtdh wp14">
+<w:document xmlns:wpc="http://schemas.microsoft.com/office/word/2010/wordprocessingCanvas" xmlns:cx="http://schemas.microsoft.com/office/drawing/2014/chartex" xmlns:cx1="http://schemas.microsoft.com/office/drawing/2015/9/8/chartex" xmlns:cx2="http://schemas.microsoft.com/office/drawing/2015/10/21/chartex" xmlns:cx3="http://schemas.microsoft.com/office/drawing/2016/5/9/chartex" xmlns:cx4="http://schemas.microsoft.com/office/drawing/2016/5/10/chartex" xmlns:cx5="http://schemas.microsoft.com/office/drawing/2016/5/11/chartex" xmlns:cx6="http://schemas.microsoft.com/office/drawing/2016/5/12/chartex" xmlns:cx7="http://schemas.microsoft.com/office/drawing/2016/5/13/chartex" xmlns:cx8="http://schemas.microsoft.com/office/drawing/2016/5/14/chartex" xmlns:mc="http://schemas.openxmlformats.org/markup-compatibility/2006" xmlns:aink="http://schemas.microsoft.com/office/drawing/2016/ink" xmlns:am3d="http://schemas.microsoft.com/office/drawing/2017/model3d" xmlns:o="urn:schemas-microsoft-com:office:office" xmlns:oel="http://schemas.microsoft.com/office/2019/extlst" xmlns:r="http://schemas.openxmlformats.org/officeDocument/2006/relationships" xmlns:m="http://schemas.openxmlformats.org/officeDocument/2006/math" xmlns:v="urn:schemas-microsoft-com:vml" xmlns:wp14="http://schemas.microsoft.com/office/word/2010/wordprocessingDrawing" xmlns:wp="http://schemas.openxmlformats.org/drawingml/2006/wordprocessingDrawing" xmlns:w10="urn:schemas-microsoft-com:office:word" xmlns:w="http://schemas.openxmlformats.org/wordprocessingml/2006/main" xmlns:w14="http://schemas.microsoft.com/office/word/2010/wordml" xmlns:w15="http://schemas.microsoft.com/office/word/2012/wordml" xmlns:w16cex="http://schemas.microsoft.com/office/word/2018/wordml/cex" xmlns:w16cid="http://schemas.microsoft.com/office/word/2016/wordml/cid" xmlns:w16="http://schemas.microsoft.com/office/word/2018/wordml" xmlns:w16du="http://schemas.microsoft.com/office/word/2023/wordml/word16du" xmlns:w16sdtdh="http://schemas.microsoft.com/office/word/2020/wordml/sdtdatahash" xmlns:w16se="http://schemas.microsoft.com/office/word/2015/wordml/symex" xmlns:wpg="http://schemas.microsoft.com/office/word/2010/wordprocessingGroup" xmlns:wpi="http://schemas.microsoft.com/office/word/2010/wordprocessingInk" xmlns:wne="http://schemas.microsoft.com/office/word/2006/wordml" xmlns:wps="http://schemas.microsoft.com/office/word/2010/wordprocessingShape" mc:Ignorable="w14 w15 w16se w16cid w16 w16cex w16sdtdh wp14">
   <w:body>
     <w:p>
       <w:pPr>
@@ -1664,17 +1664,17 @@
       <w:tblPr>
         <w:tblStyle w:val="TableGrid"/>
         <w:tblpPr w:leftFromText="180" w:rightFromText="180" w:vertAnchor="text" w:horzAnchor="margin" w:tblpX="-185" w:tblpY="194"/>
-        <w:tblW w:w="9489" w:type="dxa"/>
+        <w:tblW w:w="9625" w:type="dxa"/>
         <w:tblLook w:val="04A0" w:firstRow="1" w:lastRow="0" w:firstColumn="1" w:lastColumn="0" w:noHBand="0" w:noVBand="1"/>
       </w:tblPr>
       <w:tblGrid>
         <w:gridCol w:w="1924"/>
         <w:gridCol w:w="1078"/>
         <w:gridCol w:w="1007"/>
-        <w:gridCol w:w="1476"/>
-        <w:gridCol w:w="1253"/>
-        <w:gridCol w:w="1380"/>
-        <w:gridCol w:w="1371"/>
+        <w:gridCol w:w="1206"/>
+        <w:gridCol w:w="1260"/>
+        <w:gridCol w:w="1350"/>
+        <w:gridCol w:w="1800"/>
       </w:tblGrid>
       <w:tr>
         <w:tc>
@@ -1765,7 +1765,7 @@
         </w:tc>
         <w:tc>
           <w:tcPr>
-            <w:tcW w:w="1476" w:type="dxa"/>
+            <w:tcW w:w="1206" w:type="dxa"/>
           </w:tcPr>
           <w:p>
             <w:pPr>
@@ -1784,13 +1784,13 @@
                 <w:sz w:val="16"/>
                 <w:szCs w:val="16"/>
               </w:rPr>
-              <w:t>Mean Observed Crude APC</w:t>
-            </w:r>
-          </w:p>
-        </w:tc>
-        <w:tc>
-          <w:tcPr>
-            <w:tcW w:w="1253" w:type="dxa"/>
+              <w:t>Crude AAPC (95% CI)</w:t>
+            </w:r>
+          </w:p>
+        </w:tc>
+        <w:tc>
+          <w:tcPr>
+            <w:tcW w:w="1260" w:type="dxa"/>
           </w:tcPr>
           <w:p>
             <w:pPr>
@@ -1809,35 +1809,33 @@
                 <w:sz w:val="16"/>
                 <w:szCs w:val="16"/>
               </w:rPr>
-              <w:t xml:space="preserve">Mean Modeled </w:t>
-            </w:r>
-            <w:bookmarkStart w:id="1" w:name="OLE_LINK1"/>
-            <w:r>
+              <w:t>Crude p-value</w:t>
+            </w:r>
+          </w:p>
+        </w:tc>
+        <w:tc>
+          <w:tcPr>
+            <w:tcW w:w="1350" w:type="dxa"/>
+          </w:tcPr>
+          <w:p>
+            <w:pPr>
+              <w:ind w:left="0" w:firstLine="0"/>
               <w:rPr>
                 <w:b/>
                 <w:bCs/>
                 <w:sz w:val="16"/>
                 <w:szCs w:val="16"/>
               </w:rPr>
-              <w:t>Crude APC</w:t>
-            </w:r>
-            <w:bookmarkEnd w:id="1"/>
-          </w:p>
-        </w:tc>
-        <w:tc>
-          <w:tcPr>
-            <w:tcW w:w="1380" w:type="dxa"/>
-          </w:tcPr>
-          <w:p>
-            <w:pPr>
-              <w:ind w:left="0" w:firstLine="0"/>
+            </w:pPr>
+            <w:r>
               <w:rPr>
                 <w:b/>
                 <w:bCs/>
                 <w:sz w:val="16"/>
                 <w:szCs w:val="16"/>
               </w:rPr>
-            </w:pPr>
+              <w:t xml:space="preserve">Age Adjusted </w:t>
+            </w:r>
             <w:r>
               <w:rPr>
                 <w:b/>
@@ -1845,24 +1843,17 @@
                 <w:sz w:val="16"/>
                 <w:szCs w:val="16"/>
               </w:rPr>
-              <w:t>Mean Observed Age Adjusted APC</w:t>
-            </w:r>
-          </w:p>
-        </w:tc>
-        <w:tc>
-          <w:tcPr>
-            <w:tcW w:w="1371" w:type="dxa"/>
-          </w:tcPr>
-          <w:p>
-            <w:pPr>
-              <w:ind w:left="0" w:firstLine="0"/>
+              <w:t>A</w:t>
+            </w:r>
+            <w:r>
               <w:rPr>
                 <w:b/>
                 <w:bCs/>
                 <w:sz w:val="16"/>
                 <w:szCs w:val="16"/>
               </w:rPr>
-            </w:pPr>
+              <w:t>APC</w:t>
+            </w:r>
             <w:r>
               <w:rPr>
                 <w:b/>
@@ -1870,7 +1861,32 @@
                 <w:sz w:val="16"/>
                 <w:szCs w:val="16"/>
               </w:rPr>
-              <w:t>Mean Modeled Age Adjusted APC</w:t>
+              <w:t xml:space="preserve"> (95% CI)</w:t>
+            </w:r>
+          </w:p>
+        </w:tc>
+        <w:tc>
+          <w:tcPr>
+            <w:tcW w:w="1800" w:type="dxa"/>
+          </w:tcPr>
+          <w:p>
+            <w:pPr>
+              <w:ind w:left="0" w:firstLine="0"/>
+              <w:rPr>
+                <w:b/>
+                <w:bCs/>
+                <w:sz w:val="16"/>
+                <w:szCs w:val="16"/>
+              </w:rPr>
+            </w:pPr>
+            <w:r>
+              <w:rPr>
+                <w:b/>
+                <w:bCs/>
+                <w:sz w:val="16"/>
+                <w:szCs w:val="16"/>
+              </w:rPr>
+              <w:t>Age-Adjusted p-value</w:t>
             </w:r>
           </w:p>
         </w:tc>
@@ -1931,49 +1947,49 @@
         </w:tc>
         <w:tc>
           <w:tcPr>
-            <w:tcW w:w="1476" w:type="dxa"/>
-          </w:tcPr>
-          <w:p>
-            <w:pPr>
-              <w:ind w:left="0" w:firstLine="0"/>
-              <w:rPr>
-                <w:sz w:val="16"/>
-                <w:szCs w:val="16"/>
-              </w:rPr>
-            </w:pPr>
-          </w:p>
-        </w:tc>
-        <w:tc>
-          <w:tcPr>
-            <w:tcW w:w="1253" w:type="dxa"/>
-          </w:tcPr>
-          <w:p>
-            <w:pPr>
-              <w:ind w:left="0" w:firstLine="0"/>
-              <w:rPr>
-                <w:sz w:val="16"/>
-                <w:szCs w:val="16"/>
-              </w:rPr>
-            </w:pPr>
-          </w:p>
-        </w:tc>
-        <w:tc>
-          <w:tcPr>
-            <w:tcW w:w="1380" w:type="dxa"/>
-          </w:tcPr>
-          <w:p>
-            <w:pPr>
-              <w:ind w:left="0" w:firstLine="0"/>
-              <w:rPr>
-                <w:sz w:val="16"/>
-                <w:szCs w:val="16"/>
-              </w:rPr>
-            </w:pPr>
-          </w:p>
-        </w:tc>
-        <w:tc>
-          <w:tcPr>
-            <w:tcW w:w="1371" w:type="dxa"/>
+            <w:tcW w:w="1206" w:type="dxa"/>
+          </w:tcPr>
+          <w:p>
+            <w:pPr>
+              <w:ind w:left="0" w:firstLine="0"/>
+              <w:rPr>
+                <w:sz w:val="16"/>
+                <w:szCs w:val="16"/>
+              </w:rPr>
+            </w:pPr>
+          </w:p>
+        </w:tc>
+        <w:tc>
+          <w:tcPr>
+            <w:tcW w:w="1260" w:type="dxa"/>
+          </w:tcPr>
+          <w:p>
+            <w:pPr>
+              <w:ind w:left="0" w:firstLine="0"/>
+              <w:rPr>
+                <w:sz w:val="16"/>
+                <w:szCs w:val="16"/>
+              </w:rPr>
+            </w:pPr>
+          </w:p>
+        </w:tc>
+        <w:tc>
+          <w:tcPr>
+            <w:tcW w:w="1350" w:type="dxa"/>
+          </w:tcPr>
+          <w:p>
+            <w:pPr>
+              <w:ind w:left="0" w:firstLine="0"/>
+              <w:rPr>
+                <w:sz w:val="16"/>
+                <w:szCs w:val="16"/>
+              </w:rPr>
+            </w:pPr>
+          </w:p>
+        </w:tc>
+        <w:tc>
+          <w:tcPr>
+            <w:tcW w:w="1800" w:type="dxa"/>
           </w:tcPr>
           <w:p>
             <w:pPr>
@@ -2056,7 +2072,7 @@
         </w:tc>
         <w:tc>
           <w:tcPr>
-            <w:tcW w:w="1476" w:type="dxa"/>
+            <w:tcW w:w="1206" w:type="dxa"/>
           </w:tcPr>
           <w:p>
             <w:pPr>
@@ -2074,13 +2090,13 @@
                 <w:sz w:val="16"/>
                 <w:szCs w:val="16"/>
               </w:rPr>
-              <w:t>0.3050</w:t>
-            </w:r>
-          </w:p>
-        </w:tc>
-        <w:tc>
-          <w:tcPr>
-            <w:tcW w:w="1253" w:type="dxa"/>
+              <w:t>1.7 (0.6, 2.9)</w:t>
+            </w:r>
+          </w:p>
+        </w:tc>
+        <w:tc>
+          <w:tcPr>
+            <w:tcW w:w="1260" w:type="dxa"/>
           </w:tcPr>
           <w:p>
             <w:pPr>
@@ -2098,13 +2114,20 @@
                 <w:sz w:val="16"/>
                 <w:szCs w:val="16"/>
               </w:rPr>
-              <w:t>0.3021</w:t>
-            </w:r>
-          </w:p>
-        </w:tc>
-        <w:tc>
-          <w:tcPr>
-            <w:tcW w:w="1380" w:type="dxa"/>
+              <w:t>0.</w:t>
+            </w:r>
+            <w:r>
+              <w:rPr>
+                <w:sz w:val="16"/>
+                <w:szCs w:val="16"/>
+              </w:rPr>
+              <w:t>006</w:t>
+            </w:r>
+          </w:p>
+        </w:tc>
+        <w:tc>
+          <w:tcPr>
+            <w:tcW w:w="1350" w:type="dxa"/>
           </w:tcPr>
           <w:p>
             <w:pPr>
@@ -2126,7 +2149,7 @@
         </w:tc>
         <w:tc>
           <w:tcPr>
-            <w:tcW w:w="1371" w:type="dxa"/>
+            <w:tcW w:w="1800" w:type="dxa"/>
           </w:tcPr>
           <w:p>
             <w:pPr>
@@ -2217,7 +2240,7 @@
         </w:tc>
         <w:tc>
           <w:tcPr>
-            <w:tcW w:w="1476" w:type="dxa"/>
+            <w:tcW w:w="1206" w:type="dxa"/>
           </w:tcPr>
           <w:p>
             <w:pPr>
@@ -2235,13 +2258,41 @@
                 <w:sz w:val="16"/>
                 <w:szCs w:val="16"/>
               </w:rPr>
-              <w:t>0.6021</w:t>
-            </w:r>
-          </w:p>
-        </w:tc>
-        <w:tc>
-          <w:tcPr>
-            <w:tcW w:w="1253" w:type="dxa"/>
+              <w:t>1.</w:t>
+            </w:r>
+            <w:r>
+              <w:rPr>
+                <w:sz w:val="16"/>
+                <w:szCs w:val="16"/>
+              </w:rPr>
+              <w:t>5</w:t>
+            </w:r>
+            <w:r>
+              <w:rPr>
+                <w:sz w:val="16"/>
+                <w:szCs w:val="16"/>
+              </w:rPr>
+              <w:t xml:space="preserve"> (0.6, 2.</w:t>
+            </w:r>
+            <w:r>
+              <w:rPr>
+                <w:sz w:val="16"/>
+                <w:szCs w:val="16"/>
+              </w:rPr>
+              <w:t>4</w:t>
+            </w:r>
+            <w:r>
+              <w:rPr>
+                <w:sz w:val="16"/>
+                <w:szCs w:val="16"/>
+              </w:rPr>
+              <w:t>)</w:t>
+            </w:r>
+          </w:p>
+        </w:tc>
+        <w:tc>
+          <w:tcPr>
+            <w:tcW w:w="1260" w:type="dxa"/>
           </w:tcPr>
           <w:p>
             <w:pPr>
@@ -2259,13 +2310,20 @@
                 <w:sz w:val="16"/>
                 <w:szCs w:val="16"/>
               </w:rPr>
-              <w:t>0.6050</w:t>
-            </w:r>
-          </w:p>
-        </w:tc>
-        <w:tc>
-          <w:tcPr>
-            <w:tcW w:w="1380" w:type="dxa"/>
+              <w:t>0.</w:t>
+            </w:r>
+            <w:r>
+              <w:rPr>
+                <w:sz w:val="16"/>
+                <w:szCs w:val="16"/>
+              </w:rPr>
+              <w:t>004</w:t>
+            </w:r>
+          </w:p>
+        </w:tc>
+        <w:tc>
+          <w:tcPr>
+            <w:tcW w:w="1350" w:type="dxa"/>
           </w:tcPr>
           <w:p>
             <w:pPr>
@@ -2287,7 +2345,7 @@
         </w:tc>
         <w:tc>
           <w:tcPr>
-            <w:tcW w:w="1371" w:type="dxa"/>
+            <w:tcW w:w="1800" w:type="dxa"/>
           </w:tcPr>
           <w:p>
             <w:pPr>
@@ -2378,7 +2436,7 @@
         </w:tc>
         <w:tc>
           <w:tcPr>
-            <w:tcW w:w="1476" w:type="dxa"/>
+            <w:tcW w:w="1206" w:type="dxa"/>
           </w:tcPr>
           <w:p>
             <w:pPr>
@@ -2396,13 +2454,62 @@
                 <w:sz w:val="16"/>
                 <w:szCs w:val="16"/>
               </w:rPr>
-              <w:t>0.5114</w:t>
-            </w:r>
-          </w:p>
-        </w:tc>
-        <w:tc>
-          <w:tcPr>
-            <w:tcW w:w="1253" w:type="dxa"/>
+              <w:t xml:space="preserve"> </w:t>
+            </w:r>
+            <w:r>
+              <w:rPr>
+                <w:sz w:val="16"/>
+                <w:szCs w:val="16"/>
+              </w:rPr>
+              <w:t>1.</w:t>
+            </w:r>
+            <w:r>
+              <w:rPr>
+                <w:sz w:val="16"/>
+                <w:szCs w:val="16"/>
+              </w:rPr>
+              <w:t>4</w:t>
+            </w:r>
+            <w:r>
+              <w:rPr>
+                <w:sz w:val="16"/>
+                <w:szCs w:val="16"/>
+              </w:rPr>
+              <w:t xml:space="preserve"> </w:t>
+            </w:r>
+            <w:r>
+              <w:rPr>
+                <w:sz w:val="16"/>
+                <w:szCs w:val="16"/>
+              </w:rPr>
+              <w:t>(-0.2</w:t>
+            </w:r>
+            <w:r>
+              <w:rPr>
+                <w:sz w:val="16"/>
+                <w:szCs w:val="16"/>
+              </w:rPr>
+              <w:t xml:space="preserve">, </w:t>
+            </w:r>
+            <w:r>
+              <w:rPr>
+                <w:sz w:val="16"/>
+                <w:szCs w:val="16"/>
+              </w:rPr>
+              <w:t>3.0</w:t>
+            </w:r>
+            <w:r>
+              <w:rPr>
+                <w:sz w:val="16"/>
+                <w:szCs w:val="16"/>
+              </w:rPr>
+              <w:t>)</w:t>
+            </w:r>
+          </w:p>
+        </w:tc>
+        <w:tc>
+          <w:tcPr>
+            <w:tcW w:w="1260" w:type="dxa"/>
           </w:tcPr>
           <w:p>
             <w:pPr>
@@ -2420,13 +2527,20 @@
                 <w:sz w:val="16"/>
                 <w:szCs w:val="16"/>
               </w:rPr>
-              <w:t>0.5086</w:t>
-            </w:r>
-          </w:p>
-        </w:tc>
-        <w:tc>
-          <w:tcPr>
-            <w:tcW w:w="1380" w:type="dxa"/>
+              <w:t>0.</w:t>
+            </w:r>
+            <w:r>
+              <w:rPr>
+                <w:sz w:val="16"/>
+                <w:szCs w:val="16"/>
+              </w:rPr>
+              <w:t>087</w:t>
+            </w:r>
+          </w:p>
+        </w:tc>
+        <w:tc>
+          <w:tcPr>
+            <w:tcW w:w="1350" w:type="dxa"/>
           </w:tcPr>
           <w:p>
             <w:pPr>
@@ -2448,7 +2562,7 @@
         </w:tc>
         <w:tc>
           <w:tcPr>
-            <w:tcW w:w="1371" w:type="dxa"/>
+            <w:tcW w:w="1800" w:type="dxa"/>
           </w:tcPr>
           <w:p>
             <w:pPr>
@@ -2526,7 +2640,7 @@
         </w:tc>
         <w:tc>
           <w:tcPr>
-            <w:tcW w:w="1476" w:type="dxa"/>
+            <w:tcW w:w="1206" w:type="dxa"/>
           </w:tcPr>
           <w:p>
             <w:pPr>
@@ -2541,7 +2655,7 @@
         </w:tc>
         <w:tc>
           <w:tcPr>
-            <w:tcW w:w="1253" w:type="dxa"/>
+            <w:tcW w:w="1260" w:type="dxa"/>
           </w:tcPr>
           <w:p>
             <w:pPr>
@@ -2556,7 +2670,7 @@
         </w:tc>
         <w:tc>
           <w:tcPr>
-            <w:tcW w:w="1380" w:type="dxa"/>
+            <w:tcW w:w="1350" w:type="dxa"/>
           </w:tcPr>
           <w:p>
             <w:pPr>
@@ -2571,7 +2685,7 @@
         </w:tc>
         <w:tc>
           <w:tcPr>
-            <w:tcW w:w="1371" w:type="dxa"/>
+            <w:tcW w:w="1800" w:type="dxa"/>
           </w:tcPr>
           <w:p>
             <w:pPr>
@@ -2598,7 +2712,7 @@
                 <w:szCs w:val="16"/>
               </w:rPr>
             </w:pPr>
-            <w:bookmarkStart w:id="2" w:name="_Hlk128675937"/>
+            <w:bookmarkStart w:id="1" w:name="_Hlk128675937"/>
             <w:r>
               <w:rPr>
                 <w:sz w:val="16"/>
@@ -2621,7 +2735,7 @@
                 <w:szCs w:val="16"/>
               </w:rPr>
             </w:pPr>
-            <w:bookmarkStart w:id="3" w:name="OLE_LINK2"/>
+            <w:bookmarkStart w:id="2" w:name="OLE_LINK2"/>
             <w:r>
               <w:rPr>
                 <w:sz w:val="16"/>
@@ -2629,7 +2743,7 @@
               </w:rPr>
               <w:t>2007 - 2020</w:t>
             </w:r>
-            <w:bookmarkEnd w:id="3"/>
+            <w:bookmarkEnd w:id="2"/>
           </w:p>
         </w:tc>
         <w:tc>
@@ -2656,7 +2770,7 @@
         </w:tc>
         <w:tc>
           <w:tcPr>
-            <w:tcW w:w="1476" w:type="dxa"/>
+            <w:tcW w:w="1206" w:type="dxa"/>
           </w:tcPr>
           <w:p>
             <w:pPr>
@@ -2674,13 +2788,13 @@
                 <w:sz w:val="16"/>
                 <w:szCs w:val="16"/>
               </w:rPr>
-              <w:t>0.1250</w:t>
-            </w:r>
-          </w:p>
-        </w:tc>
-        <w:tc>
-          <w:tcPr>
-            <w:tcW w:w="1253" w:type="dxa"/>
+              <w:t>3.0 (2.4, 3.7)</w:t>
+            </w:r>
+          </w:p>
+        </w:tc>
+        <w:tc>
+          <w:tcPr>
+            <w:tcW w:w="1260" w:type="dxa"/>
           </w:tcPr>
           <w:p>
             <w:pPr>
@@ -2698,13 +2812,20 @@
                 <w:sz w:val="16"/>
                 <w:szCs w:val="16"/>
               </w:rPr>
-              <w:t>0.1264</w:t>
-            </w:r>
-          </w:p>
-        </w:tc>
-        <w:tc>
-          <w:tcPr>
-            <w:tcW w:w="1380" w:type="dxa"/>
+              <w:t>0.</w:t>
+            </w:r>
+            <w:r>
+              <w:rPr>
+                <w:sz w:val="16"/>
+                <w:szCs w:val="16"/>
+              </w:rPr>
+              <w:t>000</w:t>
+            </w:r>
+          </w:p>
+        </w:tc>
+        <w:tc>
+          <w:tcPr>
+            <w:tcW w:w="1350" w:type="dxa"/>
           </w:tcPr>
           <w:p>
             <w:pPr>
@@ -2721,14 +2842,15 @@
               <w:rPr>
                 <w:sz w:val="16"/>
                 <w:szCs w:val="16"/>
-              </w:rPr>
-              <w:t>0.1136</w:t>
-            </w:r>
-          </w:p>
-        </w:tc>
-        <w:tc>
-          <w:tcPr>
-            <w:tcW w:w="1371" w:type="dxa"/>
+                <w:lang w:bidi="ar-SA"/>
+              </w:rPr>
+              <w:t>1.0 (0.2, 1.8)</w:t>
+            </w:r>
+          </w:p>
+        </w:tc>
+        <w:tc>
+          <w:tcPr>
+            <w:tcW w:w="1800" w:type="dxa"/>
           </w:tcPr>
           <w:p>
             <w:pPr>
@@ -2745,13 +2867,14 @@
               <w:rPr>
                 <w:sz w:val="16"/>
                 <w:szCs w:val="16"/>
-              </w:rPr>
-              <w:t>0.1136</w:t>
+                <w:lang w:bidi="ar-SA"/>
+              </w:rPr>
+              <w:t>0.023</w:t>
             </w:r>
           </w:p>
         </w:tc>
       </w:tr>
-      <w:bookmarkEnd w:id="2"/>
+      <w:bookmarkEnd w:id="1"/>
       <w:tr>
         <w:tc>
           <w:tcPr>
@@ -2823,7 +2946,7 @@
         </w:tc>
         <w:tc>
           <w:tcPr>
-            <w:tcW w:w="1476" w:type="dxa"/>
+            <w:tcW w:w="1206" w:type="dxa"/>
           </w:tcPr>
           <w:p>
             <w:pPr>
@@ -2840,14 +2963,15 @@
               <w:rPr>
                 <w:sz w:val="16"/>
                 <w:szCs w:val="16"/>
-              </w:rPr>
-              <w:t>0.1286</w:t>
-            </w:r>
-          </w:p>
-        </w:tc>
-        <w:tc>
-          <w:tcPr>
-            <w:tcW w:w="1253" w:type="dxa"/>
+                <w:lang w:bidi="ar-SA"/>
+              </w:rPr>
+              <w:t>3.6 (2.4, 4.7)</w:t>
+            </w:r>
+          </w:p>
+        </w:tc>
+        <w:tc>
+          <w:tcPr>
+            <w:tcW w:w="1260" w:type="dxa"/>
           </w:tcPr>
           <w:p>
             <w:pPr>
@@ -2864,14 +2988,15 @@
               <w:rPr>
                 <w:sz w:val="16"/>
                 <w:szCs w:val="16"/>
-              </w:rPr>
-              <w:t>0.1279</w:t>
-            </w:r>
-          </w:p>
-        </w:tc>
-        <w:tc>
-          <w:tcPr>
-            <w:tcW w:w="1380" w:type="dxa"/>
+                <w:lang w:bidi="ar-SA"/>
+              </w:rPr>
+              <w:t>0.000</w:t>
+            </w:r>
+          </w:p>
+        </w:tc>
+        <w:tc>
+          <w:tcPr>
+            <w:tcW w:w="1350" w:type="dxa"/>
           </w:tcPr>
           <w:p>
             <w:pPr>
@@ -2887,13 +3012,13 @@
                 <w:sz w:val="16"/>
                 <w:szCs w:val="16"/>
               </w:rPr>
-              <w:t>0.0979</w:t>
-            </w:r>
-          </w:p>
-        </w:tc>
-        <w:tc>
-          <w:tcPr>
-            <w:tcW w:w="1371" w:type="dxa"/>
+              <w:t>1.8 (1.3, 2.3)</w:t>
+            </w:r>
+          </w:p>
+        </w:tc>
+        <w:tc>
+          <w:tcPr>
+            <w:tcW w:w="1800" w:type="dxa"/>
           </w:tcPr>
           <w:p>
             <w:pPr>
@@ -2910,8 +3035,9 @@
               <w:rPr>
                 <w:sz w:val="16"/>
                 <w:szCs w:val="16"/>
-              </w:rPr>
-              <w:t>0.0986</w:t>
+                <w:lang w:bidi="ar-SA"/>
+              </w:rPr>
+              <w:t>0.000</w:t>
             </w:r>
           </w:p>
         </w:tc>
@@ -2931,7 +3057,7 @@
                 <w:szCs w:val="16"/>
               </w:rPr>
             </w:pPr>
-            <w:bookmarkStart w:id="4" w:name="OLE_LINK5"/>
+            <w:bookmarkStart w:id="3" w:name="OLE_LINK5"/>
             <w:r>
               <w:rPr>
                 <w:b/>
@@ -2941,7 +3067,7 @@
               </w:rPr>
               <w:t>Race/Ethnicity</w:t>
             </w:r>
-            <w:bookmarkEnd w:id="4"/>
+            <w:bookmarkEnd w:id="3"/>
           </w:p>
         </w:tc>
         <w:tc>
@@ -2976,7 +3102,7 @@
         </w:tc>
         <w:tc>
           <w:tcPr>
-            <w:tcW w:w="1476" w:type="dxa"/>
+            <w:tcW w:w="1206" w:type="dxa"/>
           </w:tcPr>
           <w:p>
             <w:pPr>
@@ -2991,7 +3117,7 @@
         </w:tc>
         <w:tc>
           <w:tcPr>
-            <w:tcW w:w="1253" w:type="dxa"/>
+            <w:tcW w:w="1260" w:type="dxa"/>
           </w:tcPr>
           <w:p>
             <w:pPr>
@@ -3006,7 +3132,7 @@
         </w:tc>
         <w:tc>
           <w:tcPr>
-            <w:tcW w:w="1380" w:type="dxa"/>
+            <w:tcW w:w="1350" w:type="dxa"/>
           </w:tcPr>
           <w:p>
             <w:pPr>
@@ -3021,7 +3147,7 @@
         </w:tc>
         <w:tc>
           <w:tcPr>
-            <w:tcW w:w="1371" w:type="dxa"/>
+            <w:tcW w:w="1800" w:type="dxa"/>
           </w:tcPr>
           <w:p>
             <w:pPr>
@@ -3055,7 +3181,7 @@
               </w:rPr>
               <w:t xml:space="preserve">     </w:t>
             </w:r>
-            <w:bookmarkStart w:id="5" w:name="OLE_LINK6"/>
+            <w:bookmarkStart w:id="4" w:name="OLE_LINK6"/>
             <w:r>
               <w:rPr>
                 <w:sz w:val="16"/>
@@ -3063,12 +3189,36 @@
               </w:rPr>
               <w:t>Non-Hispanic Black</w:t>
             </w:r>
+            <w:bookmarkEnd w:id="4"/>
+          </w:p>
+        </w:tc>
+        <w:tc>
+          <w:tcPr>
+            <w:tcW w:w="1078" w:type="dxa"/>
+          </w:tcPr>
+          <w:p>
+            <w:pPr>
+              <w:ind w:left="0" w:firstLine="0"/>
+              <w:jc w:val="center"/>
+              <w:rPr>
+                <w:sz w:val="16"/>
+                <w:szCs w:val="16"/>
+              </w:rPr>
+            </w:pPr>
+            <w:bookmarkStart w:id="5" w:name="OLE_LINK9"/>
+            <w:r>
+              <w:rPr>
+                <w:sz w:val="16"/>
+                <w:szCs w:val="16"/>
+              </w:rPr>
+              <w:t>2013 - 2020</w:t>
+            </w:r>
             <w:bookmarkEnd w:id="5"/>
           </w:p>
         </w:tc>
         <w:tc>
           <w:tcPr>
-            <w:tcW w:w="1078" w:type="dxa"/>
+            <w:tcW w:w="1007" w:type="dxa"/>
           </w:tcPr>
           <w:p>
             <w:pPr>
@@ -3079,42 +3229,65 @@
                 <w:szCs w:val="16"/>
               </w:rPr>
             </w:pPr>
-            <w:bookmarkStart w:id="6" w:name="OLE_LINK9"/>
-            <w:r>
-              <w:rPr>
-                <w:sz w:val="16"/>
-                <w:szCs w:val="16"/>
-              </w:rPr>
-              <w:t>2013 - 2020</w:t>
-            </w:r>
-            <w:bookmarkEnd w:id="6"/>
-          </w:p>
-        </w:tc>
-        <w:tc>
-          <w:tcPr>
-            <w:tcW w:w="1007" w:type="dxa"/>
-          </w:tcPr>
-          <w:p>
-            <w:pPr>
+            <w:r>
+              <w:rPr>
+                <w:sz w:val="16"/>
+                <w:szCs w:val="16"/>
+              </w:rPr>
+              <w:t>.</w:t>
+            </w:r>
+          </w:p>
+        </w:tc>
+        <w:tc>
+          <w:tcPr>
+            <w:tcW w:w="1206" w:type="dxa"/>
+          </w:tcPr>
+          <w:p>
+            <w:pPr>
+              <w:spacing w:after="0" w:line="240" w:lineRule="auto"/>
               <w:ind w:left="0" w:firstLine="0"/>
               <w:jc w:val="center"/>
               <w:rPr>
                 <w:sz w:val="16"/>
                 <w:szCs w:val="16"/>
-              </w:rPr>
-            </w:pPr>
-            <w:r>
-              <w:rPr>
-                <w:sz w:val="16"/>
-                <w:szCs w:val="16"/>
-              </w:rPr>
-              <w:t>.</w:t>
-            </w:r>
-          </w:p>
-        </w:tc>
-        <w:tc>
-          <w:tcPr>
-            <w:tcW w:w="1476" w:type="dxa"/>
+                <w:lang w:bidi="ar-SA"/>
+              </w:rPr>
+            </w:pPr>
+            <w:r>
+              <w:rPr>
+                <w:sz w:val="16"/>
+                <w:szCs w:val="16"/>
+                <w:lang w:bidi="ar-SA"/>
+              </w:rPr>
+              <w:t>-0.1 (-1.4, 1.2)</w:t>
+            </w:r>
+          </w:p>
+        </w:tc>
+        <w:tc>
+          <w:tcPr>
+            <w:tcW w:w="1260" w:type="dxa"/>
+          </w:tcPr>
+          <w:p>
+            <w:pPr>
+              <w:ind w:left="0" w:firstLine="0"/>
+              <w:jc w:val="center"/>
+              <w:rPr>
+                <w:sz w:val="16"/>
+                <w:szCs w:val="16"/>
+              </w:rPr>
+            </w:pPr>
+            <w:r>
+              <w:rPr>
+                <w:sz w:val="16"/>
+                <w:szCs w:val="16"/>
+              </w:rPr>
+              <w:t>0.898</w:t>
+            </w:r>
+          </w:p>
+        </w:tc>
+        <w:tc>
+          <w:tcPr>
+            <w:tcW w:w="1350" w:type="dxa"/>
           </w:tcPr>
           <w:p>
             <w:pPr>
@@ -3131,45 +3304,24 @@
               <w:rPr>
                 <w:sz w:val="16"/>
                 <w:szCs w:val="16"/>
-              </w:rPr>
-              <w:t>0.0612</w:t>
-            </w:r>
-          </w:p>
-        </w:tc>
-        <w:tc>
-          <w:tcPr>
-            <w:tcW w:w="1253" w:type="dxa"/>
-          </w:tcPr>
-          <w:p>
-            <w:pPr>
+                <w:lang w:bidi="ar-SA"/>
+              </w:rPr>
+              <w:t>-2.9 (-5.4, -0.3)</w:t>
+            </w:r>
+          </w:p>
+        </w:tc>
+        <w:tc>
+          <w:tcPr>
+            <w:tcW w:w="1800" w:type="dxa"/>
+          </w:tcPr>
+          <w:p>
+            <w:pPr>
+              <w:spacing w:after="0" w:line="240" w:lineRule="auto"/>
               <w:ind w:left="0" w:firstLine="0"/>
               <w:jc w:val="center"/>
               <w:rPr>
                 <w:sz w:val="16"/>
                 <w:szCs w:val="16"/>
-              </w:rPr>
-            </w:pPr>
-            <w:r>
-              <w:rPr>
-                <w:sz w:val="16"/>
-                <w:szCs w:val="16"/>
-              </w:rPr>
-              <w:t>0.0600</w:t>
-            </w:r>
-          </w:p>
-        </w:tc>
-        <w:tc>
-          <w:tcPr>
-            <w:tcW w:w="1380" w:type="dxa"/>
-          </w:tcPr>
-          <w:p>
-            <w:pPr>
-              <w:spacing w:after="0" w:line="240" w:lineRule="auto"/>
-              <w:ind w:left="0" w:firstLine="0"/>
-              <w:jc w:val="center"/>
-              <w:rPr>
-                <w:sz w:val="16"/>
-                <w:szCs w:val="16"/>
                 <w:lang w:bidi="ar-SA"/>
               </w:rPr>
             </w:pPr>
@@ -3178,31 +3330,7 @@
                 <w:sz w:val="16"/>
                 <w:szCs w:val="16"/>
               </w:rPr>
-              <w:t>0.0650</w:t>
-            </w:r>
-          </w:p>
-        </w:tc>
-        <w:tc>
-          <w:tcPr>
-            <w:tcW w:w="1371" w:type="dxa"/>
-          </w:tcPr>
-          <w:p>
-            <w:pPr>
-              <w:spacing w:after="0" w:line="240" w:lineRule="auto"/>
-              <w:ind w:left="0" w:firstLine="0"/>
-              <w:jc w:val="center"/>
-              <w:rPr>
-                <w:sz w:val="16"/>
-                <w:szCs w:val="16"/>
-                <w:lang w:bidi="ar-SA"/>
-              </w:rPr>
-            </w:pPr>
-            <w:r>
-              <w:rPr>
-                <w:sz w:val="16"/>
-                <w:szCs w:val="16"/>
-              </w:rPr>
-              <w:t>0.0650</w:t>
+              <w:t>0.035</w:t>
             </w:r>
           </w:p>
         </w:tc>
@@ -3276,7 +3404,7 @@
         </w:tc>
         <w:tc>
           <w:tcPr>
-            <w:tcW w:w="1476" w:type="dxa"/>
+            <w:tcW w:w="1206" w:type="dxa"/>
           </w:tcPr>
           <w:p>
             <w:pPr>
@@ -3293,14 +3421,15 @@
               <w:rPr>
                 <w:sz w:val="16"/>
                 <w:szCs w:val="16"/>
-              </w:rPr>
-              <w:t>0.1863</w:t>
-            </w:r>
-          </w:p>
-        </w:tc>
-        <w:tc>
-          <w:tcPr>
-            <w:tcW w:w="1253" w:type="dxa"/>
+                <w:lang w:bidi="ar-SA"/>
+              </w:rPr>
+              <w:t>3.2 (2.7, 3.8)</w:t>
+            </w:r>
+          </w:p>
+        </w:tc>
+        <w:tc>
+          <w:tcPr>
+            <w:tcW w:w="1260" w:type="dxa"/>
           </w:tcPr>
           <w:p>
             <w:pPr>
@@ -3317,14 +3446,15 @@
               <w:rPr>
                 <w:sz w:val="16"/>
                 <w:szCs w:val="16"/>
-              </w:rPr>
-              <w:t>0.1863</w:t>
-            </w:r>
-          </w:p>
-        </w:tc>
-        <w:tc>
-          <w:tcPr>
-            <w:tcW w:w="1380" w:type="dxa"/>
+                <w:lang w:bidi="ar-SA"/>
+              </w:rPr>
+              <w:t>0.000</w:t>
+            </w:r>
+          </w:p>
+        </w:tc>
+        <w:tc>
+          <w:tcPr>
+            <w:tcW w:w="1350" w:type="dxa"/>
           </w:tcPr>
           <w:p>
             <w:pPr>
@@ -3342,13 +3472,13 @@
                 <w:sz w:val="16"/>
                 <w:szCs w:val="16"/>
               </w:rPr>
-              <w:t>0.1213</w:t>
-            </w:r>
-          </w:p>
-        </w:tc>
-        <w:tc>
-          <w:tcPr>
-            <w:tcW w:w="1371" w:type="dxa"/>
+              <w:t>1.2 (0.7, 1.7)</w:t>
+            </w:r>
+          </w:p>
+        </w:tc>
+        <w:tc>
+          <w:tcPr>
+            <w:tcW w:w="1800" w:type="dxa"/>
           </w:tcPr>
           <w:p>
             <w:pPr>
@@ -3366,1102 +3496,7 @@
                 <w:sz w:val="16"/>
                 <w:szCs w:val="16"/>
               </w:rPr>
-              <w:t>0.1200</w:t>
-            </w:r>
-          </w:p>
-        </w:tc>
-      </w:tr>
-      <w:tr>
-        <w:tc>
-          <w:tcPr>
-            <w:tcW w:w="1924" w:type="dxa"/>
-          </w:tcPr>
-          <w:p>
-            <w:pPr>
-              <w:ind w:left="0" w:firstLine="0"/>
-              <w:rPr>
-                <w:sz w:val="16"/>
-                <w:szCs w:val="16"/>
-              </w:rPr>
-            </w:pPr>
-            <w:r>
-              <w:rPr>
-                <w:b/>
-                <w:bCs/>
-                <w:sz w:val="16"/>
-                <w:szCs w:val="16"/>
-              </w:rPr>
-              <w:t>Urban Status</w:t>
-            </w:r>
-          </w:p>
-        </w:tc>
-        <w:tc>
-          <w:tcPr>
-            <w:tcW w:w="1078" w:type="dxa"/>
-          </w:tcPr>
-          <w:p>
-            <w:pPr>
-              <w:ind w:left="0" w:firstLine="0"/>
-              <w:jc w:val="center"/>
-              <w:rPr>
-                <w:sz w:val="16"/>
-                <w:szCs w:val="16"/>
-              </w:rPr>
-            </w:pPr>
-          </w:p>
-        </w:tc>
-        <w:tc>
-          <w:tcPr>
-            <w:tcW w:w="1007" w:type="dxa"/>
-          </w:tcPr>
-          <w:p>
-            <w:pPr>
-              <w:ind w:left="0" w:firstLine="0"/>
-              <w:jc w:val="center"/>
-              <w:rPr>
-                <w:sz w:val="16"/>
-                <w:szCs w:val="16"/>
-              </w:rPr>
-            </w:pPr>
-          </w:p>
-        </w:tc>
-        <w:tc>
-          <w:tcPr>
-            <w:tcW w:w="1476" w:type="dxa"/>
-          </w:tcPr>
-          <w:p>
-            <w:pPr>
-              <w:ind w:left="0" w:firstLine="0"/>
-              <w:jc w:val="center"/>
-              <w:rPr>
-                <w:sz w:val="16"/>
-                <w:szCs w:val="16"/>
-              </w:rPr>
-            </w:pPr>
-          </w:p>
-        </w:tc>
-        <w:tc>
-          <w:tcPr>
-            <w:tcW w:w="1253" w:type="dxa"/>
-          </w:tcPr>
-          <w:p>
-            <w:pPr>
-              <w:ind w:left="0" w:firstLine="0"/>
-              <w:jc w:val="center"/>
-              <w:rPr>
-                <w:sz w:val="16"/>
-                <w:szCs w:val="16"/>
-              </w:rPr>
-            </w:pPr>
-          </w:p>
-        </w:tc>
-        <w:tc>
-          <w:tcPr>
-            <w:tcW w:w="1380" w:type="dxa"/>
-          </w:tcPr>
-          <w:p>
-            <w:pPr>
-              <w:ind w:left="0" w:firstLine="0"/>
-              <w:jc w:val="center"/>
-              <w:rPr>
-                <w:sz w:val="16"/>
-                <w:szCs w:val="16"/>
-              </w:rPr>
-            </w:pPr>
-          </w:p>
-        </w:tc>
-        <w:tc>
-          <w:tcPr>
-            <w:tcW w:w="1371" w:type="dxa"/>
-          </w:tcPr>
-          <w:p>
-            <w:pPr>
-              <w:ind w:left="0" w:firstLine="0"/>
-              <w:jc w:val="center"/>
-              <w:rPr>
-                <w:sz w:val="16"/>
-                <w:szCs w:val="16"/>
-              </w:rPr>
-            </w:pPr>
-          </w:p>
-        </w:tc>
-      </w:tr>
-      <w:tr>
-        <w:tc>
-          <w:tcPr>
-            <w:tcW w:w="1924" w:type="dxa"/>
-          </w:tcPr>
-          <w:p>
-            <w:pPr>
-              <w:ind w:left="0" w:firstLine="0"/>
-              <w:rPr>
-                <w:sz w:val="16"/>
-                <w:szCs w:val="16"/>
-              </w:rPr>
-            </w:pPr>
-            <w:r>
-              <w:rPr>
-                <w:sz w:val="16"/>
-                <w:szCs w:val="16"/>
-              </w:rPr>
-              <w:t xml:space="preserve">     Non-Core Area</w:t>
-            </w:r>
-          </w:p>
-        </w:tc>
-        <w:tc>
-          <w:tcPr>
-            <w:tcW w:w="1078" w:type="dxa"/>
-          </w:tcPr>
-          <w:p>
-            <w:pPr>
-              <w:ind w:left="0" w:firstLine="0"/>
-              <w:jc w:val="center"/>
-              <w:rPr>
-                <w:sz w:val="16"/>
-                <w:szCs w:val="16"/>
-              </w:rPr>
-            </w:pPr>
-            <w:r>
-              <w:rPr>
-                <w:sz w:val="16"/>
-                <w:szCs w:val="16"/>
-              </w:rPr>
-              <w:t>2007 - 2020</w:t>
-            </w:r>
-          </w:p>
-        </w:tc>
-        <w:tc>
-          <w:tcPr>
-            <w:tcW w:w="1007" w:type="dxa"/>
-          </w:tcPr>
-          <w:p>
-            <w:pPr>
-              <w:ind w:left="0" w:firstLine="0"/>
-              <w:jc w:val="center"/>
-              <w:rPr>
-                <w:sz w:val="16"/>
-                <w:szCs w:val="16"/>
-              </w:rPr>
-            </w:pPr>
-            <w:r>
-              <w:rPr>
-                <w:sz w:val="16"/>
-                <w:szCs w:val="16"/>
-              </w:rPr>
-              <w:t>1: 2009</w:t>
-            </w:r>
-          </w:p>
-        </w:tc>
-        <w:tc>
-          <w:tcPr>
-            <w:tcW w:w="1476" w:type="dxa"/>
-          </w:tcPr>
-          <w:p>
-            <w:pPr>
-              <w:spacing w:after="0" w:line="240" w:lineRule="auto"/>
-              <w:ind w:left="0" w:firstLine="0"/>
-              <w:jc w:val="center"/>
-              <w:rPr>
-                <w:sz w:val="16"/>
-                <w:szCs w:val="16"/>
-                <w:lang w:bidi="ar-SA"/>
-              </w:rPr>
-            </w:pPr>
-            <w:r>
-              <w:rPr>
-                <w:sz w:val="16"/>
-                <w:szCs w:val="16"/>
-              </w:rPr>
-              <w:t>0.1086</w:t>
-            </w:r>
-          </w:p>
-        </w:tc>
-        <w:tc>
-          <w:tcPr>
-            <w:tcW w:w="1253" w:type="dxa"/>
-          </w:tcPr>
-          <w:p>
-            <w:pPr>
-              <w:spacing w:after="0" w:line="240" w:lineRule="auto"/>
-              <w:ind w:left="0" w:firstLine="0"/>
-              <w:jc w:val="center"/>
-              <w:rPr>
-                <w:sz w:val="16"/>
-                <w:szCs w:val="16"/>
-                <w:lang w:bidi="ar-SA"/>
-              </w:rPr>
-            </w:pPr>
-            <w:r>
-              <w:rPr>
-                <w:sz w:val="16"/>
-                <w:szCs w:val="16"/>
-              </w:rPr>
-              <w:t>0.1093</w:t>
-            </w:r>
-          </w:p>
-        </w:tc>
-        <w:tc>
-          <w:tcPr>
-            <w:tcW w:w="1380" w:type="dxa"/>
-          </w:tcPr>
-          <w:p>
-            <w:pPr>
-              <w:spacing w:after="0" w:line="240" w:lineRule="auto"/>
-              <w:ind w:left="0" w:firstLine="0"/>
-              <w:jc w:val="center"/>
-              <w:rPr>
-                <w:sz w:val="16"/>
-                <w:szCs w:val="16"/>
-                <w:lang w:bidi="ar-SA"/>
-              </w:rPr>
-            </w:pPr>
-            <w:r>
-              <w:rPr>
-                <w:sz w:val="16"/>
-                <w:szCs w:val="16"/>
-              </w:rPr>
-              <w:t>0.0943</w:t>
-            </w:r>
-          </w:p>
-        </w:tc>
-        <w:tc>
-          <w:tcPr>
-            <w:tcW w:w="1371" w:type="dxa"/>
-          </w:tcPr>
-          <w:p>
-            <w:pPr>
-              <w:spacing w:after="0" w:line="240" w:lineRule="auto"/>
-              <w:ind w:left="0" w:firstLine="0"/>
-              <w:jc w:val="center"/>
-              <w:rPr>
-                <w:sz w:val="16"/>
-                <w:szCs w:val="16"/>
-                <w:lang w:bidi="ar-SA"/>
-              </w:rPr>
-            </w:pPr>
-            <w:r>
-              <w:rPr>
-                <w:sz w:val="16"/>
-                <w:szCs w:val="16"/>
-              </w:rPr>
-              <w:t>0.0936</w:t>
-            </w:r>
-          </w:p>
-        </w:tc>
-      </w:tr>
-      <w:tr>
-        <w:tc>
-          <w:tcPr>
-            <w:tcW w:w="1924" w:type="dxa"/>
-          </w:tcPr>
-          <w:p>
-            <w:pPr>
-              <w:ind w:left="0" w:firstLine="0"/>
-              <w:rPr>
-                <w:sz w:val="16"/>
-                <w:szCs w:val="16"/>
-              </w:rPr>
-            </w:pPr>
-            <w:bookmarkStart w:id="7" w:name="_Hlk128676149"/>
-            <w:r>
-              <w:rPr>
-                <w:sz w:val="16"/>
-                <w:szCs w:val="16"/>
-              </w:rPr>
-              <w:t xml:space="preserve">     Micropolitan Metro</w:t>
-            </w:r>
-          </w:p>
-        </w:tc>
-        <w:tc>
-          <w:tcPr>
-            <w:tcW w:w="1078" w:type="dxa"/>
-          </w:tcPr>
-          <w:p>
-            <w:pPr>
-              <w:ind w:left="0" w:firstLine="0"/>
-              <w:jc w:val="center"/>
-              <w:rPr>
-                <w:sz w:val="16"/>
-                <w:szCs w:val="16"/>
-              </w:rPr>
-            </w:pPr>
-            <w:r>
-              <w:rPr>
-                <w:sz w:val="16"/>
-                <w:szCs w:val="16"/>
-              </w:rPr>
-              <w:t>2007 - 2020</w:t>
-            </w:r>
-          </w:p>
-        </w:tc>
-        <w:tc>
-          <w:tcPr>
-            <w:tcW w:w="1007" w:type="dxa"/>
-          </w:tcPr>
-          <w:p>
-            <w:pPr>
-              <w:ind w:left="0" w:firstLine="0"/>
-              <w:jc w:val="center"/>
-              <w:rPr>
-                <w:sz w:val="16"/>
-                <w:szCs w:val="16"/>
-              </w:rPr>
-            </w:pPr>
-            <w:r>
-              <w:rPr>
-                <w:sz w:val="16"/>
-                <w:szCs w:val="16"/>
-              </w:rPr>
-              <w:t>.</w:t>
-            </w:r>
-          </w:p>
-        </w:tc>
-        <w:tc>
-          <w:tcPr>
-            <w:tcW w:w="1476" w:type="dxa"/>
-          </w:tcPr>
-          <w:p>
-            <w:pPr>
-              <w:spacing w:after="0" w:line="240" w:lineRule="auto"/>
-              <w:ind w:left="0" w:firstLine="0"/>
-              <w:jc w:val="center"/>
-              <w:rPr>
-                <w:sz w:val="16"/>
-                <w:szCs w:val="16"/>
-                <w:lang w:bidi="ar-SA"/>
-              </w:rPr>
-            </w:pPr>
-            <w:r>
-              <w:rPr>
-                <w:sz w:val="16"/>
-                <w:szCs w:val="16"/>
-              </w:rPr>
-              <w:t>0.1364</w:t>
-            </w:r>
-          </w:p>
-        </w:tc>
-        <w:tc>
-          <w:tcPr>
-            <w:tcW w:w="1253" w:type="dxa"/>
-          </w:tcPr>
-          <w:p>
-            <w:pPr>
-              <w:spacing w:after="0" w:line="240" w:lineRule="auto"/>
-              <w:ind w:left="0" w:firstLine="0"/>
-              <w:jc w:val="center"/>
-              <w:rPr>
-                <w:sz w:val="16"/>
-                <w:szCs w:val="16"/>
-                <w:lang w:bidi="ar-SA"/>
-              </w:rPr>
-            </w:pPr>
-            <w:r>
-              <w:rPr>
-                <w:sz w:val="16"/>
-                <w:szCs w:val="16"/>
-              </w:rPr>
-              <w:t>0.1357</w:t>
-            </w:r>
-          </w:p>
-        </w:tc>
-        <w:tc>
-          <w:tcPr>
-            <w:tcW w:w="1380" w:type="dxa"/>
-          </w:tcPr>
-          <w:p>
-            <w:pPr>
-              <w:spacing w:after="0" w:line="240" w:lineRule="auto"/>
-              <w:ind w:left="0" w:firstLine="0"/>
-              <w:jc w:val="center"/>
-              <w:rPr>
-                <w:sz w:val="16"/>
-                <w:szCs w:val="16"/>
-                <w:lang w:bidi="ar-SA"/>
-              </w:rPr>
-            </w:pPr>
-            <w:r>
-              <w:rPr>
-                <w:sz w:val="16"/>
-                <w:szCs w:val="16"/>
-              </w:rPr>
-              <w:t>0.1014</w:t>
-            </w:r>
-          </w:p>
-        </w:tc>
-        <w:tc>
-          <w:tcPr>
-            <w:tcW w:w="1371" w:type="dxa"/>
-          </w:tcPr>
-          <w:p>
-            <w:pPr>
-              <w:spacing w:after="0" w:line="240" w:lineRule="auto"/>
-              <w:ind w:left="0" w:firstLine="0"/>
-              <w:jc w:val="center"/>
-              <w:rPr>
-                <w:sz w:val="16"/>
-                <w:szCs w:val="16"/>
-                <w:lang w:bidi="ar-SA"/>
-              </w:rPr>
-            </w:pPr>
-            <w:r>
-              <w:rPr>
-                <w:sz w:val="16"/>
-                <w:szCs w:val="16"/>
-              </w:rPr>
-              <w:t>0.1014</w:t>
-            </w:r>
-          </w:p>
-        </w:tc>
-      </w:tr>
-      <w:tr>
-        <w:tc>
-          <w:tcPr>
-            <w:tcW w:w="1924" w:type="dxa"/>
-          </w:tcPr>
-          <w:p>
-            <w:pPr>
-              <w:ind w:left="0" w:firstLine="0"/>
-              <w:rPr>
-                <w:sz w:val="16"/>
-                <w:szCs w:val="16"/>
-              </w:rPr>
-            </w:pPr>
-            <w:r>
-              <w:rPr>
-                <w:sz w:val="16"/>
-                <w:szCs w:val="16"/>
-              </w:rPr>
-              <w:t xml:space="preserve">     Small Metro Area</w:t>
-            </w:r>
-          </w:p>
-        </w:tc>
-        <w:tc>
-          <w:tcPr>
-            <w:tcW w:w="1078" w:type="dxa"/>
-          </w:tcPr>
-          <w:p>
-            <w:pPr>
-              <w:ind w:left="0" w:firstLine="0"/>
-              <w:jc w:val="center"/>
-              <w:rPr>
-                <w:sz w:val="16"/>
-                <w:szCs w:val="16"/>
-              </w:rPr>
-            </w:pPr>
-            <w:r>
-              <w:rPr>
-                <w:sz w:val="16"/>
-                <w:szCs w:val="16"/>
-              </w:rPr>
-              <w:t>2007 - 2020</w:t>
-            </w:r>
-          </w:p>
-        </w:tc>
-        <w:tc>
-          <w:tcPr>
-            <w:tcW w:w="1007" w:type="dxa"/>
-          </w:tcPr>
-          <w:p>
-            <w:pPr>
-              <w:ind w:left="0" w:firstLine="0"/>
-              <w:jc w:val="center"/>
-              <w:rPr>
-                <w:sz w:val="16"/>
-                <w:szCs w:val="16"/>
-              </w:rPr>
-            </w:pPr>
-            <w:r>
-              <w:rPr>
-                <w:sz w:val="16"/>
-                <w:szCs w:val="16"/>
-              </w:rPr>
-              <w:t>.</w:t>
-            </w:r>
-          </w:p>
-        </w:tc>
-        <w:tc>
-          <w:tcPr>
-            <w:tcW w:w="1476" w:type="dxa"/>
-          </w:tcPr>
-          <w:p>
-            <w:pPr>
-              <w:spacing w:after="0" w:line="240" w:lineRule="auto"/>
-              <w:ind w:left="0" w:firstLine="0"/>
-              <w:jc w:val="center"/>
-              <w:rPr>
-                <w:sz w:val="16"/>
-                <w:szCs w:val="16"/>
-                <w:lang w:bidi="ar-SA"/>
-              </w:rPr>
-            </w:pPr>
-            <w:r>
-              <w:rPr>
-                <w:sz w:val="16"/>
-                <w:szCs w:val="16"/>
-              </w:rPr>
-              <w:t>0.1436</w:t>
-            </w:r>
-          </w:p>
-        </w:tc>
-        <w:tc>
-          <w:tcPr>
-            <w:tcW w:w="1253" w:type="dxa"/>
-          </w:tcPr>
-          <w:p>
-            <w:pPr>
-              <w:spacing w:after="0" w:line="240" w:lineRule="auto"/>
-              <w:ind w:left="0" w:firstLine="0"/>
-              <w:jc w:val="center"/>
-              <w:rPr>
-                <w:sz w:val="16"/>
-                <w:szCs w:val="16"/>
-                <w:lang w:bidi="ar-SA"/>
-              </w:rPr>
-            </w:pPr>
-            <w:r>
-              <w:rPr>
-                <w:sz w:val="16"/>
-                <w:szCs w:val="16"/>
-              </w:rPr>
-              <w:t>0.1429</w:t>
-            </w:r>
-          </w:p>
-        </w:tc>
-        <w:tc>
-          <w:tcPr>
-            <w:tcW w:w="1380" w:type="dxa"/>
-          </w:tcPr>
-          <w:p>
-            <w:pPr>
-              <w:spacing w:after="0" w:line="240" w:lineRule="auto"/>
-              <w:ind w:left="0" w:firstLine="0"/>
-              <w:jc w:val="center"/>
-              <w:rPr>
-                <w:sz w:val="16"/>
-                <w:szCs w:val="16"/>
-                <w:lang w:bidi="ar-SA"/>
-              </w:rPr>
-            </w:pPr>
-            <w:r>
-              <w:rPr>
-                <w:sz w:val="16"/>
-                <w:szCs w:val="16"/>
-              </w:rPr>
-              <w:t>0.1143</w:t>
-            </w:r>
-          </w:p>
-        </w:tc>
-        <w:tc>
-          <w:tcPr>
-            <w:tcW w:w="1371" w:type="dxa"/>
-          </w:tcPr>
-          <w:p>
-            <w:pPr>
-              <w:spacing w:after="0" w:line="240" w:lineRule="auto"/>
-              <w:ind w:left="0" w:firstLine="0"/>
-              <w:jc w:val="center"/>
-              <w:rPr>
-                <w:sz w:val="16"/>
-                <w:szCs w:val="16"/>
-                <w:lang w:bidi="ar-SA"/>
-              </w:rPr>
-            </w:pPr>
-            <w:r>
-              <w:rPr>
-                <w:sz w:val="16"/>
-                <w:szCs w:val="16"/>
-              </w:rPr>
-              <w:t>0.1114</w:t>
-            </w:r>
-          </w:p>
-        </w:tc>
-      </w:tr>
-      <w:bookmarkEnd w:id="7"/>
-      <w:tr>
-        <w:tc>
-          <w:tcPr>
-            <w:tcW w:w="1924" w:type="dxa"/>
-          </w:tcPr>
-          <w:p>
-            <w:pPr>
-              <w:ind w:left="0" w:firstLine="0"/>
-              <w:rPr>
-                <w:sz w:val="16"/>
-                <w:szCs w:val="16"/>
-              </w:rPr>
-            </w:pPr>
-            <w:r>
-              <w:rPr>
-                <w:sz w:val="16"/>
-                <w:szCs w:val="16"/>
-              </w:rPr>
-              <w:t xml:space="preserve">     Medium Metro Area</w:t>
-            </w:r>
-          </w:p>
-        </w:tc>
-        <w:tc>
-          <w:tcPr>
-            <w:tcW w:w="1078" w:type="dxa"/>
-          </w:tcPr>
-          <w:p>
-            <w:pPr>
-              <w:ind w:left="0" w:firstLine="0"/>
-              <w:jc w:val="center"/>
-              <w:rPr>
-                <w:sz w:val="16"/>
-                <w:szCs w:val="16"/>
-              </w:rPr>
-            </w:pPr>
-            <w:r>
-              <w:rPr>
-                <w:sz w:val="16"/>
-                <w:szCs w:val="16"/>
-              </w:rPr>
-              <w:t>2007 - 2020</w:t>
-            </w:r>
-          </w:p>
-        </w:tc>
-        <w:tc>
-          <w:tcPr>
-            <w:tcW w:w="1007" w:type="dxa"/>
-          </w:tcPr>
-          <w:p>
-            <w:pPr>
-              <w:ind w:left="0" w:firstLine="0"/>
-              <w:jc w:val="center"/>
-              <w:rPr>
-                <w:sz w:val="16"/>
-                <w:szCs w:val="16"/>
-              </w:rPr>
-            </w:pPr>
-            <w:r>
-              <w:rPr>
-                <w:sz w:val="16"/>
-                <w:szCs w:val="16"/>
-              </w:rPr>
-              <w:t>1: 2010</w:t>
-            </w:r>
-          </w:p>
-        </w:tc>
-        <w:tc>
-          <w:tcPr>
-            <w:tcW w:w="1476" w:type="dxa"/>
-          </w:tcPr>
-          <w:p>
-            <w:pPr>
-              <w:spacing w:after="0" w:line="240" w:lineRule="auto"/>
-              <w:ind w:left="0" w:firstLine="0"/>
-              <w:jc w:val="center"/>
-              <w:rPr>
-                <w:sz w:val="16"/>
-                <w:szCs w:val="16"/>
-                <w:lang w:bidi="ar-SA"/>
-              </w:rPr>
-            </w:pPr>
-            <w:r>
-              <w:rPr>
-                <w:sz w:val="16"/>
-                <w:szCs w:val="16"/>
-              </w:rPr>
-              <w:t>0.1257</w:t>
-            </w:r>
-          </w:p>
-        </w:tc>
-        <w:tc>
-          <w:tcPr>
-            <w:tcW w:w="1253" w:type="dxa"/>
-          </w:tcPr>
-          <w:p>
-            <w:pPr>
-              <w:spacing w:after="0" w:line="240" w:lineRule="auto"/>
-              <w:ind w:left="0" w:firstLine="0"/>
-              <w:jc w:val="center"/>
-              <w:rPr>
-                <w:sz w:val="16"/>
-                <w:szCs w:val="16"/>
-                <w:lang w:bidi="ar-SA"/>
-              </w:rPr>
-            </w:pPr>
-            <w:r>
-              <w:rPr>
-                <w:sz w:val="16"/>
-                <w:szCs w:val="16"/>
-              </w:rPr>
-              <w:t>0.1264</w:t>
-            </w:r>
-          </w:p>
-        </w:tc>
-        <w:tc>
-          <w:tcPr>
-            <w:tcW w:w="1380" w:type="dxa"/>
-          </w:tcPr>
-          <w:p>
-            <w:pPr>
-              <w:spacing w:after="0" w:line="240" w:lineRule="auto"/>
-              <w:ind w:left="0" w:firstLine="0"/>
-              <w:jc w:val="center"/>
-              <w:rPr>
-                <w:sz w:val="16"/>
-                <w:szCs w:val="16"/>
-                <w:lang w:bidi="ar-SA"/>
-              </w:rPr>
-            </w:pPr>
-            <w:r>
-              <w:rPr>
-                <w:sz w:val="16"/>
-                <w:szCs w:val="16"/>
-              </w:rPr>
-              <w:t>0.1007</w:t>
-            </w:r>
-          </w:p>
-        </w:tc>
-        <w:tc>
-          <w:tcPr>
-            <w:tcW w:w="1371" w:type="dxa"/>
-          </w:tcPr>
-          <w:p>
-            <w:pPr>
-              <w:spacing w:after="0" w:line="240" w:lineRule="auto"/>
-              <w:ind w:left="0" w:firstLine="0"/>
-              <w:jc w:val="center"/>
-              <w:rPr>
-                <w:sz w:val="16"/>
-                <w:szCs w:val="16"/>
-                <w:lang w:bidi="ar-SA"/>
-              </w:rPr>
-            </w:pPr>
-            <w:r>
-              <w:rPr>
-                <w:sz w:val="16"/>
-                <w:szCs w:val="16"/>
-              </w:rPr>
-              <w:t>0.1007</w:t>
-            </w:r>
-          </w:p>
-        </w:tc>
-      </w:tr>
-      <w:tr>
-        <w:tc>
-          <w:tcPr>
-            <w:tcW w:w="1924" w:type="dxa"/>
-          </w:tcPr>
-          <w:p>
-            <w:pPr>
-              <w:ind w:left="0" w:firstLine="0"/>
-              <w:rPr>
-                <w:sz w:val="16"/>
-                <w:szCs w:val="16"/>
-              </w:rPr>
-            </w:pPr>
-            <w:r>
-              <w:rPr>
-                <w:sz w:val="16"/>
-                <w:szCs w:val="16"/>
-              </w:rPr>
-              <w:t xml:space="preserve">     Large Central Metro</w:t>
-            </w:r>
-          </w:p>
-        </w:tc>
-        <w:tc>
-          <w:tcPr>
-            <w:tcW w:w="1078" w:type="dxa"/>
-          </w:tcPr>
-          <w:p>
-            <w:pPr>
-              <w:ind w:left="0" w:firstLine="0"/>
-              <w:jc w:val="center"/>
-              <w:rPr>
-                <w:sz w:val="16"/>
-                <w:szCs w:val="16"/>
-              </w:rPr>
-            </w:pPr>
-            <w:r>
-              <w:rPr>
-                <w:sz w:val="16"/>
-                <w:szCs w:val="16"/>
-              </w:rPr>
-              <w:t>2007 - 2020</w:t>
-            </w:r>
-          </w:p>
-        </w:tc>
-        <w:tc>
-          <w:tcPr>
-            <w:tcW w:w="1007" w:type="dxa"/>
-          </w:tcPr>
-          <w:p>
-            <w:pPr>
-              <w:ind w:left="0" w:firstLine="0"/>
-              <w:jc w:val="center"/>
-              <w:rPr>
-                <w:sz w:val="16"/>
-                <w:szCs w:val="16"/>
-              </w:rPr>
-            </w:pPr>
-            <w:r>
-              <w:rPr>
-                <w:sz w:val="16"/>
-                <w:szCs w:val="16"/>
-              </w:rPr>
-              <w:t>.</w:t>
-            </w:r>
-          </w:p>
-        </w:tc>
-        <w:tc>
-          <w:tcPr>
-            <w:tcW w:w="1476" w:type="dxa"/>
-          </w:tcPr>
-          <w:p>
-            <w:pPr>
-              <w:spacing w:after="0" w:line="240" w:lineRule="auto"/>
-              <w:ind w:left="0" w:firstLine="0"/>
-              <w:jc w:val="center"/>
-              <w:rPr>
-                <w:sz w:val="16"/>
-                <w:szCs w:val="16"/>
-                <w:lang w:bidi="ar-SA"/>
-              </w:rPr>
-            </w:pPr>
-            <w:r>
-              <w:rPr>
-                <w:sz w:val="16"/>
-                <w:szCs w:val="16"/>
-              </w:rPr>
-              <w:t>0.1086</w:t>
-            </w:r>
-          </w:p>
-        </w:tc>
-        <w:tc>
-          <w:tcPr>
-            <w:tcW w:w="1253" w:type="dxa"/>
-          </w:tcPr>
-          <w:p>
-            <w:pPr>
-              <w:spacing w:after="0" w:line="240" w:lineRule="auto"/>
-              <w:ind w:left="0" w:firstLine="0"/>
-              <w:jc w:val="center"/>
-              <w:rPr>
-                <w:sz w:val="16"/>
-                <w:szCs w:val="16"/>
-                <w:lang w:bidi="ar-SA"/>
-              </w:rPr>
-            </w:pPr>
-            <w:r>
-              <w:rPr>
-                <w:sz w:val="16"/>
-                <w:szCs w:val="16"/>
-              </w:rPr>
-              <w:t>0.1093</w:t>
-            </w:r>
-          </w:p>
-        </w:tc>
-        <w:tc>
-          <w:tcPr>
-            <w:tcW w:w="1380" w:type="dxa"/>
-          </w:tcPr>
-          <w:p>
-            <w:pPr>
-              <w:spacing w:after="0" w:line="240" w:lineRule="auto"/>
-              <w:ind w:left="0" w:firstLine="0"/>
-              <w:jc w:val="center"/>
-              <w:rPr>
-                <w:sz w:val="16"/>
-                <w:szCs w:val="16"/>
-                <w:lang w:bidi="ar-SA"/>
-              </w:rPr>
-            </w:pPr>
-            <w:r>
-              <w:rPr>
-                <w:sz w:val="16"/>
-                <w:szCs w:val="16"/>
-              </w:rPr>
-              <w:t>0.0979</w:t>
-            </w:r>
-          </w:p>
-        </w:tc>
-        <w:tc>
-          <w:tcPr>
-            <w:tcW w:w="1371" w:type="dxa"/>
-          </w:tcPr>
-          <w:p>
-            <w:pPr>
-              <w:spacing w:after="0" w:line="240" w:lineRule="auto"/>
-              <w:ind w:left="0" w:firstLine="0"/>
-              <w:jc w:val="center"/>
-              <w:rPr>
-                <w:sz w:val="16"/>
-                <w:szCs w:val="16"/>
-                <w:lang w:bidi="ar-SA"/>
-              </w:rPr>
-            </w:pPr>
-            <w:r>
-              <w:rPr>
-                <w:sz w:val="16"/>
-                <w:szCs w:val="16"/>
-              </w:rPr>
-              <w:t>0.0979</w:t>
-            </w:r>
-          </w:p>
-        </w:tc>
-      </w:tr>
-      <w:tr>
-        <w:tc>
-          <w:tcPr>
-            <w:tcW w:w="1924" w:type="dxa"/>
-          </w:tcPr>
-          <w:p>
-            <w:pPr>
-              <w:ind w:left="0" w:firstLine="0"/>
-              <w:rPr>
-                <w:sz w:val="16"/>
-                <w:szCs w:val="16"/>
-              </w:rPr>
-            </w:pPr>
-            <w:r>
-              <w:rPr>
-                <w:sz w:val="16"/>
-                <w:szCs w:val="16"/>
-              </w:rPr>
-              <w:t xml:space="preserve">     Large Fringe Metro</w:t>
-            </w:r>
-          </w:p>
-        </w:tc>
-        <w:tc>
-          <w:tcPr>
-            <w:tcW w:w="1078" w:type="dxa"/>
-          </w:tcPr>
-          <w:p>
-            <w:pPr>
-              <w:ind w:left="0" w:firstLine="0"/>
-              <w:jc w:val="center"/>
-              <w:rPr>
-                <w:sz w:val="16"/>
-                <w:szCs w:val="16"/>
-              </w:rPr>
-            </w:pPr>
-            <w:r>
-              <w:rPr>
-                <w:sz w:val="16"/>
-                <w:szCs w:val="16"/>
-              </w:rPr>
-              <w:t>2007 - 2020</w:t>
-            </w:r>
-          </w:p>
-        </w:tc>
-        <w:tc>
-          <w:tcPr>
-            <w:tcW w:w="1007" w:type="dxa"/>
-          </w:tcPr>
-          <w:p>
-            <w:pPr>
-              <w:ind w:left="0" w:firstLine="0"/>
-              <w:jc w:val="center"/>
-              <w:rPr>
-                <w:sz w:val="16"/>
-                <w:szCs w:val="16"/>
-              </w:rPr>
-            </w:pPr>
-            <w:r>
-              <w:rPr>
-                <w:sz w:val="16"/>
-                <w:szCs w:val="16"/>
-              </w:rPr>
-              <w:t>.</w:t>
-            </w:r>
-          </w:p>
-        </w:tc>
-        <w:tc>
-          <w:tcPr>
-            <w:tcW w:w="1476" w:type="dxa"/>
-          </w:tcPr>
-          <w:p>
-            <w:pPr>
-              <w:spacing w:after="0" w:line="240" w:lineRule="auto"/>
-              <w:ind w:left="0" w:firstLine="0"/>
-              <w:jc w:val="center"/>
-              <w:rPr>
-                <w:sz w:val="16"/>
-                <w:szCs w:val="16"/>
-                <w:lang w:bidi="ar-SA"/>
-              </w:rPr>
-            </w:pPr>
-            <w:r>
-              <w:rPr>
-                <w:sz w:val="16"/>
-                <w:szCs w:val="16"/>
-              </w:rPr>
-              <w:t>0.1364</w:t>
-            </w:r>
-          </w:p>
-        </w:tc>
-        <w:tc>
-          <w:tcPr>
-            <w:tcW w:w="1253" w:type="dxa"/>
-          </w:tcPr>
-          <w:p>
-            <w:pPr>
-              <w:spacing w:after="0" w:line="240" w:lineRule="auto"/>
-              <w:ind w:left="0" w:firstLine="0"/>
-              <w:jc w:val="center"/>
-              <w:rPr>
-                <w:sz w:val="16"/>
-                <w:szCs w:val="16"/>
-                <w:lang w:bidi="ar-SA"/>
-              </w:rPr>
-            </w:pPr>
-            <w:r>
-              <w:rPr>
-                <w:sz w:val="16"/>
-                <w:szCs w:val="16"/>
-              </w:rPr>
-              <w:t>0.1364</w:t>
-            </w:r>
-          </w:p>
-        </w:tc>
-        <w:tc>
-          <w:tcPr>
-            <w:tcW w:w="1380" w:type="dxa"/>
-          </w:tcPr>
-          <w:p>
-            <w:pPr>
-              <w:spacing w:after="0" w:line="240" w:lineRule="auto"/>
-              <w:ind w:left="0" w:firstLine="0"/>
-              <w:jc w:val="center"/>
-              <w:rPr>
-                <w:sz w:val="16"/>
-                <w:szCs w:val="16"/>
-                <w:lang w:bidi="ar-SA"/>
-              </w:rPr>
-            </w:pPr>
-            <w:r>
-              <w:rPr>
-                <w:sz w:val="16"/>
-                <w:szCs w:val="16"/>
-              </w:rPr>
-              <w:t>0.1150</w:t>
-            </w:r>
-          </w:p>
-        </w:tc>
-        <w:tc>
-          <w:tcPr>
-            <w:tcW w:w="1371" w:type="dxa"/>
-          </w:tcPr>
-          <w:p>
-            <w:pPr>
-              <w:spacing w:after="0" w:line="240" w:lineRule="auto"/>
-              <w:ind w:left="0" w:firstLine="0"/>
-              <w:jc w:val="center"/>
-              <w:rPr>
-                <w:sz w:val="16"/>
-                <w:szCs w:val="16"/>
-                <w:lang w:bidi="ar-SA"/>
-              </w:rPr>
-            </w:pPr>
-            <w:r>
-              <w:rPr>
-                <w:sz w:val="16"/>
-                <w:szCs w:val="16"/>
-              </w:rPr>
-              <w:t>0.1128</w:t>
+              <w:t>0.000</w:t>
             </w:r>
           </w:p>
         </w:tc>
@@ -4500,7 +3535,11 @@
       </w:r>
       <w:r>
         <w:tab/>
-        <w:t>Our findings demonstrate that the incidence of CJD has risen considerably in recent years in the US, disproportionately affecting older patients and female patients. These results align closely with recent data from Japan and may be largely attributed to demographic changes in recent years.</w:t>
+        <w:t xml:space="preserve">Our findings demonstrate that the incidence of CJD has risen considerably in recent years in the US, disproportionately affecting older patients and female patients. These results </w:t>
+      </w:r>
+      <w:r>
+        <w:lastRenderedPageBreak/>
+        <w:t>align closely with recent data from Japan and may be largely attributed to demographic changes in recent years.</w:t>
       </w:r>
       <w:r>
         <w:rPr>
@@ -4934,7 +3973,7 @@
 </file>
 
 <file path=word/numbering.xml><?xml version="1.0" encoding="utf-8"?>
-<w:numbering xmlns:wpc="http://schemas.microsoft.com/office/word/2010/wordprocessingCanvas" xmlns:cx="http://schemas.microsoft.com/office/drawing/2014/chartex" xmlns:cx1="http://schemas.microsoft.com/office/drawing/2015/9/8/chartex" xmlns:cx2="http://schemas.microsoft.com/office/drawing/2015/10/21/chartex" xmlns:cx3="http://schemas.microsoft.com/office/drawing/2016/5/9/chartex" xmlns:cx4="http://schemas.microsoft.com/office/drawing/2016/5/10/chartex" xmlns:cx5="http://schemas.microsoft.com/office/drawing/2016/5/11/chartex" xmlns:cx6="http://schemas.microsoft.com/office/drawing/2016/5/12/chartex" xmlns:cx7="http://schemas.microsoft.com/office/drawing/2016/5/13/chartex" xmlns:cx8="http://schemas.microsoft.com/office/drawing/2016/5/14/chartex" xmlns:mc="http://schemas.openxmlformats.org/markup-compatibility/2006" xmlns:aink="http://schemas.microsoft.com/office/drawing/2016/ink" xmlns:am3d="http://schemas.microsoft.com/office/drawing/2017/model3d" xmlns:o="urn:schemas-microsoft-com:office:office" xmlns:oel="http://schemas.microsoft.com/office/2019/extlst" xmlns:r="http://schemas.openxmlformats.org/officeDocument/2006/relationships" xmlns:m="http://schemas.openxmlformats.org/officeDocument/2006/math" xmlns:v="urn:schemas-microsoft-com:vml" xmlns:wp14="http://schemas.microsoft.com/office/word/2010/wordprocessingDrawing" xmlns:wp="http://schemas.openxmlformats.org/drawingml/2006/wordprocessingDrawing" xmlns:w10="urn:schemas-microsoft-com:office:word" xmlns:w="http://schemas.openxmlformats.org/wordprocessingml/2006/main" xmlns:w14="http://schemas.microsoft.com/office/word/2010/wordml" xmlns:w15="http://schemas.microsoft.com/office/word/2012/wordml" xmlns:w16cex="http://schemas.microsoft.com/office/word/2018/wordml/cex" xmlns:w16cid="http://schemas.microsoft.com/office/word/2016/wordml/cid" xmlns:w16="http://schemas.microsoft.com/office/word/2018/wordml" xmlns:w16sdtdh="http://schemas.microsoft.com/office/word/2020/wordml/sdtdatahash" xmlns:w16se="http://schemas.microsoft.com/office/word/2015/wordml/symex" xmlns:wpg="http://schemas.microsoft.com/office/word/2010/wordprocessingGroup" xmlns:wpi="http://schemas.microsoft.com/office/word/2010/wordprocessingInk" xmlns:wne="http://schemas.microsoft.com/office/word/2006/wordml" xmlns:wps="http://schemas.microsoft.com/office/word/2010/wordprocessingShape" mc:Ignorable="w14 w15 w16se w16cid w16 w16cex w16sdtdh wp14">
+<w:numbering xmlns:wpc="http://schemas.microsoft.com/office/word/2010/wordprocessingCanvas" xmlns:cx="http://schemas.microsoft.com/office/drawing/2014/chartex" xmlns:cx1="http://schemas.microsoft.com/office/drawing/2015/9/8/chartex" xmlns:cx2="http://schemas.microsoft.com/office/drawing/2015/10/21/chartex" xmlns:cx3="http://schemas.microsoft.com/office/drawing/2016/5/9/chartex" xmlns:cx4="http://schemas.microsoft.com/office/drawing/2016/5/10/chartex" xmlns:cx5="http://schemas.microsoft.com/office/drawing/2016/5/11/chartex" xmlns:cx6="http://schemas.microsoft.com/office/drawing/2016/5/12/chartex" xmlns:cx7="http://schemas.microsoft.com/office/drawing/2016/5/13/chartex" xmlns:cx8="http://schemas.microsoft.com/office/drawing/2016/5/14/chartex" xmlns:mc="http://schemas.openxmlformats.org/markup-compatibility/2006" xmlns:aink="http://schemas.microsoft.com/office/drawing/2016/ink" xmlns:am3d="http://schemas.microsoft.com/office/drawing/2017/model3d" xmlns:o="urn:schemas-microsoft-com:office:office" xmlns:oel="http://schemas.microsoft.com/office/2019/extlst" xmlns:r="http://schemas.openxmlformats.org/officeDocument/2006/relationships" xmlns:m="http://schemas.openxmlformats.org/officeDocument/2006/math" xmlns:v="urn:schemas-microsoft-com:vml" xmlns:wp14="http://schemas.microsoft.com/office/word/2010/wordprocessingDrawing" xmlns:wp="http://schemas.openxmlformats.org/drawingml/2006/wordprocessingDrawing" xmlns:w10="urn:schemas-microsoft-com:office:word" xmlns:w="http://schemas.openxmlformats.org/wordprocessingml/2006/main" xmlns:w14="http://schemas.microsoft.com/office/word/2010/wordml" xmlns:w15="http://schemas.microsoft.com/office/word/2012/wordml" xmlns:w16cex="http://schemas.microsoft.com/office/word/2018/wordml/cex" xmlns:w16cid="http://schemas.microsoft.com/office/word/2016/wordml/cid" xmlns:w16="http://schemas.microsoft.com/office/word/2018/wordml" xmlns:w16du="http://schemas.microsoft.com/office/word/2023/wordml/word16du" xmlns:w16sdtdh="http://schemas.microsoft.com/office/word/2020/wordml/sdtdatahash" xmlns:w16se="http://schemas.microsoft.com/office/word/2015/wordml/symex" xmlns:wpg="http://schemas.microsoft.com/office/word/2010/wordprocessingGroup" xmlns:wpi="http://schemas.microsoft.com/office/word/2010/wordprocessingInk" xmlns:wne="http://schemas.microsoft.com/office/word/2006/wordml" xmlns:wps="http://schemas.microsoft.com/office/word/2010/wordprocessingShape" mc:Ignorable="w14 w15 w16se w16cid w16 w16cex w16sdtdh wp14">
   <w:abstractNum w:abstractNumId="0" w15:restartNumberingAfterBreak="0">
     <w:nsid w:val="667C70CC"/>
     <w:multiLevelType w:val="hybridMultilevel"/>

</xml_diff>

<commit_message>
Revised paper without race rows + joinpoint location column
</commit_message>
<xml_diff>
--- a/paper_slides/output/cjd_paper.docx
+++ b/paper_slides/output/cjd_paper.docx
@@ -1664,13 +1664,12 @@
       <w:tblPr>
         <w:tblStyle w:val="TableGrid"/>
         <w:tblpPr w:leftFromText="180" w:rightFromText="180" w:vertAnchor="text" w:horzAnchor="margin" w:tblpX="-185" w:tblpY="194"/>
-        <w:tblW w:w="9625" w:type="dxa"/>
+        <w:tblW w:w="8618" w:type="dxa"/>
         <w:tblLook w:val="04A0" w:firstRow="1" w:lastRow="0" w:firstColumn="1" w:lastColumn="0" w:noHBand="0" w:noVBand="1"/>
       </w:tblPr>
       <w:tblGrid>
         <w:gridCol w:w="1924"/>
         <w:gridCol w:w="1078"/>
-        <w:gridCol w:w="1007"/>
         <w:gridCol w:w="1206"/>
         <w:gridCol w:w="1260"/>
         <w:gridCol w:w="1350"/>
@@ -1729,42 +1728,6 @@
         </w:tc>
         <w:tc>
           <w:tcPr>
-            <w:tcW w:w="1007" w:type="dxa"/>
-          </w:tcPr>
-          <w:p>
-            <w:pPr>
-              <w:ind w:left="0" w:firstLine="0"/>
-              <w:rPr>
-                <w:b/>
-                <w:bCs/>
-                <w:sz w:val="16"/>
-                <w:szCs w:val="16"/>
-              </w:rPr>
-            </w:pPr>
-            <w:proofErr w:type="spellStart"/>
-            <w:r>
-              <w:rPr>
-                <w:b/>
-                <w:bCs/>
-                <w:sz w:val="16"/>
-                <w:szCs w:val="16"/>
-              </w:rPr>
-              <w:t>Joinpoint</w:t>
-            </w:r>
-            <w:proofErr w:type="spellEnd"/>
-            <w:r>
-              <w:rPr>
-                <w:b/>
-                <w:bCs/>
-                <w:sz w:val="16"/>
-                <w:szCs w:val="16"/>
-              </w:rPr>
-              <w:t xml:space="preserve"> Location</w:t>
-            </w:r>
-          </w:p>
-        </w:tc>
-        <w:tc>
-          <w:tcPr>
             <w:tcW w:w="1206" w:type="dxa"/>
           </w:tcPr>
           <w:p>
@@ -1933,20 +1896,6 @@
         </w:tc>
         <w:tc>
           <w:tcPr>
-            <w:tcW w:w="1007" w:type="dxa"/>
-          </w:tcPr>
-          <w:p>
-            <w:pPr>
-              <w:ind w:left="0" w:firstLine="0"/>
-              <w:rPr>
-                <w:sz w:val="16"/>
-                <w:szCs w:val="16"/>
-              </w:rPr>
-            </w:pPr>
-          </w:p>
-        </w:tc>
-        <w:tc>
-          <w:tcPr>
             <w:tcW w:w="1206" w:type="dxa"/>
           </w:tcPr>
           <w:p>
@@ -2044,29 +1993,6 @@
                 <w:szCs w:val="16"/>
               </w:rPr>
               <w:t>2007 - 2020</w:t>
-            </w:r>
-          </w:p>
-        </w:tc>
-        <w:tc>
-          <w:tcPr>
-            <w:tcW w:w="1007" w:type="dxa"/>
-          </w:tcPr>
-          <w:p>
-            <w:pPr>
-              <w:spacing w:after="0" w:line="240" w:lineRule="auto"/>
-              <w:ind w:left="0" w:firstLine="0"/>
-              <w:jc w:val="center"/>
-              <w:rPr>
-                <w:sz w:val="16"/>
-                <w:szCs w:val="16"/>
-              </w:rPr>
-            </w:pPr>
-            <w:r>
-              <w:rPr>
-                <w:sz w:val="16"/>
-                <w:szCs w:val="16"/>
-              </w:rPr>
-              <w:t>.</w:t>
             </w:r>
           </w:p>
         </w:tc>
@@ -2217,29 +2143,6 @@
         </w:tc>
         <w:tc>
           <w:tcPr>
-            <w:tcW w:w="1007" w:type="dxa"/>
-          </w:tcPr>
-          <w:p>
-            <w:pPr>
-              <w:spacing w:after="0" w:line="240" w:lineRule="auto"/>
-              <w:ind w:left="0" w:firstLine="0"/>
-              <w:jc w:val="center"/>
-              <w:rPr>
-                <w:sz w:val="16"/>
-                <w:szCs w:val="16"/>
-              </w:rPr>
-            </w:pPr>
-            <w:r>
-              <w:rPr>
-                <w:sz w:val="16"/>
-                <w:szCs w:val="16"/>
-              </w:rPr>
-              <w:t>.</w:t>
-            </w:r>
-          </w:p>
-        </w:tc>
-        <w:tc>
-          <w:tcPr>
             <w:tcW w:w="1206" w:type="dxa"/>
           </w:tcPr>
           <w:p>
@@ -2258,35 +2161,7 @@
                 <w:sz w:val="16"/>
                 <w:szCs w:val="16"/>
               </w:rPr>
-              <w:t>1.</w:t>
-            </w:r>
-            <w:r>
-              <w:rPr>
-                <w:sz w:val="16"/>
-                <w:szCs w:val="16"/>
-              </w:rPr>
-              <w:t>5</w:t>
-            </w:r>
-            <w:r>
-              <w:rPr>
-                <w:sz w:val="16"/>
-                <w:szCs w:val="16"/>
-              </w:rPr>
-              <w:t xml:space="preserve"> (0.6, 2.</w:t>
-            </w:r>
-            <w:r>
-              <w:rPr>
-                <w:sz w:val="16"/>
-                <w:szCs w:val="16"/>
-              </w:rPr>
-              <w:t>4</w:t>
-            </w:r>
-            <w:r>
-              <w:rPr>
-                <w:sz w:val="16"/>
-                <w:szCs w:val="16"/>
-              </w:rPr>
-              <w:t>)</w:t>
+              <w:t>1.5 (0.6, 2.4)</w:t>
             </w:r>
           </w:p>
         </w:tc>
@@ -2413,29 +2288,6 @@
         </w:tc>
         <w:tc>
           <w:tcPr>
-            <w:tcW w:w="1007" w:type="dxa"/>
-          </w:tcPr>
-          <w:p>
-            <w:pPr>
-              <w:spacing w:after="0" w:line="240" w:lineRule="auto"/>
-              <w:ind w:left="0" w:firstLine="0"/>
-              <w:jc w:val="center"/>
-              <w:rPr>
-                <w:sz w:val="16"/>
-                <w:szCs w:val="16"/>
-              </w:rPr>
-            </w:pPr>
-            <w:r>
-              <w:rPr>
-                <w:sz w:val="16"/>
-                <w:szCs w:val="16"/>
-              </w:rPr>
-              <w:t>.</w:t>
-            </w:r>
-          </w:p>
-        </w:tc>
-        <w:tc>
-          <w:tcPr>
             <w:tcW w:w="1206" w:type="dxa"/>
           </w:tcPr>
           <w:p>
@@ -2454,56 +2306,7 @@
                 <w:sz w:val="16"/>
                 <w:szCs w:val="16"/>
               </w:rPr>
-              <w:t xml:space="preserve"> </w:t>
-            </w:r>
-            <w:r>
-              <w:rPr>
-                <w:sz w:val="16"/>
-                <w:szCs w:val="16"/>
-              </w:rPr>
-              <w:t>1.</w:t>
-            </w:r>
-            <w:r>
-              <w:rPr>
-                <w:sz w:val="16"/>
-                <w:szCs w:val="16"/>
-              </w:rPr>
-              <w:t>4</w:t>
-            </w:r>
-            <w:r>
-              <w:rPr>
-                <w:sz w:val="16"/>
-                <w:szCs w:val="16"/>
-              </w:rPr>
-              <w:t xml:space="preserve"> </w:t>
-            </w:r>
-            <w:r>
-              <w:rPr>
-                <w:sz w:val="16"/>
-                <w:szCs w:val="16"/>
-              </w:rPr>
-              <w:t>(-0.2</w:t>
-            </w:r>
-            <w:r>
-              <w:rPr>
-                <w:sz w:val="16"/>
-                <w:szCs w:val="16"/>
-              </w:rPr>
-              <w:t xml:space="preserve">, </w:t>
-            </w:r>
-            <w:r>
-              <w:rPr>
-                <w:sz w:val="16"/>
-                <w:szCs w:val="16"/>
-              </w:rPr>
-              <w:t>3.0</w:t>
-            </w:r>
-            <w:r>
-              <w:rPr>
-                <w:sz w:val="16"/>
-                <w:szCs w:val="16"/>
-              </w:rPr>
-              <w:t>)</w:t>
+              <w:t xml:space="preserve"> 1.4 (-0.2, 3.0)</w:t>
             </w:r>
           </w:p>
         </w:tc>
@@ -2625,21 +2428,6 @@
         </w:tc>
         <w:tc>
           <w:tcPr>
-            <w:tcW w:w="1007" w:type="dxa"/>
-          </w:tcPr>
-          <w:p>
-            <w:pPr>
-              <w:ind w:left="0" w:firstLine="0"/>
-              <w:jc w:val="center"/>
-              <w:rPr>
-                <w:sz w:val="16"/>
-                <w:szCs w:val="16"/>
-              </w:rPr>
-            </w:pPr>
-          </w:p>
-        </w:tc>
-        <w:tc>
-          <w:tcPr>
             <w:tcW w:w="1206" w:type="dxa"/>
           </w:tcPr>
           <w:p>
@@ -2744,28 +2532,6 @@
               <w:t>2007 - 2020</w:t>
             </w:r>
             <w:bookmarkEnd w:id="2"/>
-          </w:p>
-        </w:tc>
-        <w:tc>
-          <w:tcPr>
-            <w:tcW w:w="1007" w:type="dxa"/>
-          </w:tcPr>
-          <w:p>
-            <w:pPr>
-              <w:ind w:left="0" w:firstLine="0"/>
-              <w:jc w:val="center"/>
-              <w:rPr>
-                <w:sz w:val="16"/>
-                <w:szCs w:val="16"/>
-              </w:rPr>
-            </w:pPr>
-            <w:r>
-              <w:rPr>
-                <w:sz w:val="16"/>
-                <w:szCs w:val="16"/>
-              </w:rPr>
-              <w:t>.</w:t>
-            </w:r>
           </w:p>
         </w:tc>
         <w:tc>
@@ -2921,31 +2687,6 @@
         </w:tc>
         <w:tc>
           <w:tcPr>
-            <w:tcW w:w="1007" w:type="dxa"/>
-          </w:tcPr>
-          <w:p>
-            <w:pPr>
-              <w:spacing w:after="0" w:line="240" w:lineRule="auto"/>
-              <w:ind w:left="0" w:firstLine="0"/>
-              <w:jc w:val="center"/>
-              <w:rPr>
-                <w:sz w:val="16"/>
-                <w:szCs w:val="16"/>
-                <w:lang w:bidi="ar-SA"/>
-              </w:rPr>
-            </w:pPr>
-            <w:r>
-              <w:rPr>
-                <w:sz w:val="16"/>
-                <w:szCs w:val="16"/>
-                <w:lang w:bidi="ar-SA"/>
-              </w:rPr>
-              <w:t>1: 2010</w:t>
-            </w:r>
-          </w:p>
-        </w:tc>
-        <w:tc>
-          <w:tcPr>
             <w:tcW w:w="1206" w:type="dxa"/>
           </w:tcPr>
           <w:p>
@@ -3042,465 +2783,6 @@
           </w:p>
         </w:tc>
       </w:tr>
-      <w:tr>
-        <w:tc>
-          <w:tcPr>
-            <w:tcW w:w="1924" w:type="dxa"/>
-          </w:tcPr>
-          <w:p>
-            <w:pPr>
-              <w:ind w:left="0" w:firstLine="0"/>
-              <w:rPr>
-                <w:b/>
-                <w:bCs/>
-                <w:sz w:val="16"/>
-                <w:szCs w:val="16"/>
-              </w:rPr>
-            </w:pPr>
-            <w:bookmarkStart w:id="3" w:name="OLE_LINK5"/>
-            <w:r>
-              <w:rPr>
-                <w:b/>
-                <w:bCs/>
-                <w:sz w:val="16"/>
-                <w:szCs w:val="16"/>
-              </w:rPr>
-              <w:t>Race/Ethnicity</w:t>
-            </w:r>
-            <w:bookmarkEnd w:id="3"/>
-          </w:p>
-        </w:tc>
-        <w:tc>
-          <w:tcPr>
-            <w:tcW w:w="1078" w:type="dxa"/>
-          </w:tcPr>
-          <w:p>
-            <w:pPr>
-              <w:ind w:left="0" w:firstLine="0"/>
-              <w:jc w:val="center"/>
-              <w:rPr>
-                <w:sz w:val="16"/>
-                <w:szCs w:val="16"/>
-              </w:rPr>
-            </w:pPr>
-          </w:p>
-        </w:tc>
-        <w:tc>
-          <w:tcPr>
-            <w:tcW w:w="1007" w:type="dxa"/>
-          </w:tcPr>
-          <w:p>
-            <w:pPr>
-              <w:ind w:left="0" w:firstLine="0"/>
-              <w:jc w:val="center"/>
-              <w:rPr>
-                <w:sz w:val="16"/>
-                <w:szCs w:val="16"/>
-              </w:rPr>
-            </w:pPr>
-          </w:p>
-        </w:tc>
-        <w:tc>
-          <w:tcPr>
-            <w:tcW w:w="1206" w:type="dxa"/>
-          </w:tcPr>
-          <w:p>
-            <w:pPr>
-              <w:ind w:left="0" w:firstLine="0"/>
-              <w:jc w:val="center"/>
-              <w:rPr>
-                <w:sz w:val="16"/>
-                <w:szCs w:val="16"/>
-              </w:rPr>
-            </w:pPr>
-          </w:p>
-        </w:tc>
-        <w:tc>
-          <w:tcPr>
-            <w:tcW w:w="1260" w:type="dxa"/>
-          </w:tcPr>
-          <w:p>
-            <w:pPr>
-              <w:ind w:left="0" w:firstLine="0"/>
-              <w:jc w:val="center"/>
-              <w:rPr>
-                <w:sz w:val="16"/>
-                <w:szCs w:val="16"/>
-              </w:rPr>
-            </w:pPr>
-          </w:p>
-        </w:tc>
-        <w:tc>
-          <w:tcPr>
-            <w:tcW w:w="1350" w:type="dxa"/>
-          </w:tcPr>
-          <w:p>
-            <w:pPr>
-              <w:ind w:left="0" w:firstLine="0"/>
-              <w:jc w:val="center"/>
-              <w:rPr>
-                <w:sz w:val="16"/>
-                <w:szCs w:val="16"/>
-              </w:rPr>
-            </w:pPr>
-          </w:p>
-        </w:tc>
-        <w:tc>
-          <w:tcPr>
-            <w:tcW w:w="1800" w:type="dxa"/>
-          </w:tcPr>
-          <w:p>
-            <w:pPr>
-              <w:ind w:left="0" w:firstLine="0"/>
-              <w:jc w:val="center"/>
-              <w:rPr>
-                <w:sz w:val="16"/>
-                <w:szCs w:val="16"/>
-              </w:rPr>
-            </w:pPr>
-          </w:p>
-        </w:tc>
-      </w:tr>
-      <w:tr>
-        <w:tc>
-          <w:tcPr>
-            <w:tcW w:w="1924" w:type="dxa"/>
-          </w:tcPr>
-          <w:p>
-            <w:pPr>
-              <w:ind w:left="0" w:firstLine="0"/>
-              <w:rPr>
-                <w:sz w:val="16"/>
-                <w:szCs w:val="16"/>
-              </w:rPr>
-            </w:pPr>
-            <w:r>
-              <w:rPr>
-                <w:sz w:val="16"/>
-                <w:szCs w:val="16"/>
-              </w:rPr>
-              <w:t xml:space="preserve">     </w:t>
-            </w:r>
-            <w:bookmarkStart w:id="4" w:name="OLE_LINK6"/>
-            <w:r>
-              <w:rPr>
-                <w:sz w:val="16"/>
-                <w:szCs w:val="16"/>
-              </w:rPr>
-              <w:t>Non-Hispanic Black</w:t>
-            </w:r>
-            <w:bookmarkEnd w:id="4"/>
-          </w:p>
-        </w:tc>
-        <w:tc>
-          <w:tcPr>
-            <w:tcW w:w="1078" w:type="dxa"/>
-          </w:tcPr>
-          <w:p>
-            <w:pPr>
-              <w:ind w:left="0" w:firstLine="0"/>
-              <w:jc w:val="center"/>
-              <w:rPr>
-                <w:sz w:val="16"/>
-                <w:szCs w:val="16"/>
-              </w:rPr>
-            </w:pPr>
-            <w:bookmarkStart w:id="5" w:name="OLE_LINK9"/>
-            <w:r>
-              <w:rPr>
-                <w:sz w:val="16"/>
-                <w:szCs w:val="16"/>
-              </w:rPr>
-              <w:t>2013 - 2020</w:t>
-            </w:r>
-            <w:bookmarkEnd w:id="5"/>
-          </w:p>
-        </w:tc>
-        <w:tc>
-          <w:tcPr>
-            <w:tcW w:w="1007" w:type="dxa"/>
-          </w:tcPr>
-          <w:p>
-            <w:pPr>
-              <w:ind w:left="0" w:firstLine="0"/>
-              <w:jc w:val="center"/>
-              <w:rPr>
-                <w:sz w:val="16"/>
-                <w:szCs w:val="16"/>
-              </w:rPr>
-            </w:pPr>
-            <w:r>
-              <w:rPr>
-                <w:sz w:val="16"/>
-                <w:szCs w:val="16"/>
-              </w:rPr>
-              <w:t>.</w:t>
-            </w:r>
-          </w:p>
-        </w:tc>
-        <w:tc>
-          <w:tcPr>
-            <w:tcW w:w="1206" w:type="dxa"/>
-          </w:tcPr>
-          <w:p>
-            <w:pPr>
-              <w:spacing w:after="0" w:line="240" w:lineRule="auto"/>
-              <w:ind w:left="0" w:firstLine="0"/>
-              <w:jc w:val="center"/>
-              <w:rPr>
-                <w:sz w:val="16"/>
-                <w:szCs w:val="16"/>
-                <w:lang w:bidi="ar-SA"/>
-              </w:rPr>
-            </w:pPr>
-            <w:r>
-              <w:rPr>
-                <w:sz w:val="16"/>
-                <w:szCs w:val="16"/>
-                <w:lang w:bidi="ar-SA"/>
-              </w:rPr>
-              <w:t>-0.1 (-1.4, 1.2)</w:t>
-            </w:r>
-          </w:p>
-        </w:tc>
-        <w:tc>
-          <w:tcPr>
-            <w:tcW w:w="1260" w:type="dxa"/>
-          </w:tcPr>
-          <w:p>
-            <w:pPr>
-              <w:ind w:left="0" w:firstLine="0"/>
-              <w:jc w:val="center"/>
-              <w:rPr>
-                <w:sz w:val="16"/>
-                <w:szCs w:val="16"/>
-              </w:rPr>
-            </w:pPr>
-            <w:r>
-              <w:rPr>
-                <w:sz w:val="16"/>
-                <w:szCs w:val="16"/>
-              </w:rPr>
-              <w:t>0.898</w:t>
-            </w:r>
-          </w:p>
-        </w:tc>
-        <w:tc>
-          <w:tcPr>
-            <w:tcW w:w="1350" w:type="dxa"/>
-          </w:tcPr>
-          <w:p>
-            <w:pPr>
-              <w:spacing w:after="0" w:line="240" w:lineRule="auto"/>
-              <w:ind w:left="0" w:firstLine="0"/>
-              <w:jc w:val="center"/>
-              <w:rPr>
-                <w:sz w:val="16"/>
-                <w:szCs w:val="16"/>
-                <w:lang w:bidi="ar-SA"/>
-              </w:rPr>
-            </w:pPr>
-            <w:r>
-              <w:rPr>
-                <w:sz w:val="16"/>
-                <w:szCs w:val="16"/>
-                <w:lang w:bidi="ar-SA"/>
-              </w:rPr>
-              <w:t>-2.9 (-5.4, -0.3)</w:t>
-            </w:r>
-          </w:p>
-        </w:tc>
-        <w:tc>
-          <w:tcPr>
-            <w:tcW w:w="1800" w:type="dxa"/>
-          </w:tcPr>
-          <w:p>
-            <w:pPr>
-              <w:spacing w:after="0" w:line="240" w:lineRule="auto"/>
-              <w:ind w:left="0" w:firstLine="0"/>
-              <w:jc w:val="center"/>
-              <w:rPr>
-                <w:sz w:val="16"/>
-                <w:szCs w:val="16"/>
-                <w:lang w:bidi="ar-SA"/>
-              </w:rPr>
-            </w:pPr>
-            <w:r>
-              <w:rPr>
-                <w:sz w:val="16"/>
-                <w:szCs w:val="16"/>
-              </w:rPr>
-              <w:t>0.035</w:t>
-            </w:r>
-          </w:p>
-        </w:tc>
-      </w:tr>
-      <w:tr>
-        <w:tc>
-          <w:tcPr>
-            <w:tcW w:w="1924" w:type="dxa"/>
-          </w:tcPr>
-          <w:p>
-            <w:pPr>
-              <w:ind w:left="0" w:firstLine="0"/>
-              <w:rPr>
-                <w:sz w:val="16"/>
-                <w:szCs w:val="16"/>
-              </w:rPr>
-            </w:pPr>
-            <w:r>
-              <w:rPr>
-                <w:sz w:val="16"/>
-                <w:szCs w:val="16"/>
-              </w:rPr>
-              <w:t xml:space="preserve">     Non-Hispanic White</w:t>
-            </w:r>
-          </w:p>
-        </w:tc>
-        <w:tc>
-          <w:tcPr>
-            <w:tcW w:w="1078" w:type="dxa"/>
-          </w:tcPr>
-          <w:p>
-            <w:pPr>
-              <w:ind w:left="0" w:firstLine="0"/>
-              <w:jc w:val="center"/>
-              <w:rPr>
-                <w:sz w:val="16"/>
-                <w:szCs w:val="16"/>
-              </w:rPr>
-            </w:pPr>
-            <w:r>
-              <w:rPr>
-                <w:sz w:val="16"/>
-                <w:szCs w:val="16"/>
-              </w:rPr>
-              <w:t>2013 - 2020</w:t>
-            </w:r>
-          </w:p>
-        </w:tc>
-        <w:tc>
-          <w:tcPr>
-            <w:tcW w:w="1007" w:type="dxa"/>
-          </w:tcPr>
-          <w:p>
-            <w:pPr>
-              <w:spacing w:after="0" w:line="240" w:lineRule="auto"/>
-              <w:ind w:left="0" w:firstLine="0"/>
-              <w:jc w:val="center"/>
-              <w:rPr>
-                <w:sz w:val="16"/>
-                <w:szCs w:val="16"/>
-              </w:rPr>
-            </w:pPr>
-            <w:r>
-              <w:rPr>
-                <w:sz w:val="16"/>
-                <w:szCs w:val="16"/>
-              </w:rPr>
-              <w:t>.</w:t>
-            </w:r>
-          </w:p>
-        </w:tc>
-        <w:tc>
-          <w:tcPr>
-            <w:tcW w:w="1206" w:type="dxa"/>
-          </w:tcPr>
-          <w:p>
-            <w:pPr>
-              <w:spacing w:after="0" w:line="240" w:lineRule="auto"/>
-              <w:ind w:left="0" w:firstLine="0"/>
-              <w:jc w:val="center"/>
-              <w:rPr>
-                <w:sz w:val="16"/>
-                <w:szCs w:val="16"/>
-                <w:lang w:bidi="ar-SA"/>
-              </w:rPr>
-            </w:pPr>
-            <w:r>
-              <w:rPr>
-                <w:sz w:val="16"/>
-                <w:szCs w:val="16"/>
-                <w:lang w:bidi="ar-SA"/>
-              </w:rPr>
-              <w:t>3.2 (2.7, 3.8)</w:t>
-            </w:r>
-          </w:p>
-        </w:tc>
-        <w:tc>
-          <w:tcPr>
-            <w:tcW w:w="1260" w:type="dxa"/>
-          </w:tcPr>
-          <w:p>
-            <w:pPr>
-              <w:spacing w:after="0" w:line="240" w:lineRule="auto"/>
-              <w:ind w:left="0" w:firstLine="0"/>
-              <w:jc w:val="center"/>
-              <w:rPr>
-                <w:sz w:val="16"/>
-                <w:szCs w:val="16"/>
-                <w:lang w:bidi="ar-SA"/>
-              </w:rPr>
-            </w:pPr>
-            <w:r>
-              <w:rPr>
-                <w:sz w:val="16"/>
-                <w:szCs w:val="16"/>
-                <w:lang w:bidi="ar-SA"/>
-              </w:rPr>
-              <w:t>0.000</w:t>
-            </w:r>
-          </w:p>
-        </w:tc>
-        <w:tc>
-          <w:tcPr>
-            <w:tcW w:w="1350" w:type="dxa"/>
-          </w:tcPr>
-          <w:p>
-            <w:pPr>
-              <w:spacing w:after="0" w:line="240" w:lineRule="auto"/>
-              <w:ind w:left="0" w:firstLine="0"/>
-              <w:jc w:val="center"/>
-              <w:rPr>
-                <w:sz w:val="16"/>
-                <w:szCs w:val="16"/>
-                <w:lang w:bidi="ar-SA"/>
-              </w:rPr>
-            </w:pPr>
-            <w:r>
-              <w:rPr>
-                <w:sz w:val="16"/>
-                <w:szCs w:val="16"/>
-              </w:rPr>
-              <w:t>1.2 (0.7, 1.7)</w:t>
-            </w:r>
-          </w:p>
-        </w:tc>
-        <w:tc>
-          <w:tcPr>
-            <w:tcW w:w="1800" w:type="dxa"/>
-          </w:tcPr>
-          <w:p>
-            <w:pPr>
-              <w:spacing w:after="0" w:line="240" w:lineRule="auto"/>
-              <w:ind w:left="0" w:firstLine="0"/>
-              <w:jc w:val="center"/>
-              <w:rPr>
-                <w:sz w:val="16"/>
-                <w:szCs w:val="16"/>
-                <w:lang w:bidi="ar-SA"/>
-              </w:rPr>
-            </w:pPr>
-            <w:r>
-              <w:rPr>
-                <w:sz w:val="16"/>
-                <w:szCs w:val="16"/>
-              </w:rPr>
-              <w:t>0.000</w:t>
-            </w:r>
-          </w:p>
-        </w:tc>
-      </w:tr>
     </w:tbl>
     <w:p>
       <w:pPr>
@@ -3513,6 +2795,48 @@
         <w:pStyle w:val="Heading1"/>
         <w:ind w:left="-5"/>
       </w:pPr>
+    </w:p>
+    <w:p>
+      <w:pPr>
+        <w:pStyle w:val="Heading1"/>
+        <w:ind w:left="-5"/>
+      </w:pPr>
+    </w:p>
+    <w:p>
+      <w:pPr>
+        <w:pStyle w:val="Heading1"/>
+        <w:ind w:left="-5"/>
+      </w:pPr>
+    </w:p>
+    <w:p>
+      <w:pPr>
+        <w:pStyle w:val="Heading1"/>
+        <w:ind w:left="-5"/>
+      </w:pPr>
+    </w:p>
+    <w:p>
+      <w:pPr>
+        <w:pStyle w:val="Heading1"/>
+        <w:ind w:left="-5"/>
+      </w:pPr>
+    </w:p>
+    <w:p>
+      <w:pPr>
+        <w:pStyle w:val="Heading1"/>
+        <w:ind w:left="-5"/>
+      </w:pPr>
+    </w:p>
+    <w:p>
+      <w:pPr>
+        <w:pStyle w:val="Heading1"/>
+        <w:ind w:left="-5"/>
+      </w:pPr>
+    </w:p>
+    <w:p>
+      <w:pPr>
+        <w:pStyle w:val="Heading1"/>
+        <w:ind w:left="-5"/>
+      </w:pPr>
       <w:r>
         <w:t xml:space="preserve">DISCUSSION </w:t>
       </w:r>
@@ -3535,20 +2859,20 @@
       </w:r>
       <w:r>
         <w:tab/>
-        <w:t xml:space="preserve">Our findings demonstrate that the incidence of CJD has risen considerably in recent years in the US, disproportionately affecting older patients and female patients. These results </w:t>
+        <w:t>Our findings demonstrate that the incidence of CJD has risen considerably in recent years in the US, disproportionately affecting older patients and female patients. These results align closely with recent data from Japan and may be largely attributed to demographic changes in recent years.</w:t>
+      </w:r>
+      <w:r>
+        <w:rPr>
+          <w:vertAlign w:val="superscript"/>
+        </w:rPr>
+        <w:t>4</w:t>
+      </w:r>
+      <w:r>
+        <w:t xml:space="preserve"> Our study’s main limitation is a reliance on death certificate data for estimating </w:t>
       </w:r>
       <w:r>
         <w:lastRenderedPageBreak/>
-        <w:t>align closely with recent data from Japan and may be largely attributed to demographic changes in recent years.</w:t>
-      </w:r>
-      <w:r>
-        <w:rPr>
-          <w:vertAlign w:val="superscript"/>
-        </w:rPr>
-        <w:t>4</w:t>
-      </w:r>
-      <w:r>
-        <w:t xml:space="preserve"> Our study’s main limitation is a reliance on death certificate data for estimating CJD incidence. This data may be subject to miscoding or misdiagnosis, though existing research supports the use of death certificates for understanding CJD epidemiology.</w:t>
+        <w:t>CJD incidence. This data may be subject to miscoding or misdiagnosis, though existing research supports the use of death certificates for understanding CJD epidemiology.</w:t>
       </w:r>
       <w:r>
         <w:rPr>
@@ -3713,7 +3037,15 @@
         <w:ind w:hanging="360"/>
       </w:pPr>
       <w:r>
-        <w:t xml:space="preserve">Nishimura Y, Harada K, Koyama T, </w:t>
+        <w:t>Nishimura Y, Harada K, Koy</w:t>
+      </w:r>
+      <w:proofErr w:type="spellStart"/>
+      <w:r>
+        <w:t>ama T,</w:t>
+      </w:r>
+      <w:proofErr w:type="spellEnd"/>
+      <w:r>
+        <w:t xml:space="preserve"> </w:t>
       </w:r>
       <w:proofErr w:type="spellStart"/>
       <w:r>

</xml_diff>